<commit_message>
RETO 1 - EMPEZANDO
</commit_message>
<xml_diff>
--- a/UD02 Conceptos Basicos TCP-IP SSH DNS/DEAW_UD2_Subneting_ejercicios.docx
+++ b/UD02 Conceptos Basicos TCP-IP SSH DNS/DEAW_UD2_Subneting_ejercicios.docx
@@ -1,6 +1,6 @@
 
 <file path=word/document.xml><?xml version="1.0" encoding="utf-8"?>
-<w:document xmlns:wpc="http://schemas.microsoft.com/office/word/2010/wordprocessingCanvas" xmlns:cx="http://schemas.microsoft.com/office/drawing/2014/chartex" xmlns:cx1="http://schemas.microsoft.com/office/drawing/2015/9/8/chartex" xmlns:cx2="http://schemas.microsoft.com/office/drawing/2015/10/21/chartex" xmlns:cx3="http://schemas.microsoft.com/office/drawing/2016/5/9/chartex" xmlns:cx4="http://schemas.microsoft.com/office/drawing/2016/5/10/chartex" xmlns:cx5="http://schemas.microsoft.com/office/drawing/2016/5/11/chartex" xmlns:cx6="http://schemas.microsoft.com/office/drawing/2016/5/12/chartex" xmlns:cx7="http://schemas.microsoft.com/office/drawing/2016/5/13/chartex" xmlns:cx8="http://schemas.microsoft.com/office/drawing/2016/5/14/chartex" xmlns:mc="http://schemas.openxmlformats.org/markup-compatibility/2006" xmlns:aink="http://schemas.microsoft.com/office/drawing/2016/ink" xmlns:am3d="http://schemas.microsoft.com/office/drawing/2017/model3d" xmlns:o="urn:schemas-microsoft-com:office:office" xmlns:r="http://schemas.openxmlformats.org/officeDocument/2006/relationships" xmlns:m="http://schemas.openxmlformats.org/officeDocument/2006/math" xmlns:v="urn:schemas-microsoft-com:vml" xmlns:wp14="http://schemas.microsoft.com/office/word/2010/wordprocessingDrawing" xmlns:wp="http://schemas.openxmlformats.org/drawingml/2006/wordprocessingDrawing" xmlns:w10="urn:schemas-microsoft-com:office:word" xmlns:w="http://schemas.openxmlformats.org/wordprocessingml/2006/main" xmlns:w14="http://schemas.microsoft.com/office/word/2010/wordml" xmlns:w15="http://schemas.microsoft.com/office/word/2012/wordml" xmlns:w16cex="http://schemas.microsoft.com/office/word/2018/wordml/cex" xmlns:w16cid="http://schemas.microsoft.com/office/word/2016/wordml/cid" xmlns:w16="http://schemas.microsoft.com/office/word/2018/wordml" xmlns:w16se="http://schemas.microsoft.com/office/word/2015/wordml/symex" xmlns:wpg="http://schemas.microsoft.com/office/word/2010/wordprocessingGroup" xmlns:wpi="http://schemas.microsoft.com/office/word/2010/wordprocessingInk" xmlns:wne="http://schemas.microsoft.com/office/word/2006/wordml" xmlns:wps="http://schemas.microsoft.com/office/word/2010/wordprocessingShape" mc:Ignorable="w14 w15 w16se w16cid w16 w16cex wp14">
+<w:document xmlns:wpc="http://schemas.microsoft.com/office/word/2010/wordprocessingCanvas" xmlns:mc="http://schemas.openxmlformats.org/markup-compatibility/2006" xmlns:o="urn:schemas-microsoft-com:office:office" xmlns:r="http://schemas.openxmlformats.org/officeDocument/2006/relationships" xmlns:m="http://schemas.openxmlformats.org/officeDocument/2006/math" xmlns:v="urn:schemas-microsoft-com:vml" xmlns:wp14="http://schemas.microsoft.com/office/word/2010/wordprocessingDrawing" xmlns:wp="http://schemas.openxmlformats.org/drawingml/2006/wordprocessingDrawing" xmlns:w10="urn:schemas-microsoft-com:office:word" xmlns:w="http://schemas.openxmlformats.org/wordprocessingml/2006/main" xmlns:w14="http://schemas.microsoft.com/office/word/2010/wordml" xmlns:wpg="http://schemas.microsoft.com/office/word/2010/wordprocessingGroup" xmlns:wpi="http://schemas.microsoft.com/office/word/2010/wordprocessingInk" xmlns:wne="http://schemas.microsoft.com/office/word/2006/wordml" xmlns:wps="http://schemas.microsoft.com/office/word/2010/wordprocessingShape" mc:Ignorable="w14 wp14">
   <w:body>
     <w:p>
       <w:pPr>
@@ -1189,83 +1189,14 @@
           <w:rFonts w:cs="Arial"/>
           <w:color w:val="4F81BD" w:themeColor="accent1"/>
         </w:rPr>
-        <w:t xml:space="preserve">IP: </w:t>
-      </w:r>
-      <w:r>
-        <w:rPr>
-          <w:rFonts w:cs="Arial"/>
-          <w:color w:val="4F81BD" w:themeColor="accent1"/>
-        </w:rPr>
-        <w:t>11000000</w:t>
-      </w:r>
-      <w:proofErr w:type="gramStart"/>
-      <w:r>
-        <w:rPr>
-          <w:rFonts w:cs="Arial"/>
-          <w:color w:val="4F81BD" w:themeColor="accent1"/>
-        </w:rPr>
-        <w:t>‬</w:t>
-      </w:r>
-      <w:r>
-        <w:rPr>
-          <w:rFonts w:cs="Arial"/>
-          <w:color w:val="4F81BD" w:themeColor="accent1"/>
-        </w:rPr>
-        <w:t xml:space="preserve"> .</w:t>
-      </w:r>
-      <w:proofErr w:type="gramEnd"/>
-      <w:r>
-        <w:rPr>
-          <w:rFonts w:cs="Arial"/>
-          <w:color w:val="4F81BD" w:themeColor="accent1"/>
-        </w:rPr>
-        <w:t xml:space="preserve"> </w:t>
-      </w:r>
-      <w:proofErr w:type="gramStart"/>
-      <w:r>
-        <w:rPr>
-          <w:rFonts w:cs="Arial"/>
-          <w:color w:val="4F81BD" w:themeColor="accent1"/>
-        </w:rPr>
-        <w:t>10101000</w:t>
-      </w:r>
-      <w:r>
-        <w:rPr>
-          <w:rFonts w:cs="Arial"/>
-          <w:color w:val="4F81BD" w:themeColor="accent1"/>
-        </w:rPr>
-        <w:t xml:space="preserve"> .</w:t>
-      </w:r>
-      <w:proofErr w:type="gramEnd"/>
-      <w:r>
-        <w:rPr>
-          <w:rFonts w:cs="Arial"/>
-          <w:color w:val="4F81BD" w:themeColor="accent1"/>
-        </w:rPr>
-        <w:t xml:space="preserve"> </w:t>
-      </w:r>
-      <w:proofErr w:type="gramStart"/>
-      <w:r>
-        <w:rPr>
-          <w:rFonts w:cs="Arial"/>
-          <w:color w:val="4F81BD" w:themeColor="accent1"/>
-        </w:rPr>
-        <w:t>000000001 .</w:t>
-      </w:r>
-      <w:proofErr w:type="gramEnd"/>
-      <w:r>
-        <w:rPr>
-          <w:rFonts w:cs="Arial"/>
-          <w:color w:val="4F81BD" w:themeColor="accent1"/>
-        </w:rPr>
-        <w:t xml:space="preserve"> </w:t>
-      </w:r>
-      <w:r>
-        <w:rPr>
-          <w:rFonts w:cs="Arial"/>
-          <w:color w:val="4F81BD" w:themeColor="accent1"/>
-        </w:rPr>
-        <w:t>10000010</w:t>
+        <w:t>IP: 11000000</w:t>
+      </w:r>
+      <w:r>
+        <w:rPr>
+          <w:rFonts w:cs="Arial"/>
+          <w:color w:val="4F81BD" w:themeColor="accent1"/>
+        </w:rPr>
+        <w:t>‬ . 10101000 . 000000001 . 10000010</w:t>
       </w:r>
       <w:r>
         <w:rPr>
@@ -1292,69 +1223,12 @@
           <w:color w:val="4F81BD" w:themeColor="accent1"/>
         </w:rPr>
       </w:pPr>
-      <w:proofErr w:type="spellStart"/>
-      <w:r>
-        <w:rPr>
-          <w:rFonts w:cs="Arial"/>
-          <w:color w:val="4F81BD" w:themeColor="accent1"/>
-        </w:rPr>
-        <w:t>Mask</w:t>
-      </w:r>
-      <w:proofErr w:type="spellEnd"/>
-      <w:r>
-        <w:rPr>
-          <w:rFonts w:cs="Arial"/>
-          <w:color w:val="4F81BD" w:themeColor="accent1"/>
-        </w:rPr>
-        <w:t xml:space="preserve">: </w:t>
-      </w:r>
-      <w:proofErr w:type="gramStart"/>
-      <w:r>
-        <w:rPr>
-          <w:rFonts w:cs="Arial"/>
-          <w:color w:val="4F81BD" w:themeColor="accent1"/>
-        </w:rPr>
-        <w:t>11111111 .</w:t>
-      </w:r>
-      <w:proofErr w:type="gramEnd"/>
-      <w:r>
-        <w:rPr>
-          <w:rFonts w:cs="Arial"/>
-          <w:color w:val="4F81BD" w:themeColor="accent1"/>
-        </w:rPr>
-        <w:t xml:space="preserve"> </w:t>
-      </w:r>
-      <w:proofErr w:type="gramStart"/>
-      <w:r>
-        <w:rPr>
-          <w:rFonts w:cs="Arial"/>
-          <w:color w:val="4F81BD" w:themeColor="accent1"/>
-        </w:rPr>
-        <w:t>11111111 .</w:t>
-      </w:r>
-      <w:proofErr w:type="gramEnd"/>
-      <w:r>
-        <w:rPr>
-          <w:rFonts w:cs="Arial"/>
-          <w:color w:val="4F81BD" w:themeColor="accent1"/>
-        </w:rPr>
-        <w:t xml:space="preserve"> </w:t>
-      </w:r>
-      <w:proofErr w:type="gramStart"/>
-      <w:r>
-        <w:rPr>
-          <w:rFonts w:cs="Arial"/>
-          <w:color w:val="4F81BD" w:themeColor="accent1"/>
-        </w:rPr>
-        <w:t>11111111 .</w:t>
-      </w:r>
-      <w:proofErr w:type="gramEnd"/>
-      <w:r>
-        <w:rPr>
-          <w:rFonts w:cs="Arial"/>
-          <w:color w:val="4F81BD" w:themeColor="accent1"/>
-        </w:rPr>
-        <w:t xml:space="preserve"> 10000000</w:t>
+      <w:r>
+        <w:rPr>
+          <w:rFonts w:cs="Arial"/>
+          <w:color w:val="4F81BD" w:themeColor="accent1"/>
+        </w:rPr>
+        <w:t>Mask: 11111111 . 11111111 . 11111111 . 10000000</w:t>
       </w:r>
     </w:p>
     <w:p>
@@ -1381,53 +1255,12 @@
         </w:rPr>
         <w:t>11000000</w:t>
       </w:r>
-      <w:proofErr w:type="gramStart"/>
-      <w:r>
-        <w:rPr>
-          <w:rFonts w:cs="Arial"/>
-          <w:color w:val="4F81BD" w:themeColor="accent1"/>
-        </w:rPr>
-        <w:t>‬ .</w:t>
-      </w:r>
-      <w:proofErr w:type="gramEnd"/>
-      <w:r>
-        <w:rPr>
-          <w:rFonts w:cs="Arial"/>
-          <w:color w:val="4F81BD" w:themeColor="accent1"/>
-        </w:rPr>
-        <w:t xml:space="preserve"> </w:t>
-      </w:r>
-      <w:proofErr w:type="gramStart"/>
-      <w:r>
-        <w:rPr>
-          <w:rFonts w:cs="Arial"/>
-          <w:color w:val="4F81BD" w:themeColor="accent1"/>
-        </w:rPr>
-        <w:t>10101000 .</w:t>
-      </w:r>
-      <w:proofErr w:type="gramEnd"/>
-      <w:r>
-        <w:rPr>
-          <w:rFonts w:cs="Arial"/>
-          <w:color w:val="4F81BD" w:themeColor="accent1"/>
-        </w:rPr>
-        <w:t xml:space="preserve"> </w:t>
-      </w:r>
-      <w:proofErr w:type="gramStart"/>
-      <w:r>
-        <w:rPr>
-          <w:rFonts w:cs="Arial"/>
-          <w:color w:val="4F81BD" w:themeColor="accent1"/>
-        </w:rPr>
-        <w:t>000000001 .</w:t>
-      </w:r>
-      <w:proofErr w:type="gramEnd"/>
-      <w:r>
-        <w:rPr>
-          <w:rFonts w:cs="Arial"/>
-          <w:color w:val="4F81BD" w:themeColor="accent1"/>
-        </w:rPr>
-        <w:t xml:space="preserve"> 100000</w:t>
+      <w:r>
+        <w:rPr>
+          <w:rFonts w:cs="Arial"/>
+          <w:color w:val="4F81BD" w:themeColor="accent1"/>
+        </w:rPr>
+        <w:t>‬ . 10101000 . 000000001 . 100000</w:t>
       </w:r>
       <w:r>
         <w:rPr>
@@ -1482,47 +1315,13 @@
         </w:rPr>
         <w:t>‬11000000</w:t>
       </w:r>
-      <w:proofErr w:type="gramStart"/>
-      <w:r>
-        <w:rPr>
-          <w:rFonts w:cs="Arial"/>
-          <w:color w:val="4F81BD" w:themeColor="accent1"/>
-        </w:rPr>
-        <w:t>‬ .</w:t>
-      </w:r>
-      <w:proofErr w:type="gramEnd"/>
-      <w:r>
-        <w:rPr>
-          <w:rFonts w:cs="Arial"/>
-          <w:color w:val="4F81BD" w:themeColor="accent1"/>
-        </w:rPr>
-        <w:t xml:space="preserve"> </w:t>
-      </w:r>
-      <w:proofErr w:type="gramStart"/>
-      <w:r>
-        <w:rPr>
-          <w:rFonts w:cs="Arial"/>
-          <w:color w:val="4F81BD" w:themeColor="accent1"/>
-        </w:rPr>
-        <w:t>10101000 .</w:t>
-      </w:r>
-      <w:proofErr w:type="gramEnd"/>
-      <w:r>
-        <w:rPr>
-          <w:rFonts w:cs="Arial"/>
-          <w:color w:val="4F81BD" w:themeColor="accent1"/>
-        </w:rPr>
-        <w:t xml:space="preserve"> </w:t>
-      </w:r>
-      <w:proofErr w:type="gramStart"/>
-      <w:r>
-        <w:rPr>
-          <w:rFonts w:cs="Arial"/>
-          <w:color w:val="4F81BD" w:themeColor="accent1"/>
-        </w:rPr>
-        <w:t>000000001 .</w:t>
-      </w:r>
-      <w:proofErr w:type="gramEnd"/>
+      <w:r>
+        <w:rPr>
+          <w:rFonts w:cs="Arial"/>
+          <w:color w:val="4F81BD" w:themeColor="accent1"/>
+        </w:rPr>
+        <w:t>‬ . 10101000 . 000000001 .</w:t>
+      </w:r>
       <w:r>
         <w:rPr>
           <w:rFonts w:cs="Arial"/>
@@ -1590,7 +1389,6 @@
         </w:rPr>
         <w:t>11001000</w:t>
       </w:r>
-      <w:proofErr w:type="gramStart"/>
       <w:r>
         <w:rPr>
           <w:rFonts w:cs="Arial"/>
@@ -1603,39 +1401,7 @@
           <w:rFonts w:cs="Arial"/>
           <w:color w:val="4F81BD" w:themeColor="accent1"/>
         </w:rPr>
-        <w:t xml:space="preserve"> .</w:t>
-      </w:r>
-      <w:proofErr w:type="gramEnd"/>
-      <w:r>
-        <w:rPr>
-          <w:rFonts w:cs="Arial"/>
-          <w:color w:val="4F81BD" w:themeColor="accent1"/>
-        </w:rPr>
-        <w:t xml:space="preserve"> </w:t>
-      </w:r>
-      <w:proofErr w:type="gramStart"/>
-      <w:r>
-        <w:rPr>
-          <w:rFonts w:cs="Arial"/>
-          <w:color w:val="4F81BD" w:themeColor="accent1"/>
-        </w:rPr>
-        <w:t>00000001 .</w:t>
-      </w:r>
-      <w:proofErr w:type="gramEnd"/>
-      <w:r>
-        <w:rPr>
-          <w:rFonts w:cs="Arial"/>
-          <w:color w:val="4F81BD" w:themeColor="accent1"/>
-        </w:rPr>
-        <w:t xml:space="preserve"> </w:t>
-      </w:r>
-      <w:proofErr w:type="gramStart"/>
-      <w:r>
-        <w:rPr>
-          <w:rFonts w:cs="Arial"/>
-          <w:color w:val="4F81BD" w:themeColor="accent1"/>
-        </w:rPr>
-        <w:t>000</w:t>
+        <w:t xml:space="preserve"> . 00000001 . 000</w:t>
       </w:r>
       <w:r>
         <w:rPr>
@@ -1649,15 +1415,7 @@
           <w:rFonts w:cs="Arial"/>
           <w:color w:val="4F81BD" w:themeColor="accent1"/>
         </w:rPr>
-        <w:t xml:space="preserve"> .</w:t>
-      </w:r>
-      <w:proofErr w:type="gramEnd"/>
-      <w:r>
-        <w:rPr>
-          <w:rFonts w:cs="Arial"/>
-          <w:color w:val="4F81BD" w:themeColor="accent1"/>
-        </w:rPr>
-        <w:t xml:space="preserve"> 00001111</w:t>
+        <w:t xml:space="preserve"> . 00001111</w:t>
       </w:r>
     </w:p>
     <w:p>
@@ -1675,70 +1433,7 @@
           <w:color w:val="4F81BD" w:themeColor="accent1"/>
         </w:rPr>
         <w:tab/>
-      </w:r>
-      <w:proofErr w:type="spellStart"/>
-      <w:r>
-        <w:rPr>
-          <w:rFonts w:cs="Arial"/>
-          <w:color w:val="4F81BD" w:themeColor="accent1"/>
-        </w:rPr>
-        <w:t>Mask</w:t>
-      </w:r>
-      <w:proofErr w:type="spellEnd"/>
-      <w:r>
-        <w:rPr>
-          <w:rFonts w:cs="Arial"/>
-          <w:color w:val="4F81BD" w:themeColor="accent1"/>
-        </w:rPr>
-        <w:t xml:space="preserve">: </w:t>
-      </w:r>
-      <w:proofErr w:type="gramStart"/>
-      <w:r>
-        <w:rPr>
-          <w:rFonts w:cs="Arial"/>
-          <w:color w:val="4F81BD" w:themeColor="accent1"/>
-        </w:rPr>
-        <w:t>11111111 .</w:t>
-      </w:r>
-      <w:proofErr w:type="gramEnd"/>
-      <w:r>
-        <w:rPr>
-          <w:rFonts w:cs="Arial"/>
-          <w:color w:val="4F81BD" w:themeColor="accent1"/>
-        </w:rPr>
-        <w:t xml:space="preserve"> </w:t>
-      </w:r>
-      <w:proofErr w:type="gramStart"/>
-      <w:r>
-        <w:rPr>
-          <w:rFonts w:cs="Arial"/>
-          <w:color w:val="4F81BD" w:themeColor="accent1"/>
-        </w:rPr>
-        <w:t>11111111 .</w:t>
-      </w:r>
-      <w:proofErr w:type="gramEnd"/>
-      <w:r>
-        <w:rPr>
-          <w:rFonts w:cs="Arial"/>
-          <w:color w:val="4F81BD" w:themeColor="accent1"/>
-        </w:rPr>
-        <w:t xml:space="preserve"> </w:t>
-      </w:r>
-      <w:proofErr w:type="gramStart"/>
-      <w:r>
-        <w:rPr>
-          <w:rFonts w:cs="Arial"/>
-          <w:color w:val="4F81BD" w:themeColor="accent1"/>
-        </w:rPr>
-        <w:t>11111111 .</w:t>
-      </w:r>
-      <w:proofErr w:type="gramEnd"/>
-      <w:r>
-        <w:rPr>
-          <w:rFonts w:cs="Arial"/>
-          <w:color w:val="4F81BD" w:themeColor="accent1"/>
-        </w:rPr>
-        <w:t xml:space="preserve"> 00000000</w:t>
+        <w:t>Mask: 11111111 . 11111111 . 11111111 . 00000000</w:t>
       </w:r>
     </w:p>
     <w:p>
@@ -1765,7 +1460,6 @@
         </w:rPr>
         <w:t>11001000</w:t>
       </w:r>
-      <w:proofErr w:type="gramStart"/>
       <w:r>
         <w:rPr>
           <w:rFonts w:cs="Arial"/>
@@ -1778,39 +1472,7 @@
           <w:rFonts w:cs="Arial"/>
           <w:color w:val="4F81BD" w:themeColor="accent1"/>
         </w:rPr>
-        <w:t xml:space="preserve"> .</w:t>
-      </w:r>
-      <w:proofErr w:type="gramEnd"/>
-      <w:r>
-        <w:rPr>
-          <w:rFonts w:cs="Arial"/>
-          <w:color w:val="4F81BD" w:themeColor="accent1"/>
-        </w:rPr>
-        <w:t xml:space="preserve"> </w:t>
-      </w:r>
-      <w:proofErr w:type="gramStart"/>
-      <w:r>
-        <w:rPr>
-          <w:rFonts w:cs="Arial"/>
-          <w:color w:val="4F81BD" w:themeColor="accent1"/>
-        </w:rPr>
-        <w:t>00000001 .</w:t>
-      </w:r>
-      <w:proofErr w:type="gramEnd"/>
-      <w:r>
-        <w:rPr>
-          <w:rFonts w:cs="Arial"/>
-          <w:color w:val="4F81BD" w:themeColor="accent1"/>
-        </w:rPr>
-        <w:t xml:space="preserve"> </w:t>
-      </w:r>
-      <w:proofErr w:type="gramStart"/>
-      <w:r>
-        <w:rPr>
-          <w:rFonts w:cs="Arial"/>
-          <w:color w:val="4F81BD" w:themeColor="accent1"/>
-        </w:rPr>
-        <w:t>000</w:t>
+        <w:t xml:space="preserve"> . 00000001 . 000</w:t>
       </w:r>
       <w:r>
         <w:rPr>
@@ -1824,22 +1486,7 @@
           <w:rFonts w:cs="Arial"/>
           <w:color w:val="4F81BD" w:themeColor="accent1"/>
         </w:rPr>
-        <w:t xml:space="preserve"> .</w:t>
-      </w:r>
-      <w:proofErr w:type="gramEnd"/>
-      <w:r>
-        <w:rPr>
-          <w:rFonts w:cs="Arial"/>
-          <w:color w:val="4F81BD" w:themeColor="accent1"/>
-        </w:rPr>
-        <w:t xml:space="preserve"> 0000</w:t>
-      </w:r>
-      <w:r>
-        <w:rPr>
-          <w:rFonts w:cs="Arial"/>
-          <w:color w:val="4F81BD" w:themeColor="accent1"/>
-        </w:rPr>
-        <w:t xml:space="preserve">0000 </w:t>
+        <w:t xml:space="preserve"> . 00000000 </w:t>
       </w:r>
       <w:r>
         <w:rPr>
@@ -1864,12 +1511,6 @@
           <w:color w:val="4F81BD" w:themeColor="accent1"/>
         </w:rPr>
         <w:tab/>
-      </w:r>
-      <w:r>
-        <w:rPr>
-          <w:rFonts w:cs="Arial"/>
-          <w:color w:val="4F81BD" w:themeColor="accent1"/>
-        </w:rPr>
         <w:t xml:space="preserve">Broadcast: </w:t>
       </w:r>
       <w:r>
@@ -1893,7 +1534,6 @@
         </w:rPr>
         <w:t>11001000</w:t>
       </w:r>
-      <w:proofErr w:type="gramStart"/>
       <w:r>
         <w:rPr>
           <w:rFonts w:cs="Arial"/>
@@ -1906,39 +1546,7 @@
           <w:rFonts w:cs="Arial"/>
           <w:color w:val="4F81BD" w:themeColor="accent1"/>
         </w:rPr>
-        <w:t xml:space="preserve"> .</w:t>
-      </w:r>
-      <w:proofErr w:type="gramEnd"/>
-      <w:r>
-        <w:rPr>
-          <w:rFonts w:cs="Arial"/>
-          <w:color w:val="4F81BD" w:themeColor="accent1"/>
-        </w:rPr>
-        <w:t xml:space="preserve"> </w:t>
-      </w:r>
-      <w:proofErr w:type="gramStart"/>
-      <w:r>
-        <w:rPr>
-          <w:rFonts w:cs="Arial"/>
-          <w:color w:val="4F81BD" w:themeColor="accent1"/>
-        </w:rPr>
-        <w:t>00000001 .</w:t>
-      </w:r>
-      <w:proofErr w:type="gramEnd"/>
-      <w:r>
-        <w:rPr>
-          <w:rFonts w:cs="Arial"/>
-          <w:color w:val="4F81BD" w:themeColor="accent1"/>
-        </w:rPr>
-        <w:t xml:space="preserve"> </w:t>
-      </w:r>
-      <w:proofErr w:type="gramStart"/>
-      <w:r>
-        <w:rPr>
-          <w:rFonts w:cs="Arial"/>
-          <w:color w:val="4F81BD" w:themeColor="accent1"/>
-        </w:rPr>
-        <w:t>000</w:t>
+        <w:t xml:space="preserve"> . 00000001 . 000</w:t>
       </w:r>
       <w:r>
         <w:rPr>
@@ -1952,36 +1560,14 @@
           <w:rFonts w:cs="Arial"/>
           <w:color w:val="4F81BD" w:themeColor="accent1"/>
         </w:rPr>
-        <w:t xml:space="preserve"> .</w:t>
-      </w:r>
-      <w:proofErr w:type="gramEnd"/>
-      <w:r>
-        <w:rPr>
-          <w:rFonts w:cs="Arial"/>
-          <w:color w:val="4F81BD" w:themeColor="accent1"/>
-        </w:rPr>
-        <w:t xml:space="preserve"> </w:t>
-      </w:r>
-      <w:r>
-        <w:rPr>
-          <w:rFonts w:cs="Arial"/>
-          <w:color w:val="4F81BD" w:themeColor="accent1"/>
-        </w:rPr>
-        <w:t xml:space="preserve">11111111 </w:t>
+        <w:t xml:space="preserve"> . 11111111 </w:t>
       </w:r>
       <w:r>
         <w:rPr>
           <w:rFonts w:cs="Arial"/>
           <w:color w:val="F79646" w:themeColor="accent6"/>
         </w:rPr>
-        <w:t>200.1.17.</w:t>
-      </w:r>
-      <w:r>
-        <w:rPr>
-          <w:rFonts w:cs="Arial"/>
-          <w:color w:val="F79646" w:themeColor="accent6"/>
-        </w:rPr>
-        <w:t>255</w:t>
+        <w:t>200.1.17.255</w:t>
       </w:r>
     </w:p>
     <w:p>
@@ -2026,30 +1612,14 @@
           <w:rFonts w:cs="Arial"/>
           <w:color w:val="4F81BD" w:themeColor="accent1"/>
         </w:rPr>
-        <w:t xml:space="preserve">IP: </w:t>
-      </w:r>
-      <w:proofErr w:type="gramStart"/>
-      <w:r>
-        <w:rPr>
-          <w:rFonts w:cs="Arial"/>
-          <w:color w:val="4F81BD" w:themeColor="accent1"/>
-        </w:rPr>
-        <w:t>1000010</w:t>
-      </w:r>
-      <w:r>
-        <w:rPr>
-          <w:rFonts w:cs="Arial"/>
-          <w:color w:val="4F81BD" w:themeColor="accent1"/>
-        </w:rPr>
-        <w:t>1 .</w:t>
-      </w:r>
-      <w:proofErr w:type="gramEnd"/>
-      <w:r>
-        <w:rPr>
-          <w:rFonts w:cs="Arial"/>
-          <w:color w:val="4F81BD" w:themeColor="accent1"/>
-        </w:rPr>
-        <w:t xml:space="preserve"> 00</w:t>
+        <w:t>IP: 1000010</w:t>
+      </w:r>
+      <w:r>
+        <w:rPr>
+          <w:rFonts w:cs="Arial"/>
+          <w:color w:val="4F81BD" w:themeColor="accent1"/>
+        </w:rPr>
+        <w:t>1 . 00</w:t>
       </w:r>
       <w:r>
         <w:rPr>
@@ -2058,7 +1628,6 @@
         </w:rPr>
         <w:t>100000</w:t>
       </w:r>
-      <w:proofErr w:type="gramStart"/>
       <w:r>
         <w:rPr>
           <w:rFonts w:cs="Arial"/>
@@ -2071,25 +1640,8 @@
           <w:rFonts w:cs="Arial"/>
           <w:color w:val="4F81BD" w:themeColor="accent1"/>
         </w:rPr>
-        <w:t xml:space="preserve"> .</w:t>
-      </w:r>
-      <w:proofErr w:type="gramEnd"/>
-      <w:r>
-        <w:rPr>
-          <w:rFonts w:cs="Arial"/>
-          <w:color w:val="4F81BD" w:themeColor="accent1"/>
-        </w:rPr>
-        <w:t xml:space="preserve"> </w:t>
-      </w:r>
-      <w:proofErr w:type="gramStart"/>
-      <w:r>
-        <w:rPr>
-          <w:rFonts w:cs="Arial"/>
-          <w:color w:val="4F81BD" w:themeColor="accent1"/>
-        </w:rPr>
-        <w:t>00000100 .</w:t>
-      </w:r>
-      <w:proofErr w:type="gramEnd"/>
+        <w:t xml:space="preserve"> . 00000100 .</w:t>
+      </w:r>
       <w:r>
         <w:rPr>
           <w:rFonts w:cs="Arial"/>
@@ -2115,69 +1667,12 @@
           <w:color w:val="4F81BD" w:themeColor="accent1"/>
         </w:rPr>
       </w:pPr>
-      <w:proofErr w:type="spellStart"/>
-      <w:r>
-        <w:rPr>
-          <w:rFonts w:cs="Arial"/>
-          <w:color w:val="4F81BD" w:themeColor="accent1"/>
-        </w:rPr>
-        <w:t>Mask</w:t>
-      </w:r>
-      <w:proofErr w:type="spellEnd"/>
-      <w:r>
-        <w:rPr>
-          <w:rFonts w:cs="Arial"/>
-          <w:color w:val="4F81BD" w:themeColor="accent1"/>
-        </w:rPr>
-        <w:t xml:space="preserve">: </w:t>
-      </w:r>
-      <w:proofErr w:type="gramStart"/>
-      <w:r>
-        <w:rPr>
-          <w:rFonts w:cs="Arial"/>
-          <w:color w:val="4F81BD" w:themeColor="accent1"/>
-        </w:rPr>
-        <w:t>11111111 .</w:t>
-      </w:r>
-      <w:proofErr w:type="gramEnd"/>
-      <w:r>
-        <w:rPr>
-          <w:rFonts w:cs="Arial"/>
-          <w:color w:val="4F81BD" w:themeColor="accent1"/>
-        </w:rPr>
-        <w:t xml:space="preserve"> </w:t>
-      </w:r>
-      <w:proofErr w:type="gramStart"/>
-      <w:r>
-        <w:rPr>
-          <w:rFonts w:cs="Arial"/>
-          <w:color w:val="4F81BD" w:themeColor="accent1"/>
-        </w:rPr>
-        <w:t>11111111 .</w:t>
-      </w:r>
-      <w:proofErr w:type="gramEnd"/>
-      <w:r>
-        <w:rPr>
-          <w:rFonts w:cs="Arial"/>
-          <w:color w:val="4F81BD" w:themeColor="accent1"/>
-        </w:rPr>
-        <w:t xml:space="preserve"> </w:t>
-      </w:r>
-      <w:proofErr w:type="gramStart"/>
-      <w:r>
-        <w:rPr>
-          <w:rFonts w:cs="Arial"/>
-          <w:color w:val="4F81BD" w:themeColor="accent1"/>
-        </w:rPr>
-        <w:t>11111111 .</w:t>
-      </w:r>
-      <w:proofErr w:type="gramEnd"/>
-      <w:r>
-        <w:rPr>
-          <w:rFonts w:cs="Arial"/>
-          <w:color w:val="4F81BD" w:themeColor="accent1"/>
-        </w:rPr>
-        <w:t xml:space="preserve"> </w:t>
+      <w:r>
+        <w:rPr>
+          <w:rFonts w:cs="Arial"/>
+          <w:color w:val="4F81BD" w:themeColor="accent1"/>
+        </w:rPr>
+        <w:t xml:space="preserve">Mask: 11111111 . 11111111 . 11111111 . </w:t>
       </w:r>
       <w:r>
         <w:rPr>
@@ -2211,7 +1706,6 @@
         </w:rPr>
         <w:t xml:space="preserve">Subred: </w:t>
       </w:r>
-      <w:proofErr w:type="gramStart"/>
       <w:r>
         <w:rPr>
           <w:rFonts w:cs="Arial"/>
@@ -2224,15 +1718,7 @@
           <w:rFonts w:cs="Arial"/>
           <w:color w:val="4F81BD" w:themeColor="accent1"/>
         </w:rPr>
-        <w:t>1 .</w:t>
-      </w:r>
-      <w:proofErr w:type="gramEnd"/>
-      <w:r>
-        <w:rPr>
-          <w:rFonts w:cs="Arial"/>
-          <w:color w:val="4F81BD" w:themeColor="accent1"/>
-        </w:rPr>
-        <w:t xml:space="preserve"> 00</w:t>
+        <w:t>1 . 00</w:t>
       </w:r>
       <w:r>
         <w:rPr>
@@ -2241,7 +1727,6 @@
         </w:rPr>
         <w:t>100000</w:t>
       </w:r>
-      <w:proofErr w:type="gramStart"/>
       <w:r>
         <w:rPr>
           <w:rFonts w:cs="Arial"/>
@@ -2254,31 +1739,7 @@
           <w:rFonts w:cs="Arial"/>
           <w:color w:val="4F81BD" w:themeColor="accent1"/>
         </w:rPr>
-        <w:t xml:space="preserve"> .</w:t>
-      </w:r>
-      <w:proofErr w:type="gramEnd"/>
-      <w:r>
-        <w:rPr>
-          <w:rFonts w:cs="Arial"/>
-          <w:color w:val="4F81BD" w:themeColor="accent1"/>
-        </w:rPr>
-        <w:t xml:space="preserve"> </w:t>
-      </w:r>
-      <w:proofErr w:type="gramStart"/>
-      <w:r>
-        <w:rPr>
-          <w:rFonts w:cs="Arial"/>
-          <w:color w:val="4F81BD" w:themeColor="accent1"/>
-        </w:rPr>
-        <w:t>00000100 .</w:t>
-      </w:r>
-      <w:proofErr w:type="gramEnd"/>
-      <w:r>
-        <w:rPr>
-          <w:rFonts w:cs="Arial"/>
-          <w:color w:val="4F81BD" w:themeColor="accent1"/>
-        </w:rPr>
-        <w:t xml:space="preserve"> 00</w:t>
+        <w:t xml:space="preserve"> . 00000100 . 00</w:t>
       </w:r>
       <w:r>
         <w:rPr>
@@ -2326,7 +1787,6 @@
         </w:rPr>
         <w:t xml:space="preserve">Broadcast: </w:t>
       </w:r>
-      <w:proofErr w:type="gramStart"/>
       <w:r>
         <w:rPr>
           <w:rFonts w:cs="Arial"/>
@@ -2339,15 +1799,7 @@
           <w:rFonts w:cs="Arial"/>
           <w:color w:val="4F81BD" w:themeColor="accent1"/>
         </w:rPr>
-        <w:t>1 .</w:t>
-      </w:r>
-      <w:proofErr w:type="gramEnd"/>
-      <w:r>
-        <w:rPr>
-          <w:rFonts w:cs="Arial"/>
-          <w:color w:val="4F81BD" w:themeColor="accent1"/>
-        </w:rPr>
-        <w:t xml:space="preserve"> 00</w:t>
+        <w:t>1 . 00</w:t>
       </w:r>
       <w:r>
         <w:rPr>
@@ -2356,7 +1808,6 @@
         </w:rPr>
         <w:t>100000</w:t>
       </w:r>
-      <w:proofErr w:type="gramStart"/>
       <w:r>
         <w:rPr>
           <w:rFonts w:cs="Arial"/>
@@ -2369,31 +1820,7 @@
           <w:rFonts w:cs="Arial"/>
           <w:color w:val="4F81BD" w:themeColor="accent1"/>
         </w:rPr>
-        <w:t xml:space="preserve"> .</w:t>
-      </w:r>
-      <w:proofErr w:type="gramEnd"/>
-      <w:r>
-        <w:rPr>
-          <w:rFonts w:cs="Arial"/>
-          <w:color w:val="4F81BD" w:themeColor="accent1"/>
-        </w:rPr>
-        <w:t xml:space="preserve"> </w:t>
-      </w:r>
-      <w:proofErr w:type="gramStart"/>
-      <w:r>
-        <w:rPr>
-          <w:rFonts w:cs="Arial"/>
-          <w:color w:val="4F81BD" w:themeColor="accent1"/>
-        </w:rPr>
-        <w:t>00000100 .</w:t>
-      </w:r>
-      <w:proofErr w:type="gramEnd"/>
-      <w:r>
-        <w:rPr>
-          <w:rFonts w:cs="Arial"/>
-          <w:color w:val="4F81BD" w:themeColor="accent1"/>
-        </w:rPr>
-        <w:t xml:space="preserve"> 00</w:t>
+        <w:t xml:space="preserve"> . 00000100 . 00</w:t>
       </w:r>
       <w:r>
         <w:rPr>
@@ -2517,7 +1944,6 @@
         </w:rPr>
         <w:t>10000100</w:t>
       </w:r>
-      <w:proofErr w:type="gramStart"/>
       <w:r>
         <w:rPr>
           <w:rFonts w:cs="Arial"/>
@@ -2530,17 +1956,8 @@
           <w:rFonts w:cs="Arial"/>
           <w:color w:val="4F81BD" w:themeColor="accent1"/>
         </w:rPr>
-        <w:t xml:space="preserve"> .</w:t>
-      </w:r>
-      <w:proofErr w:type="gramEnd"/>
-      <w:r>
-        <w:rPr>
-          <w:rFonts w:cs="Arial"/>
-          <w:color w:val="4F81BD" w:themeColor="accent1"/>
-        </w:rPr>
-        <w:t xml:space="preserve"> 00000100</w:t>
-      </w:r>
-      <w:proofErr w:type="gramStart"/>
+        <w:t xml:space="preserve"> . 00000100</w:t>
+      </w:r>
       <w:r>
         <w:rPr>
           <w:rFonts w:cs="Arial"/>
@@ -2553,23 +1970,7 @@
           <w:rFonts w:cs="Arial"/>
           <w:color w:val="4F81BD" w:themeColor="accent1"/>
         </w:rPr>
-        <w:t xml:space="preserve"> .</w:t>
-      </w:r>
-      <w:proofErr w:type="gramEnd"/>
-      <w:r>
-        <w:rPr>
-          <w:rFonts w:cs="Arial"/>
-          <w:color w:val="4F81BD" w:themeColor="accent1"/>
-        </w:rPr>
-        <w:t xml:space="preserve"> </w:t>
-      </w:r>
-      <w:proofErr w:type="gramStart"/>
-      <w:r>
-        <w:rPr>
-          <w:rFonts w:cs="Arial"/>
-          <w:color w:val="4F81BD" w:themeColor="accent1"/>
-        </w:rPr>
-        <w:t>00</w:t>
+        <w:t xml:space="preserve"> . 00</w:t>
       </w:r>
       <w:r>
         <w:rPr>
@@ -2583,22 +1984,7 @@
           <w:rFonts w:cs="Arial"/>
           <w:color w:val="4F81BD" w:themeColor="accent1"/>
         </w:rPr>
-        <w:t xml:space="preserve"> .</w:t>
-      </w:r>
-      <w:proofErr w:type="gramEnd"/>
-      <w:r>
-        <w:rPr>
-          <w:rFonts w:cs="Arial"/>
-          <w:color w:val="4F81BD" w:themeColor="accent1"/>
-        </w:rPr>
-        <w:t xml:space="preserve"> </w:t>
-      </w:r>
-      <w:r>
-        <w:rPr>
-          <w:rFonts w:cs="Arial"/>
-          <w:color w:val="4F81BD" w:themeColor="accent1"/>
-        </w:rPr>
-        <w:t>0</w:t>
+        <w:t xml:space="preserve"> . 0</w:t>
       </w:r>
       <w:r>
         <w:rPr>
@@ -2618,76 +2004,12 @@
           <w:color w:val="4F81BD" w:themeColor="accent1"/>
         </w:rPr>
       </w:pPr>
-      <w:proofErr w:type="spellStart"/>
-      <w:r>
-        <w:rPr>
-          <w:rFonts w:cs="Arial"/>
-          <w:color w:val="4F81BD" w:themeColor="accent1"/>
-        </w:rPr>
-        <w:t>Mask</w:t>
-      </w:r>
-      <w:proofErr w:type="spellEnd"/>
-      <w:r>
-        <w:rPr>
-          <w:rFonts w:cs="Arial"/>
-          <w:color w:val="4F81BD" w:themeColor="accent1"/>
-        </w:rPr>
-        <w:t xml:space="preserve">: </w:t>
-      </w:r>
-      <w:proofErr w:type="gramStart"/>
-      <w:r>
-        <w:rPr>
-          <w:rFonts w:cs="Arial"/>
-          <w:color w:val="4F81BD" w:themeColor="accent1"/>
-        </w:rPr>
-        <w:t>11111111 .</w:t>
-      </w:r>
-      <w:proofErr w:type="gramEnd"/>
-      <w:r>
-        <w:rPr>
-          <w:rFonts w:cs="Arial"/>
-          <w:color w:val="4F81BD" w:themeColor="accent1"/>
-        </w:rPr>
-        <w:t xml:space="preserve"> </w:t>
-      </w:r>
-      <w:proofErr w:type="gramStart"/>
-      <w:r>
-        <w:rPr>
-          <w:rFonts w:cs="Arial"/>
-          <w:color w:val="4F81BD" w:themeColor="accent1"/>
-        </w:rPr>
-        <w:t>11111111 .</w:t>
-      </w:r>
-      <w:proofErr w:type="gramEnd"/>
-      <w:r>
-        <w:rPr>
-          <w:rFonts w:cs="Arial"/>
-          <w:color w:val="4F81BD" w:themeColor="accent1"/>
-        </w:rPr>
-        <w:t xml:space="preserve"> </w:t>
-      </w:r>
-      <w:proofErr w:type="gramStart"/>
-      <w:r>
-        <w:rPr>
-          <w:rFonts w:cs="Arial"/>
-          <w:color w:val="4F81BD" w:themeColor="accent1"/>
-        </w:rPr>
-        <w:t>00000000</w:t>
-      </w:r>
-      <w:r>
-        <w:rPr>
-          <w:rFonts w:cs="Arial"/>
-          <w:color w:val="4F81BD" w:themeColor="accent1"/>
-        </w:rPr>
-        <w:t xml:space="preserve"> .</w:t>
-      </w:r>
-      <w:proofErr w:type="gramEnd"/>
-      <w:r>
-        <w:rPr>
-          <w:rFonts w:cs="Arial"/>
-          <w:color w:val="4F81BD" w:themeColor="accent1"/>
-        </w:rPr>
-        <w:t xml:space="preserve"> </w:t>
+      <w:r>
+        <w:rPr>
+          <w:rFonts w:cs="Arial"/>
+          <w:color w:val="4F81BD" w:themeColor="accent1"/>
+        </w:rPr>
+        <w:t xml:space="preserve">Mask: 11111111 . 11111111 . 00000000 . </w:t>
       </w:r>
       <w:r>
         <w:rPr>
@@ -2729,7 +2051,6 @@
         </w:rPr>
         <w:t>10000100</w:t>
       </w:r>
-      <w:proofErr w:type="gramStart"/>
       <w:r>
         <w:rPr>
           <w:rFonts w:cs="Arial"/>
@@ -2742,17 +2063,8 @@
           <w:rFonts w:cs="Arial"/>
           <w:color w:val="4F81BD" w:themeColor="accent1"/>
         </w:rPr>
-        <w:t xml:space="preserve"> .</w:t>
-      </w:r>
-      <w:proofErr w:type="gramEnd"/>
-      <w:r>
-        <w:rPr>
-          <w:rFonts w:cs="Arial"/>
-          <w:color w:val="4F81BD" w:themeColor="accent1"/>
-        </w:rPr>
-        <w:t xml:space="preserve"> 00000100</w:t>
-      </w:r>
-      <w:proofErr w:type="gramStart"/>
+        <w:t xml:space="preserve"> . 00000100</w:t>
+      </w:r>
       <w:r>
         <w:rPr>
           <w:rFonts w:cs="Arial"/>
@@ -2765,45 +2077,7 @@
           <w:rFonts w:cs="Arial"/>
           <w:color w:val="4F81BD" w:themeColor="accent1"/>
         </w:rPr>
-        <w:t xml:space="preserve"> .</w:t>
-      </w:r>
-      <w:proofErr w:type="gramEnd"/>
-      <w:r>
-        <w:rPr>
-          <w:rFonts w:cs="Arial"/>
-          <w:color w:val="4F81BD" w:themeColor="accent1"/>
-        </w:rPr>
-        <w:t xml:space="preserve"> </w:t>
-      </w:r>
-      <w:proofErr w:type="gramStart"/>
-      <w:r>
-        <w:rPr>
-          <w:rFonts w:cs="Arial"/>
-          <w:color w:val="4F81BD" w:themeColor="accent1"/>
-        </w:rPr>
-        <w:t>00000000</w:t>
-      </w:r>
-      <w:r>
-        <w:rPr>
-          <w:rFonts w:cs="Arial"/>
-          <w:color w:val="4F81BD" w:themeColor="accent1"/>
-        </w:rPr>
-        <w:t xml:space="preserve"> .</w:t>
-      </w:r>
-      <w:proofErr w:type="gramEnd"/>
-      <w:r>
-        <w:rPr>
-          <w:rFonts w:cs="Arial"/>
-          <w:color w:val="4F81BD" w:themeColor="accent1"/>
-        </w:rPr>
-        <w:t xml:space="preserve"> </w:t>
-      </w:r>
-      <w:r>
-        <w:rPr>
-          <w:rFonts w:cs="Arial"/>
-          <w:color w:val="4F81BD" w:themeColor="accent1"/>
-        </w:rPr>
-        <w:t>00000000</w:t>
+        <w:t xml:space="preserve"> . 00000000 . 00000000</w:t>
       </w:r>
       <w:r>
         <w:rPr>
@@ -2886,7 +2160,6 @@
         </w:rPr>
         <w:t xml:space="preserve">Broadcast: </w:t>
       </w:r>
-      <w:proofErr w:type="gramStart"/>
       <w:r>
         <w:rPr>
           <w:rFonts w:cs="Arial"/>
@@ -2899,15 +2172,7 @@
           <w:rFonts w:cs="Arial"/>
           <w:color w:val="4F81BD" w:themeColor="accent1"/>
         </w:rPr>
-        <w:t>1 .</w:t>
-      </w:r>
-      <w:proofErr w:type="gramEnd"/>
-      <w:r>
-        <w:rPr>
-          <w:rFonts w:cs="Arial"/>
-          <w:color w:val="4F81BD" w:themeColor="accent1"/>
-        </w:rPr>
-        <w:t xml:space="preserve"> 00</w:t>
+        <w:t>1 . 00</w:t>
       </w:r>
       <w:r>
         <w:rPr>
@@ -2916,7 +2181,6 @@
         </w:rPr>
         <w:t>100000</w:t>
       </w:r>
-      <w:proofErr w:type="gramStart"/>
       <w:r>
         <w:rPr>
           <w:rFonts w:cs="Arial"/>
@@ -2929,17 +2193,8 @@
           <w:rFonts w:cs="Arial"/>
           <w:color w:val="4F81BD" w:themeColor="accent1"/>
         </w:rPr>
-        <w:t xml:space="preserve"> .</w:t>
-      </w:r>
-      <w:proofErr w:type="gramEnd"/>
-      <w:r>
-        <w:rPr>
-          <w:rFonts w:cs="Arial"/>
-          <w:color w:val="4F81BD" w:themeColor="accent1"/>
-        </w:rPr>
-        <w:t xml:space="preserve"> </w:t>
-      </w:r>
-      <w:proofErr w:type="gramStart"/>
+        <w:t xml:space="preserve"> . </w:t>
+      </w:r>
       <w:r>
         <w:rPr>
           <w:rFonts w:cs="Arial"/>
@@ -2952,15 +2207,7 @@
           <w:rFonts w:cs="Arial"/>
           <w:color w:val="4F81BD" w:themeColor="accent1"/>
         </w:rPr>
-        <w:t xml:space="preserve"> .</w:t>
-      </w:r>
-      <w:proofErr w:type="gramEnd"/>
-      <w:r>
-        <w:rPr>
-          <w:rFonts w:cs="Arial"/>
-          <w:color w:val="4F81BD" w:themeColor="accent1"/>
-        </w:rPr>
-        <w:t xml:space="preserve"> </w:t>
+        <w:t xml:space="preserve"> . </w:t>
       </w:r>
       <w:r>
         <w:rPr>
@@ -3044,7 +2291,6 @@
         </w:rPr>
         <w:t xml:space="preserve">IP: </w:t>
       </w:r>
-      <w:proofErr w:type="gramStart"/>
       <w:r>
         <w:rPr>
           <w:rFonts w:cs="Arial"/>
@@ -3057,17 +2303,8 @@
           <w:rFonts w:cs="Arial"/>
           <w:color w:val="4F81BD" w:themeColor="accent1"/>
         </w:rPr>
-        <w:t xml:space="preserve"> .</w:t>
-      </w:r>
-      <w:proofErr w:type="gramEnd"/>
-      <w:r>
-        <w:rPr>
-          <w:rFonts w:cs="Arial"/>
-          <w:color w:val="4F81BD" w:themeColor="accent1"/>
-        </w:rPr>
-        <w:t xml:space="preserve"> </w:t>
-      </w:r>
-      <w:proofErr w:type="gramStart"/>
+        <w:t xml:space="preserve"> . </w:t>
+      </w:r>
       <w:r>
         <w:rPr>
           <w:rFonts w:cs="Arial"/>
@@ -3087,31 +2324,7 @@
           <w:rFonts w:cs="Arial"/>
           <w:color w:val="4F81BD" w:themeColor="accent1"/>
         </w:rPr>
-        <w:t xml:space="preserve"> .</w:t>
-      </w:r>
-      <w:proofErr w:type="gramEnd"/>
-      <w:r>
-        <w:rPr>
-          <w:rFonts w:cs="Arial"/>
-          <w:color w:val="4F81BD" w:themeColor="accent1"/>
-        </w:rPr>
-        <w:t xml:space="preserve"> </w:t>
-      </w:r>
-      <w:proofErr w:type="gramStart"/>
-      <w:r>
-        <w:rPr>
-          <w:rFonts w:cs="Arial"/>
-          <w:color w:val="4F81BD" w:themeColor="accent1"/>
-        </w:rPr>
-        <w:t>00001111 .</w:t>
-      </w:r>
-      <w:proofErr w:type="gramEnd"/>
-      <w:r>
-        <w:rPr>
-          <w:rFonts w:cs="Arial"/>
-          <w:color w:val="4F81BD" w:themeColor="accent1"/>
-        </w:rPr>
-        <w:t xml:space="preserve"> 00</w:t>
+        <w:t xml:space="preserve"> . 00001111 . 00</w:t>
       </w:r>
       <w:r>
         <w:rPr>
@@ -3131,69 +2344,19 @@
           <w:color w:val="4F81BD" w:themeColor="accent1"/>
         </w:rPr>
       </w:pPr>
-      <w:proofErr w:type="spellStart"/>
-      <w:r>
-        <w:rPr>
-          <w:rFonts w:cs="Arial"/>
-          <w:color w:val="4F81BD" w:themeColor="accent1"/>
-        </w:rPr>
-        <w:t>Mask</w:t>
-      </w:r>
-      <w:proofErr w:type="spellEnd"/>
-      <w:r>
-        <w:rPr>
-          <w:rFonts w:cs="Arial"/>
-          <w:color w:val="4F81BD" w:themeColor="accent1"/>
-        </w:rPr>
-        <w:t xml:space="preserve">: </w:t>
-      </w:r>
-      <w:proofErr w:type="gramStart"/>
-      <w:r>
-        <w:rPr>
-          <w:rFonts w:cs="Arial"/>
-          <w:color w:val="4F81BD" w:themeColor="accent1"/>
-        </w:rPr>
-        <w:t>11111111 .</w:t>
-      </w:r>
-      <w:proofErr w:type="gramEnd"/>
-      <w:r>
-        <w:rPr>
-          <w:rFonts w:cs="Arial"/>
-          <w:color w:val="4F81BD" w:themeColor="accent1"/>
-        </w:rPr>
-        <w:t xml:space="preserve"> </w:t>
-      </w:r>
-      <w:proofErr w:type="gramStart"/>
-      <w:r>
-        <w:rPr>
-          <w:rFonts w:cs="Arial"/>
-          <w:color w:val="4F81BD" w:themeColor="accent1"/>
-        </w:rPr>
-        <w:t>11111111 .</w:t>
-      </w:r>
-      <w:proofErr w:type="gramEnd"/>
-      <w:r>
-        <w:rPr>
-          <w:rFonts w:cs="Arial"/>
-          <w:color w:val="4F81BD" w:themeColor="accent1"/>
-        </w:rPr>
-        <w:t xml:space="preserve"> </w:t>
-      </w:r>
-      <w:proofErr w:type="gramStart"/>
-      <w:r>
-        <w:rPr>
-          <w:rFonts w:cs="Arial"/>
-          <w:color w:val="4F81BD" w:themeColor="accent1"/>
-        </w:rPr>
-        <w:t>11111111 .</w:t>
-      </w:r>
-      <w:proofErr w:type="gramEnd"/>
-      <w:r>
-        <w:rPr>
-          <w:rFonts w:cs="Arial"/>
-          <w:color w:val="4F81BD" w:themeColor="accent1"/>
-        </w:rPr>
-        <w:t xml:space="preserve"> 00000000</w:t>
+      <w:r>
+        <w:rPr>
+          <w:rFonts w:cs="Arial"/>
+          <w:color w:val="4F81BD" w:themeColor="accent1"/>
+        </w:rPr>
+        <w:t xml:space="preserve">Mask: </w:t>
+      </w:r>
+      <w:r>
+        <w:rPr>
+          <w:rFonts w:cs="Arial"/>
+          <w:color w:val="4F81BD" w:themeColor="accent1"/>
+        </w:rPr>
+        <w:t>11111111 . 11111111 . 11111111 . 00000000</w:t>
       </w:r>
     </w:p>
     <w:p>
@@ -3214,7 +2377,6 @@
         </w:rPr>
         <w:t xml:space="preserve">Subred: </w:t>
       </w:r>
-      <w:proofErr w:type="gramStart"/>
       <w:r>
         <w:rPr>
           <w:rFonts w:cs="Arial"/>
@@ -3227,23 +2389,7 @@
           <w:rFonts w:cs="Arial"/>
           <w:color w:val="4F81BD" w:themeColor="accent1"/>
         </w:rPr>
-        <w:t xml:space="preserve"> .</w:t>
-      </w:r>
-      <w:proofErr w:type="gramEnd"/>
-      <w:r>
-        <w:rPr>
-          <w:rFonts w:cs="Arial"/>
-          <w:color w:val="4F81BD" w:themeColor="accent1"/>
-        </w:rPr>
-        <w:t xml:space="preserve"> </w:t>
-      </w:r>
-      <w:proofErr w:type="gramStart"/>
-      <w:r>
-        <w:rPr>
-          <w:rFonts w:cs="Arial"/>
-          <w:color w:val="4F81BD" w:themeColor="accent1"/>
-        </w:rPr>
-        <w:t>00</w:t>
+        <w:t xml:space="preserve"> . 00</w:t>
       </w:r>
       <w:r>
         <w:rPr>
@@ -3257,52 +2403,14 @@
           <w:rFonts w:cs="Arial"/>
           <w:color w:val="4F81BD" w:themeColor="accent1"/>
         </w:rPr>
-        <w:t xml:space="preserve"> .</w:t>
-      </w:r>
-      <w:proofErr w:type="gramEnd"/>
-      <w:r>
-        <w:rPr>
-          <w:rFonts w:cs="Arial"/>
-          <w:color w:val="4F81BD" w:themeColor="accent1"/>
-        </w:rPr>
-        <w:t xml:space="preserve"> </w:t>
-      </w:r>
-      <w:proofErr w:type="gramStart"/>
-      <w:r>
-        <w:rPr>
-          <w:rFonts w:cs="Arial"/>
-          <w:color w:val="4F81BD" w:themeColor="accent1"/>
-        </w:rPr>
-        <w:t>00001111 .</w:t>
-      </w:r>
-      <w:proofErr w:type="gramEnd"/>
-      <w:r>
-        <w:rPr>
-          <w:rFonts w:cs="Arial"/>
-          <w:color w:val="4F81BD" w:themeColor="accent1"/>
-        </w:rPr>
-        <w:t xml:space="preserve"> </w:t>
-      </w:r>
-      <w:r>
-        <w:rPr>
-          <w:rFonts w:cs="Arial"/>
-          <w:color w:val="4F81BD" w:themeColor="accent1"/>
-        </w:rPr>
-        <w:t xml:space="preserve">00000000 </w:t>
+        <w:t xml:space="preserve"> . 00001111 . 00000000 </w:t>
       </w:r>
       <w:r>
         <w:rPr>
           <w:rFonts w:cs="Arial"/>
           <w:color w:val="F79646" w:themeColor="accent6"/>
         </w:rPr>
-        <w:t>222.43.15.</w:t>
-      </w:r>
-      <w:r>
-        <w:rPr>
-          <w:rFonts w:cs="Arial"/>
-          <w:color w:val="F79646" w:themeColor="accent6"/>
-        </w:rPr>
-        <w:t>0</w:t>
+        <w:t>222.43.15.0</w:t>
       </w:r>
     </w:p>
     <w:p>
@@ -3315,23 +2423,13 @@
           <w:color w:val="4F81BD" w:themeColor="accent1"/>
         </w:rPr>
       </w:pPr>
-      <w:proofErr w:type="spellStart"/>
-      <w:r>
-        <w:rPr>
-          <w:rFonts w:cs="Arial"/>
-          <w:color w:val="4F81BD" w:themeColor="accent1"/>
-        </w:rPr>
-        <w:t>Brodcast</w:t>
-      </w:r>
-      <w:proofErr w:type="spellEnd"/>
-      <w:r>
-        <w:rPr>
-          <w:rFonts w:cs="Arial"/>
-          <w:color w:val="4F81BD" w:themeColor="accent1"/>
-        </w:rPr>
-        <w:t xml:space="preserve">: </w:t>
-      </w:r>
-      <w:proofErr w:type="gramStart"/>
+      <w:r>
+        <w:rPr>
+          <w:rFonts w:cs="Arial"/>
+          <w:color w:val="4F81BD" w:themeColor="accent1"/>
+        </w:rPr>
+        <w:t xml:space="preserve">Brodcast: </w:t>
+      </w:r>
       <w:r>
         <w:rPr>
           <w:rFonts w:cs="Arial"/>
@@ -3344,9 +2442,22 @@
           <w:rFonts w:cs="Arial"/>
           <w:color w:val="4F81BD" w:themeColor="accent1"/>
         </w:rPr>
-        <w:t xml:space="preserve"> .</w:t>
-      </w:r>
-      <w:proofErr w:type="gramEnd"/>
+        <w:t xml:space="preserve"> . 00</w:t>
+      </w:r>
+      <w:r>
+        <w:rPr>
+          <w:rFonts w:cs="Arial"/>
+          <w:color w:val="4F81BD" w:themeColor="accent1"/>
+        </w:rPr>
+        <w:t>101011</w:t>
+      </w:r>
+      <w:r>
+        <w:rPr>
+          <w:rFonts w:cs="Arial"/>
+          <w:color w:val="4F81BD" w:themeColor="accent1"/>
+        </w:rPr>
+        <w:t xml:space="preserve"> . 00001111 . 11111111</w:t>
+      </w:r>
       <w:r>
         <w:rPr>
           <w:rFonts w:cs="Arial"/>
@@ -3354,66 +2465,6 @@
         </w:rPr>
         <w:t xml:space="preserve"> </w:t>
       </w:r>
-      <w:proofErr w:type="gramStart"/>
-      <w:r>
-        <w:rPr>
-          <w:rFonts w:cs="Arial"/>
-          <w:color w:val="4F81BD" w:themeColor="accent1"/>
-        </w:rPr>
-        <w:t>00</w:t>
-      </w:r>
-      <w:r>
-        <w:rPr>
-          <w:rFonts w:cs="Arial"/>
-          <w:color w:val="4F81BD" w:themeColor="accent1"/>
-        </w:rPr>
-        <w:t>101011</w:t>
-      </w:r>
-      <w:r>
-        <w:rPr>
-          <w:rFonts w:cs="Arial"/>
-          <w:color w:val="4F81BD" w:themeColor="accent1"/>
-        </w:rPr>
-        <w:t xml:space="preserve"> .</w:t>
-      </w:r>
-      <w:proofErr w:type="gramEnd"/>
-      <w:r>
-        <w:rPr>
-          <w:rFonts w:cs="Arial"/>
-          <w:color w:val="4F81BD" w:themeColor="accent1"/>
-        </w:rPr>
-        <w:t xml:space="preserve"> </w:t>
-      </w:r>
-      <w:proofErr w:type="gramStart"/>
-      <w:r>
-        <w:rPr>
-          <w:rFonts w:cs="Arial"/>
-          <w:color w:val="4F81BD" w:themeColor="accent1"/>
-        </w:rPr>
-        <w:t>00001111 .</w:t>
-      </w:r>
-      <w:proofErr w:type="gramEnd"/>
-      <w:r>
-        <w:rPr>
-          <w:rFonts w:cs="Arial"/>
-          <w:color w:val="4F81BD" w:themeColor="accent1"/>
-        </w:rPr>
-        <w:t xml:space="preserve"> </w:t>
-      </w:r>
-      <w:r>
-        <w:rPr>
-          <w:rFonts w:cs="Arial"/>
-          <w:color w:val="4F81BD" w:themeColor="accent1"/>
-        </w:rPr>
-        <w:t>11111111</w:t>
-      </w:r>
-      <w:r>
-        <w:rPr>
-          <w:rFonts w:cs="Arial"/>
-          <w:color w:val="4F81BD" w:themeColor="accent1"/>
-        </w:rPr>
-        <w:t xml:space="preserve"> </w:t>
-      </w:r>
       <w:r>
         <w:rPr>
           <w:rFonts w:cs="Arial"/>
@@ -3426,14 +2477,7 @@
           <w:rFonts w:cs="Arial"/>
           <w:color w:val="F79646" w:themeColor="accent6"/>
         </w:rPr>
-        <w:t>222.43.15.</w:t>
-      </w:r>
-      <w:r>
-        <w:rPr>
-          <w:rFonts w:cs="Arial"/>
-          <w:color w:val="F79646" w:themeColor="accent6"/>
-        </w:rPr>
-        <w:t>255</w:t>
+        <w:t>222.43.15.255</w:t>
       </w:r>
     </w:p>
     <w:p>
@@ -3473,69 +2517,7 @@
           <w:rFonts w:cs="Arial"/>
           <w:color w:val="4F81BD" w:themeColor="accent1"/>
         </w:rPr>
-        <w:t xml:space="preserve">IP: </w:t>
-      </w:r>
-      <w:proofErr w:type="gramStart"/>
-      <w:r>
-        <w:rPr>
-          <w:rFonts w:cs="Arial"/>
-          <w:color w:val="4F81BD" w:themeColor="accent1"/>
-        </w:rPr>
-        <w:t>11000000</w:t>
-      </w:r>
-      <w:r>
-        <w:rPr>
-          <w:rFonts w:cs="Arial"/>
-          <w:color w:val="4F81BD" w:themeColor="accent1"/>
-        </w:rPr>
-        <w:t xml:space="preserve"> .</w:t>
-      </w:r>
-      <w:proofErr w:type="gramEnd"/>
-      <w:r>
-        <w:rPr>
-          <w:rFonts w:cs="Arial"/>
-          <w:color w:val="4F81BD" w:themeColor="accent1"/>
-        </w:rPr>
-        <w:t xml:space="preserve"> </w:t>
-      </w:r>
-      <w:proofErr w:type="gramStart"/>
-      <w:r>
-        <w:rPr>
-          <w:rFonts w:cs="Arial"/>
-          <w:color w:val="4F81BD" w:themeColor="accent1"/>
-        </w:rPr>
-        <w:t>10101000</w:t>
-      </w:r>
-      <w:r>
-        <w:rPr>
-          <w:rFonts w:cs="Arial"/>
-          <w:color w:val="4F81BD" w:themeColor="accent1"/>
-        </w:rPr>
-        <w:t xml:space="preserve"> .</w:t>
-      </w:r>
-      <w:proofErr w:type="gramEnd"/>
-      <w:r>
-        <w:rPr>
-          <w:rFonts w:cs="Arial"/>
-          <w:color w:val="4F81BD" w:themeColor="accent1"/>
-        </w:rPr>
-        <w:t xml:space="preserve"> </w:t>
-      </w:r>
-      <w:proofErr w:type="gramStart"/>
-      <w:r>
-        <w:rPr>
-          <w:rFonts w:cs="Arial"/>
-          <w:color w:val="4F81BD" w:themeColor="accent1"/>
-        </w:rPr>
-        <w:t>00000000 .</w:t>
-      </w:r>
-      <w:proofErr w:type="gramEnd"/>
-      <w:r>
-        <w:rPr>
-          <w:rFonts w:cs="Arial"/>
-          <w:color w:val="4F81BD" w:themeColor="accent1"/>
-        </w:rPr>
-        <w:t xml:space="preserve"> 00000001</w:t>
+        <w:t>IP: 11000000 . 10101000 . 00000000 . 00000001</w:t>
       </w:r>
     </w:p>
     <w:p>
@@ -3548,76 +2530,12 @@
           <w:color w:val="4F81BD" w:themeColor="accent1"/>
         </w:rPr>
       </w:pPr>
-      <w:proofErr w:type="spellStart"/>
-      <w:r>
-        <w:rPr>
-          <w:rFonts w:cs="Arial"/>
-          <w:color w:val="4F81BD" w:themeColor="accent1"/>
-        </w:rPr>
-        <w:t>Mask</w:t>
-      </w:r>
-      <w:proofErr w:type="spellEnd"/>
-      <w:r>
-        <w:rPr>
-          <w:rFonts w:cs="Arial"/>
-          <w:color w:val="4F81BD" w:themeColor="accent1"/>
-        </w:rPr>
-        <w:t xml:space="preserve">: </w:t>
-      </w:r>
-      <w:proofErr w:type="gramStart"/>
-      <w:r>
-        <w:rPr>
-          <w:rFonts w:cs="Arial"/>
-          <w:color w:val="4F81BD" w:themeColor="accent1"/>
-        </w:rPr>
-        <w:t>11111111 .</w:t>
-      </w:r>
-      <w:proofErr w:type="gramEnd"/>
-      <w:r>
-        <w:rPr>
-          <w:rFonts w:cs="Arial"/>
-          <w:color w:val="4F81BD" w:themeColor="accent1"/>
-        </w:rPr>
-        <w:t xml:space="preserve"> </w:t>
-      </w:r>
-      <w:proofErr w:type="gramStart"/>
-      <w:r>
-        <w:rPr>
-          <w:rFonts w:cs="Arial"/>
-          <w:color w:val="4F81BD" w:themeColor="accent1"/>
-        </w:rPr>
-        <w:t>11111111 .</w:t>
-      </w:r>
-      <w:proofErr w:type="gramEnd"/>
-      <w:r>
-        <w:rPr>
-          <w:rFonts w:cs="Arial"/>
-          <w:color w:val="4F81BD" w:themeColor="accent1"/>
-        </w:rPr>
-        <w:t xml:space="preserve"> </w:t>
-      </w:r>
-      <w:proofErr w:type="gramStart"/>
-      <w:r>
-        <w:rPr>
-          <w:rFonts w:cs="Arial"/>
-          <w:color w:val="4F81BD" w:themeColor="accent1"/>
-        </w:rPr>
-        <w:t>11111111 .</w:t>
-      </w:r>
-      <w:proofErr w:type="gramEnd"/>
-      <w:r>
-        <w:rPr>
-          <w:rFonts w:cs="Arial"/>
-          <w:color w:val="4F81BD" w:themeColor="accent1"/>
-        </w:rPr>
-        <w:t xml:space="preserve"> </w:t>
-      </w:r>
-      <w:r>
-        <w:rPr>
-          <w:rFonts w:cs="Arial"/>
-          <w:color w:val="4F81BD" w:themeColor="accent1"/>
-        </w:rPr>
-        <w:t>11000000</w:t>
+      <w:r>
+        <w:rPr>
+          <w:rFonts w:cs="Arial"/>
+          <w:color w:val="4F81BD" w:themeColor="accent1"/>
+        </w:rPr>
+        <w:t>Mask: 11111111 . 11111111 . 11111111 . 11000000</w:t>
       </w:r>
     </w:p>
     <w:p>
@@ -3635,62 +2553,7 @@
           <w:rFonts w:cs="Arial"/>
           <w:color w:val="4F81BD" w:themeColor="accent1"/>
         </w:rPr>
-        <w:t xml:space="preserve">Subred: </w:t>
-      </w:r>
-      <w:proofErr w:type="gramStart"/>
-      <w:r>
-        <w:rPr>
-          <w:rFonts w:cs="Arial"/>
-          <w:color w:val="4F81BD" w:themeColor="accent1"/>
-        </w:rPr>
-        <w:t>11000000 .</w:t>
-      </w:r>
-      <w:proofErr w:type="gramEnd"/>
-      <w:r>
-        <w:rPr>
-          <w:rFonts w:cs="Arial"/>
-          <w:color w:val="4F81BD" w:themeColor="accent1"/>
-        </w:rPr>
-        <w:t xml:space="preserve"> </w:t>
-      </w:r>
-      <w:proofErr w:type="gramStart"/>
-      <w:r>
-        <w:rPr>
-          <w:rFonts w:cs="Arial"/>
-          <w:color w:val="4F81BD" w:themeColor="accent1"/>
-        </w:rPr>
-        <w:t>10101000 .</w:t>
-      </w:r>
-      <w:proofErr w:type="gramEnd"/>
-      <w:r>
-        <w:rPr>
-          <w:rFonts w:cs="Arial"/>
-          <w:color w:val="4F81BD" w:themeColor="accent1"/>
-        </w:rPr>
-        <w:t xml:space="preserve"> </w:t>
-      </w:r>
-      <w:proofErr w:type="gramStart"/>
-      <w:r>
-        <w:rPr>
-          <w:rFonts w:cs="Arial"/>
-          <w:color w:val="4F81BD" w:themeColor="accent1"/>
-        </w:rPr>
-        <w:t>00000000 .</w:t>
-      </w:r>
-      <w:proofErr w:type="gramEnd"/>
-      <w:r>
-        <w:rPr>
-          <w:rFonts w:cs="Arial"/>
-          <w:color w:val="4F81BD" w:themeColor="accent1"/>
-        </w:rPr>
-        <w:t xml:space="preserve"> 0000000</w:t>
-      </w:r>
-      <w:r>
-        <w:rPr>
-          <w:rFonts w:cs="Arial"/>
-          <w:color w:val="4F81BD" w:themeColor="accent1"/>
-        </w:rPr>
-        <w:t xml:space="preserve">0 </w:t>
+        <w:t xml:space="preserve">Subred: 11000000 . 10101000 . 00000000 . 00000000 </w:t>
       </w:r>
       <w:r>
         <w:rPr>
@@ -3716,62 +2579,7 @@
           <w:rFonts w:cs="Arial"/>
           <w:color w:val="4F81BD" w:themeColor="accent1"/>
         </w:rPr>
-        <w:t xml:space="preserve">Broadcast: </w:t>
-      </w:r>
-      <w:proofErr w:type="gramStart"/>
-      <w:r>
-        <w:rPr>
-          <w:rFonts w:cs="Arial"/>
-          <w:color w:val="4F81BD" w:themeColor="accent1"/>
-        </w:rPr>
-        <w:t>11000000 .</w:t>
-      </w:r>
-      <w:proofErr w:type="gramEnd"/>
-      <w:r>
-        <w:rPr>
-          <w:rFonts w:cs="Arial"/>
-          <w:color w:val="4F81BD" w:themeColor="accent1"/>
-        </w:rPr>
-        <w:t xml:space="preserve"> </w:t>
-      </w:r>
-      <w:proofErr w:type="gramStart"/>
-      <w:r>
-        <w:rPr>
-          <w:rFonts w:cs="Arial"/>
-          <w:color w:val="4F81BD" w:themeColor="accent1"/>
-        </w:rPr>
-        <w:t>10101000 .</w:t>
-      </w:r>
-      <w:proofErr w:type="gramEnd"/>
-      <w:r>
-        <w:rPr>
-          <w:rFonts w:cs="Arial"/>
-          <w:color w:val="4F81BD" w:themeColor="accent1"/>
-        </w:rPr>
-        <w:t xml:space="preserve"> </w:t>
-      </w:r>
-      <w:proofErr w:type="gramStart"/>
-      <w:r>
-        <w:rPr>
-          <w:rFonts w:cs="Arial"/>
-          <w:color w:val="4F81BD" w:themeColor="accent1"/>
-        </w:rPr>
-        <w:t>00000000 .</w:t>
-      </w:r>
-      <w:proofErr w:type="gramEnd"/>
-      <w:r>
-        <w:rPr>
-          <w:rFonts w:cs="Arial"/>
-          <w:color w:val="4F81BD" w:themeColor="accent1"/>
-        </w:rPr>
-        <w:t xml:space="preserve"> 00</w:t>
-      </w:r>
-      <w:r>
-        <w:rPr>
-          <w:rFonts w:cs="Arial"/>
-          <w:color w:val="4F81BD" w:themeColor="accent1"/>
-        </w:rPr>
-        <w:t xml:space="preserve">111111 </w:t>
+        <w:t xml:space="preserve">Broadcast: 11000000 . 10101000 . 00000000 . 00111111 </w:t>
       </w:r>
       <w:r>
         <w:rPr>
@@ -3780,40 +2588,8 @@
         </w:rPr>
         <w:t>192.168.0.63</w:t>
       </w:r>
-    </w:p>
-    <w:p>
-      <w:pPr>
-        <w:pStyle w:val="Arial12"/>
-        <w:spacing w:before="120" w:after="120"/>
-        <w:ind w:left="1416" w:firstLine="0"/>
-        <w:rPr>
-          <w:rFonts w:cs="Arial"/>
-          <w:color w:val="4F81BD" w:themeColor="accent1"/>
-          <w:u w:val="single"/>
-        </w:rPr>
-      </w:pPr>
-    </w:p>
-    <w:p>
-      <w:pPr>
-        <w:pStyle w:val="Arial12"/>
-        <w:spacing w:before="120" w:after="120"/>
-        <w:rPr>
-          <w:rFonts w:cs="Arial"/>
-          <w:color w:val="4F81BD" w:themeColor="accent1"/>
-          <w:u w:val="single"/>
-        </w:rPr>
-      </w:pPr>
-    </w:p>
-    <w:p>
-      <w:pPr>
-        <w:pStyle w:val="Arial12"/>
-        <w:spacing w:before="120" w:after="120"/>
-        <w:ind w:left="708" w:firstLine="708"/>
-        <w:rPr>
-          <w:rFonts w:cs="Arial"/>
-          <w:color w:val="4F81BD" w:themeColor="accent1"/>
-        </w:rPr>
-      </w:pPr>
+      <w:bookmarkStart w:id="0" w:name="_GoBack"/>
+      <w:bookmarkEnd w:id="0"/>
     </w:p>
     <w:p>
       <w:pPr>
@@ -4165,7 +2941,6 @@
           <w:u w:val="single"/>
         </w:rPr>
       </w:pPr>
-      <w:proofErr w:type="spellStart"/>
       <w:r>
         <w:rPr>
           <w:rFonts w:cs="Arial"/>
@@ -4175,10 +2950,8 @@
           <w:szCs w:val="32"/>
           <w:u w:val="single"/>
         </w:rPr>
-        <w:lastRenderedPageBreak/>
         <w:t>Subnetting</w:t>
       </w:r>
-      <w:proofErr w:type="spellEnd"/>
     </w:p>
     <w:p>
       <w:pPr>
@@ -4212,6 +2985,7 @@
         <w:rPr>
           <w:rFonts w:cs="Arial"/>
         </w:rPr>
+        <w:lastRenderedPageBreak/>
         <w:t>Dada la dirección de red 192.168.30.0 (mascara por defecto), indica que mascara de subred deberías escoger para tener 4 subredes. Rellena a continuación la siguiente tabla</w:t>
       </w:r>
       <w:r>
@@ -4319,19 +3093,11 @@
                 <w:rFonts w:cs="Arial"/>
               </w:rPr>
             </w:pPr>
-            <w:proofErr w:type="spellStart"/>
             <w:r>
               <w:rPr>
                 <w:rFonts w:cs="Arial"/>
               </w:rPr>
-              <w:t>Nºde</w:t>
-            </w:r>
-            <w:proofErr w:type="spellEnd"/>
-            <w:r>
-              <w:rPr>
-                <w:rFonts w:cs="Arial"/>
-              </w:rPr>
-              <w:t xml:space="preserve"> equipos</w:t>
+              <w:t>Nºde equipos</w:t>
             </w:r>
           </w:p>
         </w:tc>
@@ -4970,19 +3736,11 @@
                 <w:rFonts w:cs="Arial"/>
               </w:rPr>
             </w:pPr>
-            <w:proofErr w:type="spellStart"/>
             <w:r>
               <w:rPr>
                 <w:rFonts w:cs="Arial"/>
               </w:rPr>
-              <w:t>Nº</w:t>
-            </w:r>
-            <w:proofErr w:type="spellEnd"/>
-            <w:r>
-              <w:rPr>
-                <w:rFonts w:cs="Arial"/>
-              </w:rPr>
-              <w:t xml:space="preserve"> de Equipos</w:t>
+              <w:t>Nº de Equipos</w:t>
             </w:r>
           </w:p>
         </w:tc>
@@ -5976,7 +4734,6 @@
         <w:rPr>
           <w:rFonts w:cs="Arial"/>
         </w:rPr>
-        <w:lastRenderedPageBreak/>
         <w:t>Dada la dirección 150.40.0.0 (mascara por defecto), indica que mascara de subred deberías escoger para tener 4 subredes. Rellena a continuación la siguiente tabla</w:t>
       </w:r>
       <w:r>
@@ -6036,6 +4793,7 @@
               <w:rPr>
                 <w:rFonts w:cs="Arial"/>
               </w:rPr>
+              <w:lastRenderedPageBreak/>
               <w:t>Dirección de subred</w:t>
             </w:r>
           </w:p>
@@ -6062,19 +4820,11 @@
                 <w:rFonts w:cs="Arial"/>
               </w:rPr>
             </w:pPr>
-            <w:proofErr w:type="spellStart"/>
             <w:r>
               <w:rPr>
                 <w:rFonts w:cs="Arial"/>
               </w:rPr>
-              <w:t>Nº</w:t>
-            </w:r>
-            <w:proofErr w:type="spellEnd"/>
-            <w:r>
-              <w:rPr>
-                <w:rFonts w:cs="Arial"/>
-              </w:rPr>
-              <w:t xml:space="preserve"> de Equipos</w:t>
+              <w:t>Nº de Equipos</w:t>
             </w:r>
           </w:p>
         </w:tc>
@@ -6691,21 +5441,12 @@
                 <w:b/>
               </w:rPr>
             </w:pPr>
-            <w:proofErr w:type="spellStart"/>
             <w:r>
               <w:rPr>
                 <w:rFonts w:cs="Arial"/>
                 <w:b/>
               </w:rPr>
-              <w:t>Nº</w:t>
-            </w:r>
-            <w:proofErr w:type="spellEnd"/>
-            <w:r>
-              <w:rPr>
-                <w:rFonts w:cs="Arial"/>
-                <w:b/>
-              </w:rPr>
-              <w:t xml:space="preserve"> de subred</w:t>
+              <w:t>Nº de subred</w:t>
             </w:r>
           </w:p>
         </w:tc>
@@ -7565,21 +6306,7 @@
         <w:rPr>
           <w:rFonts w:cs="Arial"/>
         </w:rPr>
-        <w:t>¿</w:t>
-      </w:r>
-      <w:proofErr w:type="gramStart"/>
-      <w:r>
-        <w:rPr>
-          <w:rFonts w:cs="Arial"/>
-        </w:rPr>
-        <w:t>La  dirección</w:t>
-      </w:r>
-      <w:proofErr w:type="gramEnd"/>
-      <w:r>
-        <w:rPr>
-          <w:rFonts w:cs="Arial"/>
-        </w:rPr>
-        <w:t xml:space="preserve"> IP 197.15.22.63 se puede utilizar? ¿Por qué? ¿Por qué no?</w:t>
+        <w:t>¿La  dirección IP 197.15.22.63 se puede utilizar? ¿Por qué? ¿Por qué no?</w:t>
       </w:r>
     </w:p>
     <w:p>
@@ -7599,21 +6326,7 @@
         <w:rPr>
           <w:rFonts w:cs="Arial"/>
         </w:rPr>
-        <w:t>¿</w:t>
-      </w:r>
-      <w:proofErr w:type="gramStart"/>
-      <w:r>
-        <w:rPr>
-          <w:rFonts w:cs="Arial"/>
-        </w:rPr>
-        <w:t>La  dirección</w:t>
-      </w:r>
-      <w:proofErr w:type="gramEnd"/>
-      <w:r>
-        <w:rPr>
-          <w:rFonts w:cs="Arial"/>
-        </w:rPr>
-        <w:t xml:space="preserve"> IP 197.15.22.131 se puede utilizar? ¿Por qué? ¿Por qué no?</w:t>
+        <w:t>¿La  dirección IP 197.15.22.131 se puede utilizar? ¿Por qué? ¿Por qué no?</w:t>
       </w:r>
     </w:p>
     <w:p>
@@ -7633,21 +6346,7 @@
         <w:rPr>
           <w:rFonts w:cs="Arial"/>
         </w:rPr>
-        <w:t>¿</w:t>
-      </w:r>
-      <w:proofErr w:type="gramStart"/>
-      <w:r>
-        <w:rPr>
-          <w:rFonts w:cs="Arial"/>
-        </w:rPr>
-        <w:t>La  dirección</w:t>
-      </w:r>
-      <w:proofErr w:type="gramEnd"/>
-      <w:r>
-        <w:rPr>
-          <w:rFonts w:cs="Arial"/>
-        </w:rPr>
-        <w:t xml:space="preserve"> IP 197.15.22.160 se puede utilizar? ¿Por qué? ¿Por qué no?</w:t>
+        <w:t>¿La  dirección IP 197.15.22.160 se puede utilizar? ¿Por qué? ¿Por qué no?</w:t>
       </w:r>
     </w:p>
     <w:p>
@@ -7663,19 +6362,11 @@
           <w:rFonts w:cs="Arial"/>
         </w:rPr>
       </w:pPr>
-      <w:proofErr w:type="gramStart"/>
-      <w:r>
-        <w:rPr>
-          <w:rFonts w:cs="Arial"/>
-        </w:rPr>
-        <w:t>¿Están los hosts 197.</w:t>
-      </w:r>
-      <w:proofErr w:type="gramEnd"/>
-      <w:r>
-        <w:rPr>
-          <w:rFonts w:cs="Arial"/>
-        </w:rPr>
-        <w:t>15.22.126 y 197.15.22.129 en la misma subred? ¿Cómo lo sabes?</w:t>
+      <w:r>
+        <w:rPr>
+          <w:rFonts w:cs="Arial"/>
+        </w:rPr>
+        <w:t>¿Están los hosts 197.15.22.126 y 197.15.22.129 en la misma subred? ¿Cómo lo sabes?</w:t>
       </w:r>
     </w:p>
     <w:p>
@@ -8151,35 +6842,7 @@
         <w:rPr>
           <w:rFonts w:cs="Arial"/>
         </w:rPr>
-        <w:t xml:space="preserve">Dada la siguiente topología y la dirección IP 192.168.1.0/24, se nos pide que por medio de </w:t>
-      </w:r>
-      <w:proofErr w:type="spellStart"/>
-      <w:r>
-        <w:rPr>
-          <w:rFonts w:cs="Arial"/>
-        </w:rPr>
-        <w:t>subnetting</w:t>
-      </w:r>
-      <w:proofErr w:type="spellEnd"/>
-      <w:r>
-        <w:rPr>
-          <w:rFonts w:cs="Arial"/>
-        </w:rPr>
-        <w:t xml:space="preserve"> con VSLM obtengamos direccionamiento IP para los hosts de las 3 subredes y los enlaces entre los </w:t>
-      </w:r>
-      <w:proofErr w:type="spellStart"/>
-      <w:r>
-        <w:rPr>
-          <w:rFonts w:cs="Arial"/>
-        </w:rPr>
-        <w:t>routers</w:t>
-      </w:r>
-      <w:proofErr w:type="spellEnd"/>
-      <w:r>
-        <w:rPr>
-          <w:rFonts w:cs="Arial"/>
-        </w:rPr>
-        <w:t>.</w:t>
+        <w:t>Dada la siguiente topología y la dirección IP 192.168.1.0/24, se nos pide que por medio de subnetting con VSLM obtengamos direccionamiento IP para los hosts de las 3 subredes y los enlaces entre los routers.</w:t>
       </w:r>
     </w:p>
     <w:p>
@@ -8218,7 +6881,7 @@
             <o:lock v:ext="edit" aspectratio="t"/>
           </v:shapetype>
           <v:shape id="_x0000_i1025" type="#_x0000_t75" alt="" style="width:323.55pt;height:163.15pt;visibility:visible;mso-width-percent:0;mso-height-percent:0;mso-width-percent:0;mso-height-percent:0">
-            <v:imagedata r:id="rId8" o:title=""/>
+            <v:imagedata r:id="rId9" o:title=""/>
           </v:shape>
         </w:pict>
       </w:r>
@@ -8305,35 +6968,7 @@
         <w:rPr>
           <w:rFonts w:cs="Arial"/>
         </w:rPr>
-        <w:t xml:space="preserve">Dada la siguiente topología y la dirección IP de subred 172.16.128.0 /17, debemos mediante </w:t>
-      </w:r>
-      <w:proofErr w:type="spellStart"/>
-      <w:r>
-        <w:rPr>
-          <w:rFonts w:cs="Arial"/>
-        </w:rPr>
-        <w:t>subneteo</w:t>
-      </w:r>
-      <w:proofErr w:type="spellEnd"/>
-      <w:r>
-        <w:rPr>
-          <w:rFonts w:cs="Arial"/>
-        </w:rPr>
-        <w:t xml:space="preserve"> con VLSM obtener direccionamiento IP para los hosts de las 8 redes y los enlaces entre los </w:t>
-      </w:r>
-      <w:proofErr w:type="spellStart"/>
-      <w:r>
-        <w:rPr>
-          <w:rFonts w:cs="Arial"/>
-        </w:rPr>
-        <w:t>routers</w:t>
-      </w:r>
-      <w:proofErr w:type="spellEnd"/>
-      <w:r>
-        <w:rPr>
-          <w:rFonts w:cs="Arial"/>
-        </w:rPr>
-        <w:t>.</w:t>
+        <w:t>Dada la siguiente topología y la dirección IP de subred 172.16.128.0 /17, debemos mediante subneteo con VLSM obtener direccionamiento IP para los hosts de las 8 redes y los enlaces entre los routers.</w:t>
       </w:r>
     </w:p>
     <w:p>
@@ -8352,7 +6987,7 @@
         </w:rPr>
         <w:pict w14:anchorId="4E71303F">
           <v:shape id="_x0000_i1026" type="#_x0000_t75" alt="" style="width:316.25pt;height:294.4pt;visibility:visible;mso-width-percent:0;mso-height-percent:0;mso-width-percent:0;mso-height-percent:0">
-            <v:imagedata r:id="rId9" o:title=""/>
+            <v:imagedata r:id="rId10" o:title=""/>
           </v:shape>
         </w:pict>
       </w:r>
@@ -8366,9 +7001,9 @@
       </w:pPr>
     </w:p>
     <w:sectPr>
-      <w:headerReference w:type="default" r:id="rId10"/>
-      <w:footerReference w:type="even" r:id="rId11"/>
-      <w:footerReference w:type="default" r:id="rId12"/>
+      <w:headerReference w:type="default" r:id="rId11"/>
+      <w:footerReference w:type="even" r:id="rId12"/>
+      <w:footerReference w:type="default" r:id="rId13"/>
       <w:pgSz w:w="11906" w:h="16838"/>
       <w:pgMar w:top="1134" w:right="1134" w:bottom="1134" w:left="1134" w:header="709" w:footer="709" w:gutter="0"/>
       <w:cols w:space="708"/>
@@ -8379,7 +7014,7 @@
 </file>
 
 <file path=word/endnotes.xml><?xml version="1.0" encoding="utf-8"?>
-<w:endnotes xmlns:wpc="http://schemas.microsoft.com/office/word/2010/wordprocessingCanvas" xmlns:cx="http://schemas.microsoft.com/office/drawing/2014/chartex" xmlns:cx1="http://schemas.microsoft.com/office/drawing/2015/9/8/chartex" xmlns:cx2="http://schemas.microsoft.com/office/drawing/2015/10/21/chartex" xmlns:cx3="http://schemas.microsoft.com/office/drawing/2016/5/9/chartex" xmlns:cx4="http://schemas.microsoft.com/office/drawing/2016/5/10/chartex" xmlns:cx5="http://schemas.microsoft.com/office/drawing/2016/5/11/chartex" xmlns:cx6="http://schemas.microsoft.com/office/drawing/2016/5/12/chartex" xmlns:cx7="http://schemas.microsoft.com/office/drawing/2016/5/13/chartex" xmlns:cx8="http://schemas.microsoft.com/office/drawing/2016/5/14/chartex" xmlns:mc="http://schemas.openxmlformats.org/markup-compatibility/2006" xmlns:aink="http://schemas.microsoft.com/office/drawing/2016/ink" xmlns:am3d="http://schemas.microsoft.com/office/drawing/2017/model3d" xmlns:o="urn:schemas-microsoft-com:office:office" xmlns:r="http://schemas.openxmlformats.org/officeDocument/2006/relationships" xmlns:m="http://schemas.openxmlformats.org/officeDocument/2006/math" xmlns:v="urn:schemas-microsoft-com:vml" xmlns:wp14="http://schemas.microsoft.com/office/word/2010/wordprocessingDrawing" xmlns:wp="http://schemas.openxmlformats.org/drawingml/2006/wordprocessingDrawing" xmlns:w10="urn:schemas-microsoft-com:office:word" xmlns:w="http://schemas.openxmlformats.org/wordprocessingml/2006/main" xmlns:w14="http://schemas.microsoft.com/office/word/2010/wordml" xmlns:w15="http://schemas.microsoft.com/office/word/2012/wordml" xmlns:w16cex="http://schemas.microsoft.com/office/word/2018/wordml/cex" xmlns:w16cid="http://schemas.microsoft.com/office/word/2016/wordml/cid" xmlns:w16="http://schemas.microsoft.com/office/word/2018/wordml" xmlns:w16se="http://schemas.microsoft.com/office/word/2015/wordml/symex" xmlns:wpg="http://schemas.microsoft.com/office/word/2010/wordprocessingGroup" xmlns:wpi="http://schemas.microsoft.com/office/word/2010/wordprocessingInk" xmlns:wne="http://schemas.microsoft.com/office/word/2006/wordml" xmlns:wps="http://schemas.microsoft.com/office/word/2010/wordprocessingShape" mc:Ignorable="w14 w15 w16se w16cid w16 w16cex wp14">
+<w:endnotes xmlns:wpc="http://schemas.microsoft.com/office/word/2010/wordprocessingCanvas" xmlns:mc="http://schemas.openxmlformats.org/markup-compatibility/2006" xmlns:o="urn:schemas-microsoft-com:office:office" xmlns:r="http://schemas.openxmlformats.org/officeDocument/2006/relationships" xmlns:m="http://schemas.openxmlformats.org/officeDocument/2006/math" xmlns:v="urn:schemas-microsoft-com:vml" xmlns:wp14="http://schemas.microsoft.com/office/word/2010/wordprocessingDrawing" xmlns:wp="http://schemas.openxmlformats.org/drawingml/2006/wordprocessingDrawing" xmlns:w10="urn:schemas-microsoft-com:office:word" xmlns:w="http://schemas.openxmlformats.org/wordprocessingml/2006/main" xmlns:w14="http://schemas.microsoft.com/office/word/2010/wordml" xmlns:wpg="http://schemas.microsoft.com/office/word/2010/wordprocessingGroup" xmlns:wpi="http://schemas.microsoft.com/office/word/2010/wordprocessingInk" xmlns:wne="http://schemas.microsoft.com/office/word/2006/wordml" xmlns:wps="http://schemas.microsoft.com/office/word/2010/wordprocessingShape" mc:Ignorable="w14 wp14">
   <w:endnote w:type="separator" w:id="-1">
     <w:p>
       <w:r>
@@ -8398,7 +7033,7 @@
 </file>
 
 <file path=word/footer1.xml><?xml version="1.0" encoding="utf-8"?>
-<w:ftr xmlns:wpc="http://schemas.microsoft.com/office/word/2010/wordprocessingCanvas" xmlns:cx="http://schemas.microsoft.com/office/drawing/2014/chartex" xmlns:cx1="http://schemas.microsoft.com/office/drawing/2015/9/8/chartex" xmlns:cx2="http://schemas.microsoft.com/office/drawing/2015/10/21/chartex" xmlns:cx3="http://schemas.microsoft.com/office/drawing/2016/5/9/chartex" xmlns:cx4="http://schemas.microsoft.com/office/drawing/2016/5/10/chartex" xmlns:cx5="http://schemas.microsoft.com/office/drawing/2016/5/11/chartex" xmlns:cx6="http://schemas.microsoft.com/office/drawing/2016/5/12/chartex" xmlns:cx7="http://schemas.microsoft.com/office/drawing/2016/5/13/chartex" xmlns:cx8="http://schemas.microsoft.com/office/drawing/2016/5/14/chartex" xmlns:mc="http://schemas.openxmlformats.org/markup-compatibility/2006" xmlns:aink="http://schemas.microsoft.com/office/drawing/2016/ink" xmlns:am3d="http://schemas.microsoft.com/office/drawing/2017/model3d" xmlns:o="urn:schemas-microsoft-com:office:office" xmlns:r="http://schemas.openxmlformats.org/officeDocument/2006/relationships" xmlns:m="http://schemas.openxmlformats.org/officeDocument/2006/math" xmlns:v="urn:schemas-microsoft-com:vml" xmlns:wp14="http://schemas.microsoft.com/office/word/2010/wordprocessingDrawing" xmlns:wp="http://schemas.openxmlformats.org/drawingml/2006/wordprocessingDrawing" xmlns:w10="urn:schemas-microsoft-com:office:word" xmlns:w="http://schemas.openxmlformats.org/wordprocessingml/2006/main" xmlns:w14="http://schemas.microsoft.com/office/word/2010/wordml" xmlns:w15="http://schemas.microsoft.com/office/word/2012/wordml" xmlns:w16cex="http://schemas.microsoft.com/office/word/2018/wordml/cex" xmlns:w16cid="http://schemas.microsoft.com/office/word/2016/wordml/cid" xmlns:w16="http://schemas.microsoft.com/office/word/2018/wordml" xmlns:w16se="http://schemas.microsoft.com/office/word/2015/wordml/symex" xmlns:wpg="http://schemas.microsoft.com/office/word/2010/wordprocessingGroup" xmlns:wpi="http://schemas.microsoft.com/office/word/2010/wordprocessingInk" xmlns:wne="http://schemas.microsoft.com/office/word/2006/wordml" xmlns:wps="http://schemas.microsoft.com/office/word/2010/wordprocessingShape" mc:Ignorable="w14 w15 w16se w16cid w16 w16cex wp14">
+<w:ftr xmlns:wpc="http://schemas.microsoft.com/office/word/2010/wordprocessingCanvas" xmlns:mc="http://schemas.openxmlformats.org/markup-compatibility/2006" xmlns:o="urn:schemas-microsoft-com:office:office" xmlns:r="http://schemas.openxmlformats.org/officeDocument/2006/relationships" xmlns:m="http://schemas.openxmlformats.org/officeDocument/2006/math" xmlns:v="urn:schemas-microsoft-com:vml" xmlns:wp14="http://schemas.microsoft.com/office/word/2010/wordprocessingDrawing" xmlns:wp="http://schemas.openxmlformats.org/drawingml/2006/wordprocessingDrawing" xmlns:w10="urn:schemas-microsoft-com:office:word" xmlns:w="http://schemas.openxmlformats.org/wordprocessingml/2006/main" xmlns:w14="http://schemas.microsoft.com/office/word/2010/wordml" xmlns:wpg="http://schemas.microsoft.com/office/word/2010/wordprocessingGroup" xmlns:wpi="http://schemas.microsoft.com/office/word/2010/wordprocessingInk" xmlns:wne="http://schemas.microsoft.com/office/word/2006/wordml" xmlns:wps="http://schemas.microsoft.com/office/word/2010/wordprocessingShape" mc:Ignorable="w14 wp14">
   <w:p>
     <w:pPr>
       <w:pStyle w:val="Piedepgina"/>
@@ -8436,7 +7071,7 @@
 </file>
 
 <file path=word/footer2.xml><?xml version="1.0" encoding="utf-8"?>
-<w:ftr xmlns:wpc="http://schemas.microsoft.com/office/word/2010/wordprocessingCanvas" xmlns:cx="http://schemas.microsoft.com/office/drawing/2014/chartex" xmlns:cx1="http://schemas.microsoft.com/office/drawing/2015/9/8/chartex" xmlns:cx2="http://schemas.microsoft.com/office/drawing/2015/10/21/chartex" xmlns:cx3="http://schemas.microsoft.com/office/drawing/2016/5/9/chartex" xmlns:cx4="http://schemas.microsoft.com/office/drawing/2016/5/10/chartex" xmlns:cx5="http://schemas.microsoft.com/office/drawing/2016/5/11/chartex" xmlns:cx6="http://schemas.microsoft.com/office/drawing/2016/5/12/chartex" xmlns:cx7="http://schemas.microsoft.com/office/drawing/2016/5/13/chartex" xmlns:cx8="http://schemas.microsoft.com/office/drawing/2016/5/14/chartex" xmlns:mc="http://schemas.openxmlformats.org/markup-compatibility/2006" xmlns:aink="http://schemas.microsoft.com/office/drawing/2016/ink" xmlns:am3d="http://schemas.microsoft.com/office/drawing/2017/model3d" xmlns:o="urn:schemas-microsoft-com:office:office" xmlns:r="http://schemas.openxmlformats.org/officeDocument/2006/relationships" xmlns:m="http://schemas.openxmlformats.org/officeDocument/2006/math" xmlns:v="urn:schemas-microsoft-com:vml" xmlns:wp14="http://schemas.microsoft.com/office/word/2010/wordprocessingDrawing" xmlns:wp="http://schemas.openxmlformats.org/drawingml/2006/wordprocessingDrawing" xmlns:w10="urn:schemas-microsoft-com:office:word" xmlns:w="http://schemas.openxmlformats.org/wordprocessingml/2006/main" xmlns:w14="http://schemas.microsoft.com/office/word/2010/wordml" xmlns:w15="http://schemas.microsoft.com/office/word/2012/wordml" xmlns:w16cex="http://schemas.microsoft.com/office/word/2018/wordml/cex" xmlns:w16cid="http://schemas.microsoft.com/office/word/2016/wordml/cid" xmlns:w16="http://schemas.microsoft.com/office/word/2018/wordml" xmlns:w16se="http://schemas.microsoft.com/office/word/2015/wordml/symex" xmlns:wpg="http://schemas.microsoft.com/office/word/2010/wordprocessingGroup" xmlns:wpi="http://schemas.microsoft.com/office/word/2010/wordprocessingInk" xmlns:wne="http://schemas.microsoft.com/office/word/2006/wordml" xmlns:wps="http://schemas.microsoft.com/office/word/2010/wordprocessingShape" mc:Ignorable="w14 w15 w16se w16cid w16 w16cex wp14">
+<w:ftr xmlns:wpc="http://schemas.microsoft.com/office/word/2010/wordprocessingCanvas" xmlns:mc="http://schemas.openxmlformats.org/markup-compatibility/2006" xmlns:o="urn:schemas-microsoft-com:office:office" xmlns:r="http://schemas.openxmlformats.org/officeDocument/2006/relationships" xmlns:m="http://schemas.openxmlformats.org/officeDocument/2006/math" xmlns:v="urn:schemas-microsoft-com:vml" xmlns:wp14="http://schemas.microsoft.com/office/word/2010/wordprocessingDrawing" xmlns:wp="http://schemas.openxmlformats.org/drawingml/2006/wordprocessingDrawing" xmlns:w10="urn:schemas-microsoft-com:office:word" xmlns:w="http://schemas.openxmlformats.org/wordprocessingml/2006/main" xmlns:w14="http://schemas.microsoft.com/office/word/2010/wordml" xmlns:wpg="http://schemas.microsoft.com/office/word/2010/wordprocessingGroup" xmlns:wpi="http://schemas.microsoft.com/office/word/2010/wordprocessingInk" xmlns:wne="http://schemas.microsoft.com/office/word/2006/wordml" xmlns:wps="http://schemas.microsoft.com/office/word/2010/wordprocessingShape" mc:Ignorable="w14 wp14">
   <w:p>
     <w:pPr>
       <w:pStyle w:val="Piedepgina"/>
@@ -8488,7 +7123,7 @@
         <w:rFonts w:ascii="Arial" w:hAnsi="Arial" w:cs="Arial"/>
         <w:noProof/>
       </w:rPr>
-      <w:t>8</w:t>
+      <w:t>2</w:t>
     </w:r>
     <w:r>
       <w:rPr>
@@ -8501,7 +7136,7 @@
 </file>
 
 <file path=word/footnotes.xml><?xml version="1.0" encoding="utf-8"?>
-<w:footnotes xmlns:wpc="http://schemas.microsoft.com/office/word/2010/wordprocessingCanvas" xmlns:cx="http://schemas.microsoft.com/office/drawing/2014/chartex" xmlns:cx1="http://schemas.microsoft.com/office/drawing/2015/9/8/chartex" xmlns:cx2="http://schemas.microsoft.com/office/drawing/2015/10/21/chartex" xmlns:cx3="http://schemas.microsoft.com/office/drawing/2016/5/9/chartex" xmlns:cx4="http://schemas.microsoft.com/office/drawing/2016/5/10/chartex" xmlns:cx5="http://schemas.microsoft.com/office/drawing/2016/5/11/chartex" xmlns:cx6="http://schemas.microsoft.com/office/drawing/2016/5/12/chartex" xmlns:cx7="http://schemas.microsoft.com/office/drawing/2016/5/13/chartex" xmlns:cx8="http://schemas.microsoft.com/office/drawing/2016/5/14/chartex" xmlns:mc="http://schemas.openxmlformats.org/markup-compatibility/2006" xmlns:aink="http://schemas.microsoft.com/office/drawing/2016/ink" xmlns:am3d="http://schemas.microsoft.com/office/drawing/2017/model3d" xmlns:o="urn:schemas-microsoft-com:office:office" xmlns:r="http://schemas.openxmlformats.org/officeDocument/2006/relationships" xmlns:m="http://schemas.openxmlformats.org/officeDocument/2006/math" xmlns:v="urn:schemas-microsoft-com:vml" xmlns:wp14="http://schemas.microsoft.com/office/word/2010/wordprocessingDrawing" xmlns:wp="http://schemas.openxmlformats.org/drawingml/2006/wordprocessingDrawing" xmlns:w10="urn:schemas-microsoft-com:office:word" xmlns:w="http://schemas.openxmlformats.org/wordprocessingml/2006/main" xmlns:w14="http://schemas.microsoft.com/office/word/2010/wordml" xmlns:w15="http://schemas.microsoft.com/office/word/2012/wordml" xmlns:w16cex="http://schemas.microsoft.com/office/word/2018/wordml/cex" xmlns:w16cid="http://schemas.microsoft.com/office/word/2016/wordml/cid" xmlns:w16="http://schemas.microsoft.com/office/word/2018/wordml" xmlns:w16se="http://schemas.microsoft.com/office/word/2015/wordml/symex" xmlns:wpg="http://schemas.microsoft.com/office/word/2010/wordprocessingGroup" xmlns:wpi="http://schemas.microsoft.com/office/word/2010/wordprocessingInk" xmlns:wne="http://schemas.microsoft.com/office/word/2006/wordml" xmlns:wps="http://schemas.microsoft.com/office/word/2010/wordprocessingShape" mc:Ignorable="w14 w15 w16se w16cid w16 w16cex wp14">
+<w:footnotes xmlns:wpc="http://schemas.microsoft.com/office/word/2010/wordprocessingCanvas" xmlns:mc="http://schemas.openxmlformats.org/markup-compatibility/2006" xmlns:o="urn:schemas-microsoft-com:office:office" xmlns:r="http://schemas.openxmlformats.org/officeDocument/2006/relationships" xmlns:m="http://schemas.openxmlformats.org/officeDocument/2006/math" xmlns:v="urn:schemas-microsoft-com:vml" xmlns:wp14="http://schemas.microsoft.com/office/word/2010/wordprocessingDrawing" xmlns:wp="http://schemas.openxmlformats.org/drawingml/2006/wordprocessingDrawing" xmlns:w10="urn:schemas-microsoft-com:office:word" xmlns:w="http://schemas.openxmlformats.org/wordprocessingml/2006/main" xmlns:w14="http://schemas.microsoft.com/office/word/2010/wordml" xmlns:wpg="http://schemas.microsoft.com/office/word/2010/wordprocessingGroup" xmlns:wpi="http://schemas.microsoft.com/office/word/2010/wordprocessingInk" xmlns:wne="http://schemas.microsoft.com/office/word/2006/wordml" xmlns:wps="http://schemas.microsoft.com/office/word/2010/wordprocessingShape" mc:Ignorable="w14 wp14">
   <w:footnote w:type="separator" w:id="-1">
     <w:p>
       <w:r>
@@ -8520,7 +7155,7 @@
 </file>
 
 <file path=word/header1.xml><?xml version="1.0" encoding="utf-8"?>
-<w:hdr xmlns:wpc="http://schemas.microsoft.com/office/word/2010/wordprocessingCanvas" xmlns:cx="http://schemas.microsoft.com/office/drawing/2014/chartex" xmlns:cx1="http://schemas.microsoft.com/office/drawing/2015/9/8/chartex" xmlns:cx2="http://schemas.microsoft.com/office/drawing/2015/10/21/chartex" xmlns:cx3="http://schemas.microsoft.com/office/drawing/2016/5/9/chartex" xmlns:cx4="http://schemas.microsoft.com/office/drawing/2016/5/10/chartex" xmlns:cx5="http://schemas.microsoft.com/office/drawing/2016/5/11/chartex" xmlns:cx6="http://schemas.microsoft.com/office/drawing/2016/5/12/chartex" xmlns:cx7="http://schemas.microsoft.com/office/drawing/2016/5/13/chartex" xmlns:cx8="http://schemas.microsoft.com/office/drawing/2016/5/14/chartex" xmlns:mc="http://schemas.openxmlformats.org/markup-compatibility/2006" xmlns:aink="http://schemas.microsoft.com/office/drawing/2016/ink" xmlns:am3d="http://schemas.microsoft.com/office/drawing/2017/model3d" xmlns:o="urn:schemas-microsoft-com:office:office" xmlns:r="http://schemas.openxmlformats.org/officeDocument/2006/relationships" xmlns:m="http://schemas.openxmlformats.org/officeDocument/2006/math" xmlns:v="urn:schemas-microsoft-com:vml" xmlns:wp14="http://schemas.microsoft.com/office/word/2010/wordprocessingDrawing" xmlns:wp="http://schemas.openxmlformats.org/drawingml/2006/wordprocessingDrawing" xmlns:w10="urn:schemas-microsoft-com:office:word" xmlns:w="http://schemas.openxmlformats.org/wordprocessingml/2006/main" xmlns:w14="http://schemas.microsoft.com/office/word/2010/wordml" xmlns:w15="http://schemas.microsoft.com/office/word/2012/wordml" xmlns:w16cex="http://schemas.microsoft.com/office/word/2018/wordml/cex" xmlns:w16cid="http://schemas.microsoft.com/office/word/2016/wordml/cid" xmlns:w16="http://schemas.microsoft.com/office/word/2018/wordml" xmlns:w16se="http://schemas.microsoft.com/office/word/2015/wordml/symex" xmlns:wpg="http://schemas.microsoft.com/office/word/2010/wordprocessingGroup" xmlns:wpi="http://schemas.microsoft.com/office/word/2010/wordprocessingInk" xmlns:wne="http://schemas.microsoft.com/office/word/2006/wordml" xmlns:wps="http://schemas.microsoft.com/office/word/2010/wordprocessingShape" mc:Ignorable="w14 w15 w16se w16cid w16 w16cex wp14">
+<w:hdr xmlns:wpc="http://schemas.microsoft.com/office/word/2010/wordprocessingCanvas" xmlns:mc="http://schemas.openxmlformats.org/markup-compatibility/2006" xmlns:o="urn:schemas-microsoft-com:office:office" xmlns:r="http://schemas.openxmlformats.org/officeDocument/2006/relationships" xmlns:m="http://schemas.openxmlformats.org/officeDocument/2006/math" xmlns:v="urn:schemas-microsoft-com:vml" xmlns:wp14="http://schemas.microsoft.com/office/word/2010/wordprocessingDrawing" xmlns:wp="http://schemas.openxmlformats.org/drawingml/2006/wordprocessingDrawing" xmlns:w10="urn:schemas-microsoft-com:office:word" xmlns:w="http://schemas.openxmlformats.org/wordprocessingml/2006/main" xmlns:w14="http://schemas.microsoft.com/office/word/2010/wordml" xmlns:wpg="http://schemas.microsoft.com/office/word/2010/wordprocessingGroup" xmlns:wpi="http://schemas.microsoft.com/office/word/2010/wordprocessingInk" xmlns:wne="http://schemas.microsoft.com/office/word/2006/wordml" xmlns:wps="http://schemas.microsoft.com/office/word/2010/wordprocessingShape" mc:Ignorable="w14 wp14">
   <w:sdt>
     <w:sdtPr>
       <w:rPr>
@@ -8597,18 +7232,8 @@
             <w:sz w:val="32"/>
             <w:szCs w:val="32"/>
           </w:rPr>
-          <w:t xml:space="preserve">IP - </w:t>
+          <w:t>IP - Subneting</w:t>
         </w:r>
-        <w:proofErr w:type="spellStart"/>
-        <w:r>
-          <w:rPr>
-            <w:rFonts w:asciiTheme="majorHAnsi" w:eastAsiaTheme="majorEastAsia" w:hAnsiTheme="majorHAnsi" w:cstheme="majorBidi"/>
-            <w:sz w:val="32"/>
-            <w:szCs w:val="32"/>
-          </w:rPr>
-          <w:t>Subneting</w:t>
-        </w:r>
-        <w:proofErr w:type="spellEnd"/>
       </w:p>
     </w:sdtContent>
   </w:sdt>
@@ -8624,8 +7249,8 @@
 </file>
 
 <file path=word/numbering.xml><?xml version="1.0" encoding="utf-8"?>
-<w:numbering xmlns:wpc="http://schemas.microsoft.com/office/word/2010/wordprocessingCanvas" xmlns:cx="http://schemas.microsoft.com/office/drawing/2014/chartex" xmlns:cx1="http://schemas.microsoft.com/office/drawing/2015/9/8/chartex" xmlns:cx2="http://schemas.microsoft.com/office/drawing/2015/10/21/chartex" xmlns:cx3="http://schemas.microsoft.com/office/drawing/2016/5/9/chartex" xmlns:cx4="http://schemas.microsoft.com/office/drawing/2016/5/10/chartex" xmlns:cx5="http://schemas.microsoft.com/office/drawing/2016/5/11/chartex" xmlns:cx6="http://schemas.microsoft.com/office/drawing/2016/5/12/chartex" xmlns:cx7="http://schemas.microsoft.com/office/drawing/2016/5/13/chartex" xmlns:cx8="http://schemas.microsoft.com/office/drawing/2016/5/14/chartex" xmlns:mc="http://schemas.openxmlformats.org/markup-compatibility/2006" xmlns:aink="http://schemas.microsoft.com/office/drawing/2016/ink" xmlns:am3d="http://schemas.microsoft.com/office/drawing/2017/model3d" xmlns:o="urn:schemas-microsoft-com:office:office" xmlns:r="http://schemas.openxmlformats.org/officeDocument/2006/relationships" xmlns:m="http://schemas.openxmlformats.org/officeDocument/2006/math" xmlns:v="urn:schemas-microsoft-com:vml" xmlns:wp14="http://schemas.microsoft.com/office/word/2010/wordprocessingDrawing" xmlns:wp="http://schemas.openxmlformats.org/drawingml/2006/wordprocessingDrawing" xmlns:w10="urn:schemas-microsoft-com:office:word" xmlns:w="http://schemas.openxmlformats.org/wordprocessingml/2006/main" xmlns:w14="http://schemas.microsoft.com/office/word/2010/wordml" xmlns:w15="http://schemas.microsoft.com/office/word/2012/wordml" xmlns:w16cex="http://schemas.microsoft.com/office/word/2018/wordml/cex" xmlns:w16cid="http://schemas.microsoft.com/office/word/2016/wordml/cid" xmlns:w16="http://schemas.microsoft.com/office/word/2018/wordml" xmlns:w16se="http://schemas.microsoft.com/office/word/2015/wordml/symex" xmlns:wpg="http://schemas.microsoft.com/office/word/2010/wordprocessingGroup" xmlns:wpi="http://schemas.microsoft.com/office/word/2010/wordprocessingInk" xmlns:wne="http://schemas.microsoft.com/office/word/2006/wordml" xmlns:wps="http://schemas.microsoft.com/office/word/2010/wordprocessingShape" mc:Ignorable="w14 w15 w16se w16cid w16 w16cex wp14">
-  <w:abstractNum w:abstractNumId="0" w15:restartNumberingAfterBreak="0">
+<w:numbering xmlns:wpc="http://schemas.microsoft.com/office/word/2010/wordprocessingCanvas" xmlns:mc="http://schemas.openxmlformats.org/markup-compatibility/2006" xmlns:o="urn:schemas-microsoft-com:office:office" xmlns:r="http://schemas.openxmlformats.org/officeDocument/2006/relationships" xmlns:m="http://schemas.openxmlformats.org/officeDocument/2006/math" xmlns:v="urn:schemas-microsoft-com:vml" xmlns:wp14="http://schemas.microsoft.com/office/word/2010/wordprocessingDrawing" xmlns:wp="http://schemas.openxmlformats.org/drawingml/2006/wordprocessingDrawing" xmlns:w10="urn:schemas-microsoft-com:office:word" xmlns:w="http://schemas.openxmlformats.org/wordprocessingml/2006/main" xmlns:w14="http://schemas.microsoft.com/office/word/2010/wordml" xmlns:wpg="http://schemas.microsoft.com/office/word/2010/wordprocessingGroup" xmlns:wpi="http://schemas.microsoft.com/office/word/2010/wordprocessingInk" xmlns:wne="http://schemas.microsoft.com/office/word/2006/wordml" xmlns:wps="http://schemas.microsoft.com/office/word/2010/wordprocessingShape" mc:Ignorable="w14 wp14">
+  <w:abstractNum w:abstractNumId="0">
     <w:nsid w:val="02CF7E8E"/>
     <w:multiLevelType w:val="hybridMultilevel"/>
     <w:tmpl w:val="3AE6F21E"/>
@@ -8711,7 +7336,7 @@
       </w:pPr>
     </w:lvl>
   </w:abstractNum>
-  <w:abstractNum w:abstractNumId="1" w15:restartNumberingAfterBreak="0">
+  <w:abstractNum w:abstractNumId="1">
     <w:nsid w:val="11604598"/>
     <w:multiLevelType w:val="hybridMultilevel"/>
     <w:tmpl w:val="6E5EA74E"/>
@@ -8800,7 +7425,7 @@
       </w:pPr>
     </w:lvl>
   </w:abstractNum>
-  <w:abstractNum w:abstractNumId="2" w15:restartNumberingAfterBreak="0">
+  <w:abstractNum w:abstractNumId="2">
     <w:nsid w:val="2382644C"/>
     <w:multiLevelType w:val="hybridMultilevel"/>
     <w:tmpl w:val="44F25350"/>
@@ -8886,7 +7511,7 @@
       </w:pPr>
     </w:lvl>
   </w:abstractNum>
-  <w:abstractNum w:abstractNumId="3" w15:restartNumberingAfterBreak="0">
+  <w:abstractNum w:abstractNumId="3">
     <w:nsid w:val="374C0BF0"/>
     <w:multiLevelType w:val="hybridMultilevel"/>
     <w:tmpl w:val="6B7C0CAC"/>
@@ -8972,7 +7597,7 @@
       </w:pPr>
     </w:lvl>
   </w:abstractNum>
-  <w:abstractNum w:abstractNumId="4" w15:restartNumberingAfterBreak="0">
+  <w:abstractNum w:abstractNumId="4">
     <w:nsid w:val="38362731"/>
     <w:multiLevelType w:val="hybridMultilevel"/>
     <w:tmpl w:val="75E2C22C"/>
@@ -9206,7 +7831,7 @@
       </w:rPr>
     </w:lvl>
   </w:abstractNum>
-  <w:abstractNum w:abstractNumId="5" w15:restartNumberingAfterBreak="0">
+  <w:abstractNum w:abstractNumId="5">
     <w:nsid w:val="3AA63794"/>
     <w:multiLevelType w:val="hybridMultilevel"/>
     <w:tmpl w:val="D10090BA"/>
@@ -9292,7 +7917,7 @@
       </w:pPr>
     </w:lvl>
   </w:abstractNum>
-  <w:abstractNum w:abstractNumId="6" w15:restartNumberingAfterBreak="0">
+  <w:abstractNum w:abstractNumId="6">
     <w:nsid w:val="3D831D15"/>
     <w:multiLevelType w:val="hybridMultilevel"/>
     <w:tmpl w:val="BCFC9BF2"/>
@@ -9405,7 +8030,7 @@
       </w:rPr>
     </w:lvl>
   </w:abstractNum>
-  <w:abstractNum w:abstractNumId="7" w15:restartNumberingAfterBreak="0">
+  <w:abstractNum w:abstractNumId="7">
     <w:nsid w:val="45080DD4"/>
     <w:multiLevelType w:val="hybridMultilevel"/>
     <w:tmpl w:val="92C284F8"/>
@@ -9494,7 +8119,7 @@
       </w:pPr>
     </w:lvl>
   </w:abstractNum>
-  <w:abstractNum w:abstractNumId="8" w15:restartNumberingAfterBreak="0">
+  <w:abstractNum w:abstractNumId="8">
     <w:nsid w:val="4C4371B7"/>
     <w:multiLevelType w:val="hybridMultilevel"/>
     <w:tmpl w:val="6E5EA74E"/>
@@ -9583,7 +8208,7 @@
       </w:pPr>
     </w:lvl>
   </w:abstractNum>
-  <w:abstractNum w:abstractNumId="9" w15:restartNumberingAfterBreak="0">
+  <w:abstractNum w:abstractNumId="9">
     <w:nsid w:val="512843D8"/>
     <w:multiLevelType w:val="hybridMultilevel"/>
     <w:tmpl w:val="7C8ECB70"/>
@@ -9669,7 +8294,7 @@
       </w:pPr>
     </w:lvl>
   </w:abstractNum>
-  <w:abstractNum w:abstractNumId="10" w15:restartNumberingAfterBreak="0">
+  <w:abstractNum w:abstractNumId="10">
     <w:nsid w:val="5E0E18C7"/>
     <w:multiLevelType w:val="hybridMultilevel"/>
     <w:tmpl w:val="82B86604"/>
@@ -9782,7 +8407,7 @@
       </w:rPr>
     </w:lvl>
   </w:abstractNum>
-  <w:abstractNum w:abstractNumId="11" w15:restartNumberingAfterBreak="0">
+  <w:abstractNum w:abstractNumId="11">
     <w:nsid w:val="6714356C"/>
     <w:multiLevelType w:val="hybridMultilevel"/>
     <w:tmpl w:val="E4924740"/>
@@ -9939,7 +8564,7 @@
 </file>
 
 <file path=word/styles.xml><?xml version="1.0" encoding="utf-8"?>
-<w:styles xmlns:mc="http://schemas.openxmlformats.org/markup-compatibility/2006" xmlns:r="http://schemas.openxmlformats.org/officeDocument/2006/relationships" xmlns:w="http://schemas.openxmlformats.org/wordprocessingml/2006/main" xmlns:w14="http://schemas.microsoft.com/office/word/2010/wordml" xmlns:w15="http://schemas.microsoft.com/office/word/2012/wordml" xmlns:w16cex="http://schemas.microsoft.com/office/word/2018/wordml/cex" xmlns:w16cid="http://schemas.microsoft.com/office/word/2016/wordml/cid" xmlns:w16="http://schemas.microsoft.com/office/word/2018/wordml" xmlns:w16se="http://schemas.microsoft.com/office/word/2015/wordml/symex" mc:Ignorable="w14 w15 w16se w16cid w16 w16cex">
+<w:styles xmlns:mc="http://schemas.openxmlformats.org/markup-compatibility/2006" xmlns:r="http://schemas.openxmlformats.org/officeDocument/2006/relationships" xmlns:w="http://schemas.openxmlformats.org/wordprocessingml/2006/main" xmlns:w14="http://schemas.microsoft.com/office/word/2010/wordml" mc:Ignorable="w14">
   <w:docDefaults>
     <w:rPrDefault>
       <w:rPr>
@@ -9949,374 +8574,148 @@
     </w:rPrDefault>
     <w:pPrDefault/>
   </w:docDefaults>
-  <w:latentStyles w:defLockedState="0" w:defUIPriority="0" w:defSemiHidden="0" w:defUnhideWhenUsed="0" w:defQFormat="0" w:count="376">
-    <w:lsdException w:name="Normal" w:qFormat="1"/>
-    <w:lsdException w:name="heading 1" w:qFormat="1"/>
-    <w:lsdException w:name="heading 2" w:qFormat="1"/>
-    <w:lsdException w:name="heading 3" w:semiHidden="1" w:unhideWhenUsed="1" w:qFormat="1"/>
-    <w:lsdException w:name="heading 4" w:semiHidden="1" w:unhideWhenUsed="1" w:qFormat="1"/>
-    <w:lsdException w:name="heading 5" w:semiHidden="1" w:unhideWhenUsed="1" w:qFormat="1"/>
-    <w:lsdException w:name="heading 6" w:semiHidden="1" w:unhideWhenUsed="1" w:qFormat="1"/>
-    <w:lsdException w:name="heading 7" w:semiHidden="1" w:unhideWhenUsed="1" w:qFormat="1"/>
-    <w:lsdException w:name="heading 8" w:semiHidden="1" w:unhideWhenUsed="1" w:qFormat="1"/>
-    <w:lsdException w:name="heading 9" w:semiHidden="1" w:unhideWhenUsed="1" w:qFormat="1"/>
-    <w:lsdException w:name="index 1" w:semiHidden="1" w:unhideWhenUsed="1"/>
-    <w:lsdException w:name="index 2" w:semiHidden="1" w:unhideWhenUsed="1"/>
-    <w:lsdException w:name="index 3" w:semiHidden="1" w:unhideWhenUsed="1"/>
-    <w:lsdException w:name="index 4" w:semiHidden="1" w:unhideWhenUsed="1"/>
-    <w:lsdException w:name="index 5" w:semiHidden="1" w:unhideWhenUsed="1"/>
-    <w:lsdException w:name="index 6" w:semiHidden="1" w:unhideWhenUsed="1"/>
-    <w:lsdException w:name="index 7" w:semiHidden="1" w:unhideWhenUsed="1"/>
-    <w:lsdException w:name="index 8" w:semiHidden="1" w:unhideWhenUsed="1"/>
-    <w:lsdException w:name="index 9" w:semiHidden="1" w:unhideWhenUsed="1"/>
-    <w:lsdException w:name="toc 1" w:semiHidden="1" w:uiPriority="39" w:unhideWhenUsed="1"/>
-    <w:lsdException w:name="toc 2" w:semiHidden="1" w:uiPriority="39" w:unhideWhenUsed="1"/>
-    <w:lsdException w:name="toc 3" w:semiHidden="1" w:uiPriority="39" w:unhideWhenUsed="1"/>
-    <w:lsdException w:name="toc 4" w:semiHidden="1" w:unhideWhenUsed="1"/>
-    <w:lsdException w:name="toc 5" w:semiHidden="1" w:unhideWhenUsed="1"/>
-    <w:lsdException w:name="toc 6" w:semiHidden="1" w:unhideWhenUsed="1"/>
-    <w:lsdException w:name="toc 7" w:semiHidden="1" w:unhideWhenUsed="1"/>
-    <w:lsdException w:name="toc 8" w:semiHidden="1" w:unhideWhenUsed="1"/>
-    <w:lsdException w:name="toc 9" w:semiHidden="1" w:unhideWhenUsed="1"/>
-    <w:lsdException w:name="Normal Indent" w:semiHidden="1" w:unhideWhenUsed="1"/>
-    <w:lsdException w:name="footnote text" w:semiHidden="1" w:unhideWhenUsed="1"/>
-    <w:lsdException w:name="annotation text" w:semiHidden="1" w:unhideWhenUsed="1"/>
-    <w:lsdException w:name="header" w:semiHidden="1" w:uiPriority="99" w:unhideWhenUsed="1"/>
-    <w:lsdException w:name="footer" w:semiHidden="1" w:uiPriority="99" w:unhideWhenUsed="1"/>
-    <w:lsdException w:name="index heading" w:semiHidden="1" w:unhideWhenUsed="1"/>
-    <w:lsdException w:name="caption" w:semiHidden="1" w:unhideWhenUsed="1" w:qFormat="1"/>
-    <w:lsdException w:name="table of figures" w:semiHidden="1" w:unhideWhenUsed="1"/>
-    <w:lsdException w:name="envelope address" w:semiHidden="1" w:unhideWhenUsed="1"/>
-    <w:lsdException w:name="envelope return" w:semiHidden="1" w:unhideWhenUsed="1"/>
-    <w:lsdException w:name="footnote reference" w:semiHidden="1" w:unhideWhenUsed="1"/>
-    <w:lsdException w:name="annotation reference" w:semiHidden="1" w:unhideWhenUsed="1"/>
-    <w:lsdException w:name="line number" w:semiHidden="1" w:unhideWhenUsed="1"/>
-    <w:lsdException w:name="page number" w:semiHidden="1" w:unhideWhenUsed="1"/>
-    <w:lsdException w:name="endnote reference" w:semiHidden="1" w:unhideWhenUsed="1"/>
-    <w:lsdException w:name="endnote text" w:semiHidden="1" w:unhideWhenUsed="1"/>
-    <w:lsdException w:name="table of authorities" w:semiHidden="1" w:unhideWhenUsed="1"/>
-    <w:lsdException w:name="toa heading" w:semiHidden="1" w:unhideWhenUsed="1"/>
-    <w:lsdException w:name="List" w:semiHidden="1" w:unhideWhenUsed="1"/>
-    <w:lsdException w:name="List 2" w:semiHidden="1" w:unhideWhenUsed="1"/>
-    <w:lsdException w:name="List 3" w:semiHidden="1" w:unhideWhenUsed="1"/>
-    <w:lsdException w:name="List 4" w:semiHidden="1" w:unhideWhenUsed="1"/>
-    <w:lsdException w:name="List 5" w:semiHidden="1" w:unhideWhenUsed="1"/>
-    <w:lsdException w:name="List Bullet 2" w:semiHidden="1" w:unhideWhenUsed="1"/>
-    <w:lsdException w:name="List Bullet 3" w:semiHidden="1" w:unhideWhenUsed="1"/>
-    <w:lsdException w:name="List Bullet 4" w:semiHidden="1" w:unhideWhenUsed="1"/>
-    <w:lsdException w:name="List Bullet 5" w:semiHidden="1" w:unhideWhenUsed="1"/>
-    <w:lsdException w:name="List Number 2" w:semiHidden="1" w:unhideWhenUsed="1"/>
-    <w:lsdException w:name="List Number 3" w:semiHidden="1" w:unhideWhenUsed="1"/>
-    <w:lsdException w:name="List Number 4" w:semiHidden="1" w:unhideWhenUsed="1"/>
-    <w:lsdException w:name="List Number 5" w:semiHidden="1" w:unhideWhenUsed="1"/>
-    <w:lsdException w:name="Title" w:qFormat="1"/>
-    <w:lsdException w:name="Closing" w:semiHidden="1" w:unhideWhenUsed="1"/>
-    <w:lsdException w:name="Signature" w:semiHidden="1" w:unhideWhenUsed="1"/>
-    <w:lsdException w:name="Default Paragraph Font" w:semiHidden="1" w:unhideWhenUsed="1"/>
-    <w:lsdException w:name="Body Text" w:semiHidden="1" w:unhideWhenUsed="1"/>
-    <w:lsdException w:name="Body Text Indent" w:semiHidden="1" w:unhideWhenUsed="1"/>
-    <w:lsdException w:name="List Continue" w:semiHidden="1" w:unhideWhenUsed="1"/>
-    <w:lsdException w:name="List Continue 2" w:semiHidden="1" w:unhideWhenUsed="1"/>
-    <w:lsdException w:name="Subtitle" w:qFormat="1"/>
-    <w:lsdException w:name="Salutation" w:semiHidden="1" w:unhideWhenUsed="1"/>
-    <w:lsdException w:name="Date" w:semiHidden="1" w:unhideWhenUsed="1"/>
-    <w:lsdException w:name="Body Text First Indent" w:semiHidden="1" w:unhideWhenUsed="1"/>
-    <w:lsdException w:name="Body Text First Indent 2" w:semiHidden="1" w:unhideWhenUsed="1"/>
-    <w:lsdException w:name="Note Heading" w:semiHidden="1" w:unhideWhenUsed="1"/>
-    <w:lsdException w:name="Body Text 2" w:semiHidden="1" w:unhideWhenUsed="1"/>
-    <w:lsdException w:name="Body Text 3" w:semiHidden="1" w:unhideWhenUsed="1"/>
-    <w:lsdException w:name="Body Text Indent 2" w:semiHidden="1" w:unhideWhenUsed="1"/>
-    <w:lsdException w:name="Body Text Indent 3" w:semiHidden="1" w:unhideWhenUsed="1"/>
-    <w:lsdException w:name="Block Text" w:semiHidden="1" w:unhideWhenUsed="1"/>
-    <w:lsdException w:name="Hyperlink" w:semiHidden="1" w:uiPriority="99" w:unhideWhenUsed="1"/>
-    <w:lsdException w:name="FollowedHyperlink" w:semiHidden="1" w:unhideWhenUsed="1"/>
-    <w:lsdException w:name="Strong" w:qFormat="1"/>
-    <w:lsdException w:name="Emphasis" w:qFormat="1"/>
-    <w:lsdException w:name="Document Map" w:semiHidden="1" w:unhideWhenUsed="1"/>
-    <w:lsdException w:name="Plain Text" w:semiHidden="1" w:unhideWhenUsed="1"/>
-    <w:lsdException w:name="E-mail Signature" w:semiHidden="1" w:unhideWhenUsed="1"/>
-    <w:lsdException w:name="HTML Top of Form" w:semiHidden="1" w:unhideWhenUsed="1"/>
-    <w:lsdException w:name="HTML Bottom of Form" w:semiHidden="1" w:unhideWhenUsed="1"/>
-    <w:lsdException w:name="Normal (Web)" w:semiHidden="1" w:unhideWhenUsed="1"/>
-    <w:lsdException w:name="HTML Acronym" w:semiHidden="1" w:unhideWhenUsed="1"/>
-    <w:lsdException w:name="HTML Address" w:semiHidden="1" w:unhideWhenUsed="1"/>
-    <w:lsdException w:name="HTML Cite" w:semiHidden="1" w:unhideWhenUsed="1"/>
-    <w:lsdException w:name="HTML Code" w:semiHidden="1" w:unhideWhenUsed="1"/>
-    <w:lsdException w:name="HTML Definition" w:semiHidden="1" w:unhideWhenUsed="1"/>
-    <w:lsdException w:name="HTML Keyboard" w:semiHidden="1" w:unhideWhenUsed="1"/>
-    <w:lsdException w:name="HTML Preformatted" w:semiHidden="1" w:unhideWhenUsed="1"/>
-    <w:lsdException w:name="HTML Sample" w:semiHidden="1" w:unhideWhenUsed="1"/>
-    <w:lsdException w:name="HTML Typewriter" w:semiHidden="1" w:unhideWhenUsed="1"/>
-    <w:lsdException w:name="HTML Variable" w:semiHidden="1" w:unhideWhenUsed="1"/>
-    <w:lsdException w:name="Normal Table" w:semiHidden="1" w:unhideWhenUsed="1"/>
-    <w:lsdException w:name="annotation subject" w:semiHidden="1" w:unhideWhenUsed="1"/>
-    <w:lsdException w:name="No List" w:semiHidden="1" w:unhideWhenUsed="1"/>
-    <w:lsdException w:name="Outline List 1" w:semiHidden="1" w:unhideWhenUsed="1"/>
-    <w:lsdException w:name="Outline List 2" w:semiHidden="1" w:unhideWhenUsed="1"/>
-    <w:lsdException w:name="Outline List 3" w:semiHidden="1" w:unhideWhenUsed="1"/>
-    <w:lsdException w:name="Table Simple 1" w:semiHidden="1" w:unhideWhenUsed="1"/>
-    <w:lsdException w:name="Table Simple 2" w:semiHidden="1" w:unhideWhenUsed="1"/>
-    <w:lsdException w:name="Table Simple 3" w:semiHidden="1" w:unhideWhenUsed="1"/>
-    <w:lsdException w:name="Table Classic 1" w:semiHidden="1" w:unhideWhenUsed="1"/>
-    <w:lsdException w:name="Table Classic 2" w:semiHidden="1" w:unhideWhenUsed="1"/>
-    <w:lsdException w:name="Table Classic 3" w:semiHidden="1" w:unhideWhenUsed="1"/>
-    <w:lsdException w:name="Table Classic 4" w:semiHidden="1" w:unhideWhenUsed="1"/>
-    <w:lsdException w:name="Table Colorful 1" w:semiHidden="1" w:unhideWhenUsed="1"/>
-    <w:lsdException w:name="Table Colorful 2" w:semiHidden="1" w:unhideWhenUsed="1"/>
-    <w:lsdException w:name="Table Colorful 3" w:semiHidden="1" w:unhideWhenUsed="1"/>
-    <w:lsdException w:name="Table Columns 1" w:semiHidden="1" w:unhideWhenUsed="1"/>
-    <w:lsdException w:name="Table Columns 2" w:semiHidden="1" w:unhideWhenUsed="1"/>
-    <w:lsdException w:name="Table Columns 3" w:semiHidden="1" w:unhideWhenUsed="1"/>
-    <w:lsdException w:name="Table Columns 4" w:semiHidden="1" w:unhideWhenUsed="1"/>
-    <w:lsdException w:name="Table Columns 5" w:semiHidden="1" w:unhideWhenUsed="1"/>
-    <w:lsdException w:name="Table Grid 1" w:semiHidden="1" w:unhideWhenUsed="1"/>
-    <w:lsdException w:name="Table Grid 2" w:semiHidden="1" w:unhideWhenUsed="1"/>
-    <w:lsdException w:name="Table Grid 3" w:semiHidden="1" w:unhideWhenUsed="1"/>
-    <w:lsdException w:name="Table Grid 4" w:semiHidden="1" w:unhideWhenUsed="1"/>
-    <w:lsdException w:name="Table Grid 5" w:semiHidden="1" w:unhideWhenUsed="1"/>
-    <w:lsdException w:name="Table Grid 6" w:semiHidden="1" w:unhideWhenUsed="1"/>
-    <w:lsdException w:name="Table Grid 7" w:semiHidden="1" w:unhideWhenUsed="1"/>
-    <w:lsdException w:name="Table Grid 8" w:semiHidden="1" w:unhideWhenUsed="1"/>
-    <w:lsdException w:name="Table List 1" w:semiHidden="1" w:unhideWhenUsed="1"/>
-    <w:lsdException w:name="Table List 2" w:semiHidden="1" w:unhideWhenUsed="1"/>
-    <w:lsdException w:name="Table List 3" w:semiHidden="1" w:unhideWhenUsed="1"/>
-    <w:lsdException w:name="Table List 4" w:semiHidden="1" w:unhideWhenUsed="1"/>
-    <w:lsdException w:name="Table List 5" w:semiHidden="1" w:unhideWhenUsed="1"/>
-    <w:lsdException w:name="Table List 6" w:semiHidden="1" w:unhideWhenUsed="1"/>
-    <w:lsdException w:name="Table List 7" w:semiHidden="1" w:unhideWhenUsed="1"/>
-    <w:lsdException w:name="Table List 8" w:semiHidden="1" w:unhideWhenUsed="1"/>
-    <w:lsdException w:name="Table 3D effects 1" w:semiHidden="1" w:unhideWhenUsed="1"/>
-    <w:lsdException w:name="Table 3D effects 2" w:semiHidden="1" w:unhideWhenUsed="1"/>
-    <w:lsdException w:name="Table 3D effects 3" w:semiHidden="1" w:unhideWhenUsed="1"/>
-    <w:lsdException w:name="Table Contemporary" w:semiHidden="1" w:unhideWhenUsed="1"/>
-    <w:lsdException w:name="Table Elegant" w:semiHidden="1" w:unhideWhenUsed="1"/>
-    <w:lsdException w:name="Table Professional" w:semiHidden="1" w:unhideWhenUsed="1"/>
-    <w:lsdException w:name="Table Subtle 1" w:semiHidden="1" w:unhideWhenUsed="1"/>
-    <w:lsdException w:name="Table Subtle 2" w:semiHidden="1" w:unhideWhenUsed="1"/>
-    <w:lsdException w:name="Table Web 1" w:semiHidden="1" w:unhideWhenUsed="1"/>
-    <w:lsdException w:name="Table Web 2" w:semiHidden="1" w:unhideWhenUsed="1"/>
-    <w:lsdException w:name="Table Web 3" w:semiHidden="1" w:unhideWhenUsed="1"/>
-    <w:lsdException w:name="Table Theme" w:semiHidden="1" w:unhideWhenUsed="1"/>
-    <w:lsdException w:name="Placeholder Text" w:semiHidden="1" w:uiPriority="99"/>
-    <w:lsdException w:name="No Spacing" w:uiPriority="1" w:qFormat="1"/>
-    <w:lsdException w:name="Light Shading" w:uiPriority="60"/>
-    <w:lsdException w:name="Light List" w:uiPriority="61"/>
-    <w:lsdException w:name="Light Grid" w:uiPriority="62"/>
-    <w:lsdException w:name="Medium Shading 1" w:uiPriority="63"/>
-    <w:lsdException w:name="Medium Shading 2" w:uiPriority="64"/>
-    <w:lsdException w:name="Medium List 1" w:uiPriority="65"/>
-    <w:lsdException w:name="Medium List 2" w:uiPriority="66"/>
-    <w:lsdException w:name="Medium Grid 1" w:uiPriority="67"/>
-    <w:lsdException w:name="Medium Grid 2" w:uiPriority="68"/>
-    <w:lsdException w:name="Medium Grid 3" w:uiPriority="69"/>
-    <w:lsdException w:name="Dark List" w:uiPriority="70"/>
-    <w:lsdException w:name="Colorful Shading" w:uiPriority="71"/>
-    <w:lsdException w:name="Colorful List" w:uiPriority="72"/>
-    <w:lsdException w:name="Colorful Grid" w:uiPriority="73"/>
-    <w:lsdException w:name="Light Shading Accent 1" w:uiPriority="60"/>
-    <w:lsdException w:name="Light List Accent 1" w:uiPriority="61"/>
-    <w:lsdException w:name="Light Grid Accent 1" w:uiPriority="62"/>
-    <w:lsdException w:name="Medium Shading 1 Accent 1" w:uiPriority="63"/>
-    <w:lsdException w:name="Medium Shading 2 Accent 1" w:uiPriority="64"/>
-    <w:lsdException w:name="Medium List 1 Accent 1" w:uiPriority="65"/>
-    <w:lsdException w:name="Revision" w:semiHidden="1" w:uiPriority="99"/>
-    <w:lsdException w:name="List Paragraph" w:qFormat="1"/>
-    <w:lsdException w:name="Quote" w:uiPriority="29" w:qFormat="1"/>
-    <w:lsdException w:name="Intense Quote" w:uiPriority="30" w:qFormat="1"/>
-    <w:lsdException w:name="Medium List 2 Accent 1" w:uiPriority="66"/>
-    <w:lsdException w:name="Medium Grid 1 Accent 1" w:uiPriority="67"/>
-    <w:lsdException w:name="Medium Grid 2 Accent 1" w:uiPriority="68"/>
-    <w:lsdException w:name="Medium Grid 3 Accent 1" w:uiPriority="69"/>
-    <w:lsdException w:name="Dark List Accent 1" w:uiPriority="70"/>
-    <w:lsdException w:name="Colorful Shading Accent 1" w:uiPriority="71"/>
-    <w:lsdException w:name="Colorful List Accent 1" w:uiPriority="72"/>
-    <w:lsdException w:name="Colorful Grid Accent 1" w:uiPriority="73"/>
-    <w:lsdException w:name="Light Shading Accent 2" w:uiPriority="60"/>
-    <w:lsdException w:name="Light List Accent 2" w:uiPriority="61"/>
-    <w:lsdException w:name="Light Grid Accent 2" w:uiPriority="62"/>
-    <w:lsdException w:name="Medium Shading 1 Accent 2" w:uiPriority="63"/>
-    <w:lsdException w:name="Medium Shading 2 Accent 2" w:uiPriority="64"/>
-    <w:lsdException w:name="Medium List 1 Accent 2" w:uiPriority="65"/>
-    <w:lsdException w:name="Medium List 2 Accent 2" w:uiPriority="66"/>
-    <w:lsdException w:name="Medium Grid 1 Accent 2" w:uiPriority="67"/>
-    <w:lsdException w:name="Medium Grid 2 Accent 2" w:uiPriority="68"/>
-    <w:lsdException w:name="Medium Grid 3 Accent 2" w:uiPriority="69"/>
-    <w:lsdException w:name="Dark List Accent 2" w:uiPriority="70"/>
-    <w:lsdException w:name="Colorful Shading Accent 2" w:uiPriority="71"/>
-    <w:lsdException w:name="Colorful List Accent 2" w:uiPriority="72"/>
-    <w:lsdException w:name="Colorful Grid Accent 2" w:uiPriority="73"/>
-    <w:lsdException w:name="Light Shading Accent 3" w:uiPriority="60"/>
-    <w:lsdException w:name="Light List Accent 3" w:uiPriority="61"/>
-    <w:lsdException w:name="Light Grid Accent 3" w:uiPriority="62"/>
-    <w:lsdException w:name="Medium Shading 1 Accent 3" w:uiPriority="63"/>
-    <w:lsdException w:name="Medium Shading 2 Accent 3" w:uiPriority="64"/>
-    <w:lsdException w:name="Medium List 1 Accent 3" w:uiPriority="65"/>
-    <w:lsdException w:name="Medium List 2 Accent 3" w:uiPriority="66"/>
-    <w:lsdException w:name="Medium Grid 1 Accent 3" w:uiPriority="67"/>
-    <w:lsdException w:name="Medium Grid 2 Accent 3" w:uiPriority="68"/>
-    <w:lsdException w:name="Medium Grid 3 Accent 3" w:uiPriority="69"/>
-    <w:lsdException w:name="Dark List Accent 3" w:uiPriority="70"/>
-    <w:lsdException w:name="Colorful Shading Accent 3" w:uiPriority="71"/>
-    <w:lsdException w:name="Colorful List Accent 3" w:uiPriority="72"/>
-    <w:lsdException w:name="Colorful Grid Accent 3" w:uiPriority="73"/>
-    <w:lsdException w:name="Light Shading Accent 4" w:uiPriority="60"/>
-    <w:lsdException w:name="Light List Accent 4" w:uiPriority="61"/>
-    <w:lsdException w:name="Light Grid Accent 4" w:uiPriority="62"/>
-    <w:lsdException w:name="Medium Shading 1 Accent 4" w:uiPriority="63"/>
-    <w:lsdException w:name="Medium Shading 2 Accent 4" w:uiPriority="64"/>
-    <w:lsdException w:name="Medium List 1 Accent 4" w:uiPriority="65"/>
-    <w:lsdException w:name="Medium List 2 Accent 4" w:uiPriority="66"/>
-    <w:lsdException w:name="Medium Grid 1 Accent 4" w:uiPriority="67"/>
-    <w:lsdException w:name="Medium Grid 2 Accent 4" w:uiPriority="68"/>
-    <w:lsdException w:name="Medium Grid 3 Accent 4" w:uiPriority="69"/>
-    <w:lsdException w:name="Dark List Accent 4" w:uiPriority="70"/>
-    <w:lsdException w:name="Colorful Shading Accent 4" w:uiPriority="71"/>
-    <w:lsdException w:name="Colorful List Accent 4" w:uiPriority="72"/>
-    <w:lsdException w:name="Colorful Grid Accent 4" w:uiPriority="73"/>
-    <w:lsdException w:name="Light Shading Accent 5" w:uiPriority="60"/>
-    <w:lsdException w:name="Light List Accent 5" w:uiPriority="61"/>
-    <w:lsdException w:name="Light Grid Accent 5" w:uiPriority="62"/>
-    <w:lsdException w:name="Medium Shading 1 Accent 5" w:uiPriority="63"/>
-    <w:lsdException w:name="Medium Shading 2 Accent 5" w:uiPriority="64"/>
-    <w:lsdException w:name="Medium List 1 Accent 5" w:uiPriority="65"/>
-    <w:lsdException w:name="Medium List 2 Accent 5" w:uiPriority="66"/>
-    <w:lsdException w:name="Medium Grid 1 Accent 5" w:uiPriority="67"/>
-    <w:lsdException w:name="Medium Grid 2 Accent 5" w:uiPriority="68"/>
-    <w:lsdException w:name="Medium Grid 3 Accent 5" w:uiPriority="69"/>
-    <w:lsdException w:name="Dark List Accent 5" w:uiPriority="70"/>
-    <w:lsdException w:name="Colorful Shading Accent 5" w:uiPriority="71"/>
-    <w:lsdException w:name="Colorful List Accent 5" w:uiPriority="72"/>
-    <w:lsdException w:name="Colorful Grid Accent 5" w:uiPriority="73"/>
-    <w:lsdException w:name="Light Shading Accent 6" w:uiPriority="60"/>
-    <w:lsdException w:name="Light List Accent 6" w:uiPriority="61"/>
-    <w:lsdException w:name="Light Grid Accent 6" w:uiPriority="62"/>
-    <w:lsdException w:name="Medium Shading 1 Accent 6" w:uiPriority="63"/>
-    <w:lsdException w:name="Medium Shading 2 Accent 6" w:uiPriority="64"/>
-    <w:lsdException w:name="Medium List 1 Accent 6" w:uiPriority="65"/>
-    <w:lsdException w:name="Medium List 2 Accent 6" w:uiPriority="66"/>
-    <w:lsdException w:name="Medium Grid 1 Accent 6" w:uiPriority="67"/>
-    <w:lsdException w:name="Medium Grid 2 Accent 6" w:uiPriority="68"/>
-    <w:lsdException w:name="Medium Grid 3 Accent 6" w:uiPriority="69"/>
-    <w:lsdException w:name="Dark List Accent 6" w:uiPriority="70"/>
-    <w:lsdException w:name="Colorful Shading Accent 6" w:uiPriority="71"/>
-    <w:lsdException w:name="Colorful List Accent 6" w:uiPriority="72"/>
-    <w:lsdException w:name="Colorful Grid Accent 6" w:uiPriority="73"/>
-    <w:lsdException w:name="Subtle Emphasis" w:uiPriority="19" w:qFormat="1"/>
-    <w:lsdException w:name="Intense Emphasis" w:uiPriority="21" w:qFormat="1"/>
-    <w:lsdException w:name="Subtle Reference" w:uiPriority="31" w:qFormat="1"/>
-    <w:lsdException w:name="Intense Reference" w:uiPriority="32" w:qFormat="1"/>
-    <w:lsdException w:name="Book Title" w:uiPriority="33" w:qFormat="1"/>
-    <w:lsdException w:name="Bibliography" w:semiHidden="1" w:uiPriority="37" w:unhideWhenUsed="1"/>
-    <w:lsdException w:name="TOC Heading" w:semiHidden="1" w:uiPriority="39" w:unhideWhenUsed="1" w:qFormat="1"/>
-    <w:lsdException w:name="Plain Table 1" w:uiPriority="41"/>
-    <w:lsdException w:name="Plain Table 2" w:uiPriority="42"/>
-    <w:lsdException w:name="Plain Table 3" w:uiPriority="43"/>
-    <w:lsdException w:name="Plain Table 4" w:uiPriority="44"/>
-    <w:lsdException w:name="Plain Table 5" w:uiPriority="45"/>
-    <w:lsdException w:name="Grid Table Light" w:uiPriority="40"/>
-    <w:lsdException w:name="Grid Table 1 Light" w:uiPriority="46"/>
-    <w:lsdException w:name="Grid Table 2" w:uiPriority="47"/>
-    <w:lsdException w:name="Grid Table 3" w:uiPriority="48"/>
-    <w:lsdException w:name="Grid Table 4" w:uiPriority="49"/>
-    <w:lsdException w:name="Grid Table 5 Dark" w:uiPriority="50"/>
-    <w:lsdException w:name="Grid Table 6 Colorful" w:uiPriority="51"/>
-    <w:lsdException w:name="Grid Table 7 Colorful" w:uiPriority="52"/>
-    <w:lsdException w:name="Grid Table 1 Light Accent 1" w:uiPriority="46"/>
-    <w:lsdException w:name="Grid Table 2 Accent 1" w:uiPriority="47"/>
-    <w:lsdException w:name="Grid Table 3 Accent 1" w:uiPriority="48"/>
-    <w:lsdException w:name="Grid Table 4 Accent 1" w:uiPriority="49"/>
-    <w:lsdException w:name="Grid Table 5 Dark Accent 1" w:uiPriority="50"/>
-    <w:lsdException w:name="Grid Table 6 Colorful Accent 1" w:uiPriority="51"/>
-    <w:lsdException w:name="Grid Table 7 Colorful Accent 1" w:uiPriority="52"/>
-    <w:lsdException w:name="Grid Table 1 Light Accent 2" w:uiPriority="46"/>
-    <w:lsdException w:name="Grid Table 2 Accent 2" w:uiPriority="47"/>
-    <w:lsdException w:name="Grid Table 3 Accent 2" w:uiPriority="48"/>
-    <w:lsdException w:name="Grid Table 4 Accent 2" w:uiPriority="49"/>
-    <w:lsdException w:name="Grid Table 5 Dark Accent 2" w:uiPriority="50"/>
-    <w:lsdException w:name="Grid Table 6 Colorful Accent 2" w:uiPriority="51"/>
-    <w:lsdException w:name="Grid Table 7 Colorful Accent 2" w:uiPriority="52"/>
-    <w:lsdException w:name="Grid Table 1 Light Accent 3" w:uiPriority="46"/>
-    <w:lsdException w:name="Grid Table 2 Accent 3" w:uiPriority="47"/>
-    <w:lsdException w:name="Grid Table 3 Accent 3" w:uiPriority="48"/>
-    <w:lsdException w:name="Grid Table 4 Accent 3" w:uiPriority="49"/>
-    <w:lsdException w:name="Grid Table 5 Dark Accent 3" w:uiPriority="50"/>
-    <w:lsdException w:name="Grid Table 6 Colorful Accent 3" w:uiPriority="51"/>
-    <w:lsdException w:name="Grid Table 7 Colorful Accent 3" w:uiPriority="52"/>
-    <w:lsdException w:name="Grid Table 1 Light Accent 4" w:uiPriority="46"/>
-    <w:lsdException w:name="Grid Table 2 Accent 4" w:uiPriority="47"/>
-    <w:lsdException w:name="Grid Table 3 Accent 4" w:uiPriority="48"/>
-    <w:lsdException w:name="Grid Table 4 Accent 4" w:uiPriority="49"/>
-    <w:lsdException w:name="Grid Table 5 Dark Accent 4" w:uiPriority="50"/>
-    <w:lsdException w:name="Grid Table 6 Colorful Accent 4" w:uiPriority="51"/>
-    <w:lsdException w:name="Grid Table 7 Colorful Accent 4" w:uiPriority="52"/>
-    <w:lsdException w:name="Grid Table 1 Light Accent 5" w:uiPriority="46"/>
-    <w:lsdException w:name="Grid Table 2 Accent 5" w:uiPriority="47"/>
-    <w:lsdException w:name="Grid Table 3 Accent 5" w:uiPriority="48"/>
-    <w:lsdException w:name="Grid Table 4 Accent 5" w:uiPriority="49"/>
-    <w:lsdException w:name="Grid Table 5 Dark Accent 5" w:uiPriority="50"/>
-    <w:lsdException w:name="Grid Table 6 Colorful Accent 5" w:uiPriority="51"/>
-    <w:lsdException w:name="Grid Table 7 Colorful Accent 5" w:uiPriority="52"/>
-    <w:lsdException w:name="Grid Table 1 Light Accent 6" w:uiPriority="46"/>
-    <w:lsdException w:name="Grid Table 2 Accent 6" w:uiPriority="47"/>
-    <w:lsdException w:name="Grid Table 3 Accent 6" w:uiPriority="48"/>
-    <w:lsdException w:name="Grid Table 4 Accent 6" w:uiPriority="49"/>
-    <w:lsdException w:name="Grid Table 5 Dark Accent 6" w:uiPriority="50"/>
-    <w:lsdException w:name="Grid Table 6 Colorful Accent 6" w:uiPriority="51"/>
-    <w:lsdException w:name="Grid Table 7 Colorful Accent 6" w:uiPriority="52"/>
-    <w:lsdException w:name="List Table 1 Light" w:uiPriority="46"/>
-    <w:lsdException w:name="List Table 2" w:uiPriority="47"/>
-    <w:lsdException w:name="List Table 3" w:uiPriority="48"/>
-    <w:lsdException w:name="List Table 4" w:uiPriority="49"/>
-    <w:lsdException w:name="List Table 5 Dark" w:uiPriority="50"/>
-    <w:lsdException w:name="List Table 6 Colorful" w:uiPriority="51"/>
-    <w:lsdException w:name="List Table 7 Colorful" w:uiPriority="52"/>
-    <w:lsdException w:name="List Table 1 Light Accent 1" w:uiPriority="46"/>
-    <w:lsdException w:name="List Table 2 Accent 1" w:uiPriority="47"/>
-    <w:lsdException w:name="List Table 3 Accent 1" w:uiPriority="48"/>
-    <w:lsdException w:name="List Table 4 Accent 1" w:uiPriority="49"/>
-    <w:lsdException w:name="List Table 5 Dark Accent 1" w:uiPriority="50"/>
-    <w:lsdException w:name="List Table 6 Colorful Accent 1" w:uiPriority="51"/>
-    <w:lsdException w:name="List Table 7 Colorful Accent 1" w:uiPriority="52"/>
-    <w:lsdException w:name="List Table 1 Light Accent 2" w:uiPriority="46"/>
-    <w:lsdException w:name="List Table 2 Accent 2" w:uiPriority="47"/>
-    <w:lsdException w:name="List Table 3 Accent 2" w:uiPriority="48"/>
-    <w:lsdException w:name="List Table 4 Accent 2" w:uiPriority="49"/>
-    <w:lsdException w:name="List Table 5 Dark Accent 2" w:uiPriority="50"/>
-    <w:lsdException w:name="List Table 6 Colorful Accent 2" w:uiPriority="51"/>
-    <w:lsdException w:name="List Table 7 Colorful Accent 2" w:uiPriority="52"/>
-    <w:lsdException w:name="List Table 1 Light Accent 3" w:uiPriority="46"/>
-    <w:lsdException w:name="List Table 2 Accent 3" w:uiPriority="47"/>
-    <w:lsdException w:name="List Table 3 Accent 3" w:uiPriority="48"/>
-    <w:lsdException w:name="List Table 4 Accent 3" w:uiPriority="49"/>
-    <w:lsdException w:name="List Table 5 Dark Accent 3" w:uiPriority="50"/>
-    <w:lsdException w:name="List Table 6 Colorful Accent 3" w:uiPriority="51"/>
-    <w:lsdException w:name="List Table 7 Colorful Accent 3" w:uiPriority="52"/>
-    <w:lsdException w:name="List Table 1 Light Accent 4" w:uiPriority="46"/>
-    <w:lsdException w:name="List Table 2 Accent 4" w:uiPriority="47"/>
-    <w:lsdException w:name="List Table 3 Accent 4" w:uiPriority="48"/>
-    <w:lsdException w:name="List Table 4 Accent 4" w:uiPriority="49"/>
-    <w:lsdException w:name="List Table 5 Dark Accent 4" w:uiPriority="50"/>
-    <w:lsdException w:name="List Table 6 Colorful Accent 4" w:uiPriority="51"/>
-    <w:lsdException w:name="List Table 7 Colorful Accent 4" w:uiPriority="52"/>
-    <w:lsdException w:name="List Table 1 Light Accent 5" w:uiPriority="46"/>
-    <w:lsdException w:name="List Table 2 Accent 5" w:uiPriority="47"/>
-    <w:lsdException w:name="List Table 3 Accent 5" w:uiPriority="48"/>
-    <w:lsdException w:name="List Table 4 Accent 5" w:uiPriority="49"/>
-    <w:lsdException w:name="List Table 5 Dark Accent 5" w:uiPriority="50"/>
-    <w:lsdException w:name="List Table 6 Colorful Accent 5" w:uiPriority="51"/>
-    <w:lsdException w:name="List Table 7 Colorful Accent 5" w:uiPriority="52"/>
-    <w:lsdException w:name="List Table 1 Light Accent 6" w:uiPriority="46"/>
-    <w:lsdException w:name="List Table 2 Accent 6" w:uiPriority="47"/>
-    <w:lsdException w:name="List Table 3 Accent 6" w:uiPriority="48"/>
-    <w:lsdException w:name="List Table 4 Accent 6" w:uiPriority="49"/>
-    <w:lsdException w:name="List Table 5 Dark Accent 6" w:uiPriority="50"/>
-    <w:lsdException w:name="List Table 6 Colorful Accent 6" w:uiPriority="51"/>
-    <w:lsdException w:name="List Table 7 Colorful Accent 6" w:uiPriority="52"/>
-    <w:lsdException w:name="Mention" w:semiHidden="1" w:uiPriority="99" w:unhideWhenUsed="1"/>
-    <w:lsdException w:name="Smart Hyperlink" w:semiHidden="1" w:uiPriority="99" w:unhideWhenUsed="1"/>
-    <w:lsdException w:name="Hashtag" w:semiHidden="1" w:uiPriority="99" w:unhideWhenUsed="1"/>
-    <w:lsdException w:name="Unresolved Mention" w:semiHidden="1" w:uiPriority="99" w:unhideWhenUsed="1"/>
-    <w:lsdException w:name="Smart Link" w:semiHidden="1" w:uiPriority="99" w:unhideWhenUsed="1"/>
+  <w:latentStyles w:defLockedState="0" w:defUIPriority="0" w:defSemiHidden="1" w:defUnhideWhenUsed="1" w:defQFormat="0" w:count="267">
+    <w:lsdException w:name="Normal" w:semiHidden="0" w:unhideWhenUsed="0" w:qFormat="1"/>
+    <w:lsdException w:name="heading 1" w:semiHidden="0" w:unhideWhenUsed="0" w:qFormat="1"/>
+    <w:lsdException w:name="heading 2" w:semiHidden="0" w:unhideWhenUsed="0" w:qFormat="1"/>
+    <w:lsdException w:name="heading 3" w:qFormat="1"/>
+    <w:lsdException w:name="heading 4" w:qFormat="1"/>
+    <w:lsdException w:name="heading 5" w:qFormat="1"/>
+    <w:lsdException w:name="heading 6" w:qFormat="1"/>
+    <w:lsdException w:name="heading 7" w:qFormat="1"/>
+    <w:lsdException w:name="heading 8" w:qFormat="1"/>
+    <w:lsdException w:name="heading 9" w:qFormat="1"/>
+    <w:lsdException w:name="toc 1" w:uiPriority="39"/>
+    <w:lsdException w:name="toc 2" w:uiPriority="39"/>
+    <w:lsdException w:name="toc 3" w:uiPriority="39"/>
+    <w:lsdException w:name="header" w:uiPriority="99"/>
+    <w:lsdException w:name="footer" w:uiPriority="99"/>
+    <w:lsdException w:name="caption" w:qFormat="1"/>
+    <w:lsdException w:name="macro" w:semiHidden="0" w:unhideWhenUsed="0"/>
+    <w:lsdException w:name="List Bullet" w:semiHidden="0" w:unhideWhenUsed="0"/>
+    <w:lsdException w:name="List Number" w:semiHidden="0" w:unhideWhenUsed="0"/>
+    <w:lsdException w:name="Title" w:semiHidden="0" w:unhideWhenUsed="0" w:qFormat="1"/>
+    <w:lsdException w:name="List Continue 3" w:semiHidden="0" w:unhideWhenUsed="0"/>
+    <w:lsdException w:name="List Continue 4" w:semiHidden="0" w:unhideWhenUsed="0"/>
+    <w:lsdException w:name="List Continue 5" w:semiHidden="0" w:unhideWhenUsed="0"/>
+    <w:lsdException w:name="Message Header" w:semiHidden="0" w:unhideWhenUsed="0"/>
+    <w:lsdException w:name="Subtitle" w:semiHidden="0" w:unhideWhenUsed="0" w:qFormat="1"/>
+    <w:lsdException w:name="Hyperlink" w:uiPriority="99"/>
+    <w:lsdException w:name="Strong" w:semiHidden="0" w:unhideWhenUsed="0" w:qFormat="1"/>
+    <w:lsdException w:name="Emphasis" w:semiHidden="0" w:unhideWhenUsed="0" w:qFormat="1"/>
+    <w:lsdException w:name="Balloon Text" w:semiHidden="0" w:unhideWhenUsed="0"/>
+    <w:lsdException w:name="Table Grid" w:semiHidden="0" w:unhideWhenUsed="0"/>
+    <w:lsdException w:name="Placeholder Text" w:uiPriority="99" w:unhideWhenUsed="0"/>
+    <w:lsdException w:name="No Spacing" w:semiHidden="0" w:uiPriority="1" w:unhideWhenUsed="0" w:qFormat="1"/>
+    <w:lsdException w:name="Light Shading" w:semiHidden="0" w:uiPriority="60" w:unhideWhenUsed="0"/>
+    <w:lsdException w:name="Light List" w:semiHidden="0" w:uiPriority="61" w:unhideWhenUsed="0"/>
+    <w:lsdException w:name="Light Grid" w:semiHidden="0" w:uiPriority="62" w:unhideWhenUsed="0"/>
+    <w:lsdException w:name="Medium Shading 1" w:semiHidden="0" w:uiPriority="63" w:unhideWhenUsed="0"/>
+    <w:lsdException w:name="Medium Shading 2" w:semiHidden="0" w:uiPriority="64" w:unhideWhenUsed="0"/>
+    <w:lsdException w:name="Medium List 1" w:semiHidden="0" w:uiPriority="65" w:unhideWhenUsed="0"/>
+    <w:lsdException w:name="Medium List 2" w:semiHidden="0" w:uiPriority="66" w:unhideWhenUsed="0"/>
+    <w:lsdException w:name="Medium Grid 1" w:semiHidden="0" w:uiPriority="67" w:unhideWhenUsed="0"/>
+    <w:lsdException w:name="Medium Grid 2" w:semiHidden="0" w:uiPriority="68" w:unhideWhenUsed="0"/>
+    <w:lsdException w:name="Medium Grid 3" w:semiHidden="0" w:uiPriority="69" w:unhideWhenUsed="0"/>
+    <w:lsdException w:name="Dark List" w:semiHidden="0" w:uiPriority="70" w:unhideWhenUsed="0"/>
+    <w:lsdException w:name="Colorful Shading" w:semiHidden="0" w:uiPriority="71" w:unhideWhenUsed="0"/>
+    <w:lsdException w:name="Colorful List" w:semiHidden="0" w:uiPriority="72" w:unhideWhenUsed="0"/>
+    <w:lsdException w:name="Colorful Grid" w:semiHidden="0" w:uiPriority="73" w:unhideWhenUsed="0"/>
+    <w:lsdException w:name="Light Shading Accent 1" w:semiHidden="0" w:uiPriority="60" w:unhideWhenUsed="0"/>
+    <w:lsdException w:name="Light List Accent 1" w:semiHidden="0" w:uiPriority="61" w:unhideWhenUsed="0"/>
+    <w:lsdException w:name="Light Grid Accent 1" w:semiHidden="0" w:uiPriority="62" w:unhideWhenUsed="0"/>
+    <w:lsdException w:name="Medium Shading 1 Accent 1" w:semiHidden="0" w:uiPriority="63" w:unhideWhenUsed="0"/>
+    <w:lsdException w:name="Medium Shading 2 Accent 1" w:semiHidden="0" w:uiPriority="64" w:unhideWhenUsed="0"/>
+    <w:lsdException w:name="Medium List 1 Accent 1" w:semiHidden="0" w:uiPriority="65" w:unhideWhenUsed="0"/>
+    <w:lsdException w:name="Revision" w:uiPriority="99" w:unhideWhenUsed="0"/>
+    <w:lsdException w:name="List Paragraph" w:semiHidden="0" w:unhideWhenUsed="0" w:qFormat="1"/>
+    <w:lsdException w:name="Quote" w:semiHidden="0" w:uiPriority="29" w:unhideWhenUsed="0" w:qFormat="1"/>
+    <w:lsdException w:name="Intense Quote" w:semiHidden="0" w:uiPriority="30" w:unhideWhenUsed="0" w:qFormat="1"/>
+    <w:lsdException w:name="Medium List 2 Accent 1" w:semiHidden="0" w:uiPriority="66" w:unhideWhenUsed="0"/>
+    <w:lsdException w:name="Medium Grid 1 Accent 1" w:semiHidden="0" w:uiPriority="67" w:unhideWhenUsed="0"/>
+    <w:lsdException w:name="Medium Grid 2 Accent 1" w:semiHidden="0" w:uiPriority="68" w:unhideWhenUsed="0"/>
+    <w:lsdException w:name="Medium Grid 3 Accent 1" w:semiHidden="0" w:uiPriority="69" w:unhideWhenUsed="0"/>
+    <w:lsdException w:name="Dark List Accent 1" w:semiHidden="0" w:uiPriority="70" w:unhideWhenUsed="0"/>
+    <w:lsdException w:name="Colorful Shading Accent 1" w:semiHidden="0" w:uiPriority="71" w:unhideWhenUsed="0"/>
+    <w:lsdException w:name="Colorful List Accent 1" w:semiHidden="0" w:uiPriority="72" w:unhideWhenUsed="0"/>
+    <w:lsdException w:name="Colorful Grid Accent 1" w:semiHidden="0" w:uiPriority="73" w:unhideWhenUsed="0"/>
+    <w:lsdException w:name="Light Shading Accent 2" w:semiHidden="0" w:uiPriority="60" w:unhideWhenUsed="0"/>
+    <w:lsdException w:name="Light List Accent 2" w:semiHidden="0" w:uiPriority="61" w:unhideWhenUsed="0"/>
+    <w:lsdException w:name="Light Grid Accent 2" w:semiHidden="0" w:uiPriority="62" w:unhideWhenUsed="0"/>
+    <w:lsdException w:name="Medium Shading 1 Accent 2" w:semiHidden="0" w:uiPriority="63" w:unhideWhenUsed="0"/>
+    <w:lsdException w:name="Medium Shading 2 Accent 2" w:semiHidden="0" w:uiPriority="64" w:unhideWhenUsed="0"/>
+    <w:lsdException w:name="Medium List 1 Accent 2" w:semiHidden="0" w:uiPriority="65" w:unhideWhenUsed="0"/>
+    <w:lsdException w:name="Medium List 2 Accent 2" w:semiHidden="0" w:uiPriority="66" w:unhideWhenUsed="0"/>
+    <w:lsdException w:name="Medium Grid 1 Accent 2" w:semiHidden="0" w:uiPriority="67" w:unhideWhenUsed="0"/>
+    <w:lsdException w:name="Medium Grid 2 Accent 2" w:semiHidden="0" w:uiPriority="68" w:unhideWhenUsed="0"/>
+    <w:lsdException w:name="Medium Grid 3 Accent 2" w:semiHidden="0" w:uiPriority="69" w:unhideWhenUsed="0"/>
+    <w:lsdException w:name="Dark List Accent 2" w:semiHidden="0" w:uiPriority="70" w:unhideWhenUsed="0"/>
+    <w:lsdException w:name="Colorful Shading Accent 2" w:semiHidden="0" w:uiPriority="71" w:unhideWhenUsed="0"/>
+    <w:lsdException w:name="Colorful List Accent 2" w:semiHidden="0" w:uiPriority="72" w:unhideWhenUsed="0"/>
+    <w:lsdException w:name="Colorful Grid Accent 2" w:semiHidden="0" w:uiPriority="73" w:unhideWhenUsed="0"/>
+    <w:lsdException w:name="Light Shading Accent 3" w:semiHidden="0" w:uiPriority="60" w:unhideWhenUsed="0"/>
+    <w:lsdException w:name="Light List Accent 3" w:semiHidden="0" w:uiPriority="61" w:unhideWhenUsed="0"/>
+    <w:lsdException w:name="Light Grid Accent 3" w:semiHidden="0" w:uiPriority="62" w:unhideWhenUsed="0"/>
+    <w:lsdException w:name="Medium Shading 1 Accent 3" w:semiHidden="0" w:uiPriority="63" w:unhideWhenUsed="0"/>
+    <w:lsdException w:name="Medium Shading 2 Accent 3" w:semiHidden="0" w:uiPriority="64" w:unhideWhenUsed="0"/>
+    <w:lsdException w:name="Medium List 1 Accent 3" w:semiHidden="0" w:uiPriority="65" w:unhideWhenUsed="0"/>
+    <w:lsdException w:name="Medium List 2 Accent 3" w:semiHidden="0" w:uiPriority="66" w:unhideWhenUsed="0"/>
+    <w:lsdException w:name="Medium Grid 1 Accent 3" w:semiHidden="0" w:uiPriority="67" w:unhideWhenUsed="0"/>
+    <w:lsdException w:name="Medium Grid 2 Accent 3" w:semiHidden="0" w:uiPriority="68" w:unhideWhenUsed="0"/>
+    <w:lsdException w:name="Medium Grid 3 Accent 3" w:semiHidden="0" w:uiPriority="69" w:unhideWhenUsed="0"/>
+    <w:lsdException w:name="Dark List Accent 3" w:semiHidden="0" w:uiPriority="70" w:unhideWhenUsed="0"/>
+    <w:lsdException w:name="Colorful Shading Accent 3" w:semiHidden="0" w:uiPriority="71" w:unhideWhenUsed="0"/>
+    <w:lsdException w:name="Colorful List Accent 3" w:semiHidden="0" w:uiPriority="72" w:unhideWhenUsed="0"/>
+    <w:lsdException w:name="Colorful Grid Accent 3" w:semiHidden="0" w:uiPriority="73" w:unhideWhenUsed="0"/>
+    <w:lsdException w:name="Light Shading Accent 4" w:semiHidden="0" w:uiPriority="60" w:unhideWhenUsed="0"/>
+    <w:lsdException w:name="Light List Accent 4" w:semiHidden="0" w:uiPriority="61" w:unhideWhenUsed="0"/>
+    <w:lsdException w:name="Light Grid Accent 4" w:semiHidden="0" w:uiPriority="62" w:unhideWhenUsed="0"/>
+    <w:lsdException w:name="Medium Shading 1 Accent 4" w:semiHidden="0" w:uiPriority="63" w:unhideWhenUsed="0"/>
+    <w:lsdException w:name="Medium Shading 2 Accent 4" w:semiHidden="0" w:uiPriority="64" w:unhideWhenUsed="0"/>
+    <w:lsdException w:name="Medium List 1 Accent 4" w:semiHidden="0" w:uiPriority="65" w:unhideWhenUsed="0"/>
+    <w:lsdException w:name="Medium List 2 Accent 4" w:semiHidden="0" w:uiPriority="66" w:unhideWhenUsed="0"/>
+    <w:lsdException w:name="Medium Grid 1 Accent 4" w:semiHidden="0" w:uiPriority="67" w:unhideWhenUsed="0"/>
+    <w:lsdException w:name="Medium Grid 2 Accent 4" w:semiHidden="0" w:uiPriority="68" w:unhideWhenUsed="0"/>
+    <w:lsdException w:name="Medium Grid 3 Accent 4" w:semiHidden="0" w:uiPriority="69" w:unhideWhenUsed="0"/>
+    <w:lsdException w:name="Dark List Accent 4" w:semiHidden="0" w:uiPriority="70" w:unhideWhenUsed="0"/>
+    <w:lsdException w:name="Colorful Shading Accent 4" w:semiHidden="0" w:uiPriority="71" w:unhideWhenUsed="0"/>
+    <w:lsdException w:name="Colorful List Accent 4" w:semiHidden="0" w:uiPriority="72" w:unhideWhenUsed="0"/>
+    <w:lsdException w:name="Colorful Grid Accent 4" w:semiHidden="0" w:uiPriority="73" w:unhideWhenUsed="0"/>
+    <w:lsdException w:name="Light Shading Accent 5" w:semiHidden="0" w:uiPriority="60" w:unhideWhenUsed="0"/>
+    <w:lsdException w:name="Light List Accent 5" w:semiHidden="0" w:uiPriority="61" w:unhideWhenUsed="0"/>
+    <w:lsdException w:name="Light Grid Accent 5" w:semiHidden="0" w:uiPriority="62" w:unhideWhenUsed="0"/>
+    <w:lsdException w:name="Medium Shading 1 Accent 5" w:semiHidden="0" w:uiPriority="63" w:unhideWhenUsed="0"/>
+    <w:lsdException w:name="Medium Shading 2 Accent 5" w:semiHidden="0" w:uiPriority="64" w:unhideWhenUsed="0"/>
+    <w:lsdException w:name="Medium List 1 Accent 5" w:semiHidden="0" w:uiPriority="65" w:unhideWhenUsed="0"/>
+    <w:lsdException w:name="Medium List 2 Accent 5" w:semiHidden="0" w:uiPriority="66" w:unhideWhenUsed="0"/>
+    <w:lsdException w:name="Medium Grid 1 Accent 5" w:semiHidden="0" w:uiPriority="67" w:unhideWhenUsed="0"/>
+    <w:lsdException w:name="Medium Grid 2 Accent 5" w:semiHidden="0" w:uiPriority="68" w:unhideWhenUsed="0"/>
+    <w:lsdException w:name="Medium Grid 3 Accent 5" w:semiHidden="0" w:uiPriority="69" w:unhideWhenUsed="0"/>
+    <w:lsdException w:name="Dark List Accent 5" w:semiHidden="0" w:uiPriority="70" w:unhideWhenUsed="0"/>
+    <w:lsdException w:name="Colorful Shading Accent 5" w:semiHidden="0" w:uiPriority="71" w:unhideWhenUsed="0"/>
+    <w:lsdException w:name="Colorful List Accent 5" w:semiHidden="0" w:uiPriority="72" w:unhideWhenUsed="0"/>
+    <w:lsdException w:name="Colorful Grid Accent 5" w:semiHidden="0" w:uiPriority="73" w:unhideWhenUsed="0"/>
+    <w:lsdException w:name="Light Shading Accent 6" w:semiHidden="0" w:uiPriority="60" w:unhideWhenUsed="0"/>
+    <w:lsdException w:name="Light List Accent 6" w:semiHidden="0" w:uiPriority="61" w:unhideWhenUsed="0"/>
+    <w:lsdException w:name="Light Grid Accent 6" w:semiHidden="0" w:uiPriority="62" w:unhideWhenUsed="0"/>
+    <w:lsdException w:name="Medium Shading 1 Accent 6" w:semiHidden="0" w:uiPriority="63" w:unhideWhenUsed="0"/>
+    <w:lsdException w:name="Medium Shading 2 Accent 6" w:semiHidden="0" w:uiPriority="64" w:unhideWhenUsed="0"/>
+    <w:lsdException w:name="Medium List 1 Accent 6" w:semiHidden="0" w:uiPriority="65" w:unhideWhenUsed="0"/>
+    <w:lsdException w:name="Medium List 2 Accent 6" w:semiHidden="0" w:uiPriority="66" w:unhideWhenUsed="0"/>
+    <w:lsdException w:name="Medium Grid 1 Accent 6" w:semiHidden="0" w:uiPriority="67" w:unhideWhenUsed="0"/>
+    <w:lsdException w:name="Medium Grid 2 Accent 6" w:semiHidden="0" w:uiPriority="68" w:unhideWhenUsed="0"/>
+    <w:lsdException w:name="Medium Grid 3 Accent 6" w:semiHidden="0" w:uiPriority="69" w:unhideWhenUsed="0"/>
+    <w:lsdException w:name="Dark List Accent 6" w:semiHidden="0" w:uiPriority="70" w:unhideWhenUsed="0"/>
+    <w:lsdException w:name="Colorful Shading Accent 6" w:semiHidden="0" w:uiPriority="71" w:unhideWhenUsed="0"/>
+    <w:lsdException w:name="Colorful List Accent 6" w:semiHidden="0" w:uiPriority="72" w:unhideWhenUsed="0"/>
+    <w:lsdException w:name="Colorful Grid Accent 6" w:semiHidden="0" w:uiPriority="73" w:unhideWhenUsed="0"/>
+    <w:lsdException w:name="Subtle Emphasis" w:semiHidden="0" w:uiPriority="19" w:unhideWhenUsed="0" w:qFormat="1"/>
+    <w:lsdException w:name="Intense Emphasis" w:semiHidden="0" w:uiPriority="21" w:unhideWhenUsed="0" w:qFormat="1"/>
+    <w:lsdException w:name="Subtle Reference" w:semiHidden="0" w:uiPriority="31" w:unhideWhenUsed="0" w:qFormat="1"/>
+    <w:lsdException w:name="Intense Reference" w:semiHidden="0" w:uiPriority="32" w:unhideWhenUsed="0" w:qFormat="1"/>
+    <w:lsdException w:name="Book Title" w:semiHidden="0" w:uiPriority="33" w:unhideWhenUsed="0" w:qFormat="1"/>
+    <w:lsdException w:name="Bibliography" w:uiPriority="37"/>
+    <w:lsdException w:name="TOC Heading" w:uiPriority="39" w:qFormat="1"/>
   </w:latentStyles>
   <w:style w:type="paragraph" w:default="1" w:styleId="Normal">
     <w:name w:val="Normal"/>
@@ -10646,8 +9045,198 @@
 </w:styles>
 </file>
 
+<file path=word/stylesWithEffects.xml><?xml version="1.0" encoding="utf-8"?>
+<w:styles xmlns:wpc="http://schemas.microsoft.com/office/word/2010/wordprocessingCanvas" xmlns:mc="http://schemas.openxmlformats.org/markup-compatibility/2006" xmlns:o="urn:schemas-microsoft-com:office:office" xmlns:r="http://schemas.openxmlformats.org/officeDocument/2006/relationships" xmlns:m="http://schemas.openxmlformats.org/officeDocument/2006/math" xmlns:v="urn:schemas-microsoft-com:vml" xmlns:wp14="http://schemas.microsoft.com/office/word/2010/wordprocessingDrawing" xmlns:wp="http://schemas.openxmlformats.org/drawingml/2006/wordprocessingDrawing" xmlns:w10="urn:schemas-microsoft-com:office:word" xmlns:w="http://schemas.openxmlformats.org/wordprocessingml/2006/main" xmlns:w14="http://schemas.microsoft.com/office/word/2010/wordml" xmlns:wpg="http://schemas.microsoft.com/office/word/2010/wordprocessingGroup" xmlns:wpi="http://schemas.microsoft.com/office/word/2010/wordprocessingInk" xmlns:wne="http://schemas.microsoft.com/office/word/2006/wordml" xmlns:wps="http://schemas.microsoft.com/office/word/2010/wordprocessingShape" mc:Ignorable="w14 wp14">
+  <w:docDefaults>
+    <w:rPrDefault>
+      <w:rPr>
+        <w:rFonts w:asciiTheme="minorHAnsi" w:eastAsiaTheme="minorEastAsia" w:hAnsiTheme="minorHAnsi" w:cstheme="minorBidi"/>
+        <w:sz w:val="22"/>
+        <w:szCs w:val="22"/>
+        <w:lang w:val="es-ES" w:eastAsia="es-ES" w:bidi="ar-SA"/>
+      </w:rPr>
+    </w:rPrDefault>
+    <w:pPrDefault>
+      <w:pPr>
+        <w:spacing w:after="200" w:line="276" w:lineRule="auto"/>
+      </w:pPr>
+    </w:pPrDefault>
+  </w:docDefaults>
+  <w:latentStyles w:defLockedState="0" w:defUIPriority="99" w:defSemiHidden="1" w:defUnhideWhenUsed="1" w:defQFormat="0" w:count="267">
+    <w:lsdException w:name="Normal" w:semiHidden="0" w:uiPriority="0" w:unhideWhenUsed="0" w:qFormat="1"/>
+    <w:lsdException w:name="heading 1" w:semiHidden="0" w:uiPriority="9" w:unhideWhenUsed="0" w:qFormat="1"/>
+    <w:lsdException w:name="heading 2" w:uiPriority="9" w:qFormat="1"/>
+    <w:lsdException w:name="heading 3" w:uiPriority="9" w:qFormat="1"/>
+    <w:lsdException w:name="heading 4" w:uiPriority="9" w:qFormat="1"/>
+    <w:lsdException w:name="heading 5" w:uiPriority="9" w:qFormat="1"/>
+    <w:lsdException w:name="heading 6" w:uiPriority="9" w:qFormat="1"/>
+    <w:lsdException w:name="heading 7" w:uiPriority="9" w:qFormat="1"/>
+    <w:lsdException w:name="heading 8" w:uiPriority="9" w:qFormat="1"/>
+    <w:lsdException w:name="heading 9" w:uiPriority="9" w:qFormat="1"/>
+    <w:lsdException w:name="toc 1" w:uiPriority="39"/>
+    <w:lsdException w:name="toc 2" w:uiPriority="39"/>
+    <w:lsdException w:name="toc 3" w:uiPriority="39"/>
+    <w:lsdException w:name="toc 4" w:uiPriority="39"/>
+    <w:lsdException w:name="toc 5" w:uiPriority="39"/>
+    <w:lsdException w:name="toc 6" w:uiPriority="39"/>
+    <w:lsdException w:name="toc 7" w:uiPriority="39"/>
+    <w:lsdException w:name="toc 8" w:uiPriority="39"/>
+    <w:lsdException w:name="toc 9" w:uiPriority="39"/>
+    <w:lsdException w:name="caption" w:uiPriority="35" w:qFormat="1"/>
+    <w:lsdException w:name="Title" w:semiHidden="0" w:uiPriority="10" w:unhideWhenUsed="0" w:qFormat="1"/>
+    <w:lsdException w:name="Default Paragraph Font" w:uiPriority="1"/>
+    <w:lsdException w:name="Subtitle" w:semiHidden="0" w:uiPriority="11" w:unhideWhenUsed="0" w:qFormat="1"/>
+    <w:lsdException w:name="Strong" w:semiHidden="0" w:uiPriority="22" w:unhideWhenUsed="0" w:qFormat="1"/>
+    <w:lsdException w:name="Emphasis" w:semiHidden="0" w:uiPriority="20" w:unhideWhenUsed="0" w:qFormat="1"/>
+    <w:lsdException w:name="Table Grid" w:semiHidden="0" w:uiPriority="59" w:unhideWhenUsed="0"/>
+    <w:lsdException w:name="Placeholder Text" w:unhideWhenUsed="0"/>
+    <w:lsdException w:name="No Spacing" w:semiHidden="0" w:uiPriority="1" w:unhideWhenUsed="0" w:qFormat="1"/>
+    <w:lsdException w:name="Light Shading" w:semiHidden="0" w:uiPriority="60" w:unhideWhenUsed="0"/>
+    <w:lsdException w:name="Light List" w:semiHidden="0" w:uiPriority="61" w:unhideWhenUsed="0"/>
+    <w:lsdException w:name="Light Grid" w:semiHidden="0" w:uiPriority="62" w:unhideWhenUsed="0"/>
+    <w:lsdException w:name="Medium Shading 1" w:semiHidden="0" w:uiPriority="63" w:unhideWhenUsed="0"/>
+    <w:lsdException w:name="Medium Shading 2" w:semiHidden="0" w:uiPriority="64" w:unhideWhenUsed="0"/>
+    <w:lsdException w:name="Medium List 1" w:semiHidden="0" w:uiPriority="65" w:unhideWhenUsed="0"/>
+    <w:lsdException w:name="Medium List 2" w:semiHidden="0" w:uiPriority="66" w:unhideWhenUsed="0"/>
+    <w:lsdException w:name="Medium Grid 1" w:semiHidden="0" w:uiPriority="67" w:unhideWhenUsed="0"/>
+    <w:lsdException w:name="Medium Grid 2" w:semiHidden="0" w:uiPriority="68" w:unhideWhenUsed="0"/>
+    <w:lsdException w:name="Medium Grid 3" w:semiHidden="0" w:uiPriority="69" w:unhideWhenUsed="0"/>
+    <w:lsdException w:name="Dark List" w:semiHidden="0" w:uiPriority="70" w:unhideWhenUsed="0"/>
+    <w:lsdException w:name="Colorful Shading" w:semiHidden="0" w:uiPriority="71" w:unhideWhenUsed="0"/>
+    <w:lsdException w:name="Colorful List" w:semiHidden="0" w:uiPriority="72" w:unhideWhenUsed="0"/>
+    <w:lsdException w:name="Colorful Grid" w:semiHidden="0" w:uiPriority="73" w:unhideWhenUsed="0"/>
+    <w:lsdException w:name="Light Shading Accent 1" w:semiHidden="0" w:uiPriority="60" w:unhideWhenUsed="0"/>
+    <w:lsdException w:name="Light List Accent 1" w:semiHidden="0" w:uiPriority="61" w:unhideWhenUsed="0"/>
+    <w:lsdException w:name="Light Grid Accent 1" w:semiHidden="0" w:uiPriority="62" w:unhideWhenUsed="0"/>
+    <w:lsdException w:name="Medium Shading 1 Accent 1" w:semiHidden="0" w:uiPriority="63" w:unhideWhenUsed="0"/>
+    <w:lsdException w:name="Medium Shading 2 Accent 1" w:semiHidden="0" w:uiPriority="64" w:unhideWhenUsed="0"/>
+    <w:lsdException w:name="Medium List 1 Accent 1" w:semiHidden="0" w:uiPriority="65" w:unhideWhenUsed="0"/>
+    <w:lsdException w:name="Revision" w:unhideWhenUsed="0"/>
+    <w:lsdException w:name="List Paragraph" w:semiHidden="0" w:uiPriority="34" w:unhideWhenUsed="0" w:qFormat="1"/>
+    <w:lsdException w:name="Quote" w:semiHidden="0" w:uiPriority="29" w:unhideWhenUsed="0" w:qFormat="1"/>
+    <w:lsdException w:name="Intense Quote" w:semiHidden="0" w:uiPriority="30" w:unhideWhenUsed="0" w:qFormat="1"/>
+    <w:lsdException w:name="Medium List 2 Accent 1" w:semiHidden="0" w:uiPriority="66" w:unhideWhenUsed="0"/>
+    <w:lsdException w:name="Medium Grid 1 Accent 1" w:semiHidden="0" w:uiPriority="67" w:unhideWhenUsed="0"/>
+    <w:lsdException w:name="Medium Grid 2 Accent 1" w:semiHidden="0" w:uiPriority="68" w:unhideWhenUsed="0"/>
+    <w:lsdException w:name="Medium Grid 3 Accent 1" w:semiHidden="0" w:uiPriority="69" w:unhideWhenUsed="0"/>
+    <w:lsdException w:name="Dark List Accent 1" w:semiHidden="0" w:uiPriority="70" w:unhideWhenUsed="0"/>
+    <w:lsdException w:name="Colorful Shading Accent 1" w:semiHidden="0" w:uiPriority="71" w:unhideWhenUsed="0"/>
+    <w:lsdException w:name="Colorful List Accent 1" w:semiHidden="0" w:uiPriority="72" w:unhideWhenUsed="0"/>
+    <w:lsdException w:name="Colorful Grid Accent 1" w:semiHidden="0" w:uiPriority="73" w:unhideWhenUsed="0"/>
+    <w:lsdException w:name="Light Shading Accent 2" w:semiHidden="0" w:uiPriority="60" w:unhideWhenUsed="0"/>
+    <w:lsdException w:name="Light List Accent 2" w:semiHidden="0" w:uiPriority="61" w:unhideWhenUsed="0"/>
+    <w:lsdException w:name="Light Grid Accent 2" w:semiHidden="0" w:uiPriority="62" w:unhideWhenUsed="0"/>
+    <w:lsdException w:name="Medium Shading 1 Accent 2" w:semiHidden="0" w:uiPriority="63" w:unhideWhenUsed="0"/>
+    <w:lsdException w:name="Medium Shading 2 Accent 2" w:semiHidden="0" w:uiPriority="64" w:unhideWhenUsed="0"/>
+    <w:lsdException w:name="Medium List 1 Accent 2" w:semiHidden="0" w:uiPriority="65" w:unhideWhenUsed="0"/>
+    <w:lsdException w:name="Medium List 2 Accent 2" w:semiHidden="0" w:uiPriority="66" w:unhideWhenUsed="0"/>
+    <w:lsdException w:name="Medium Grid 1 Accent 2" w:semiHidden="0" w:uiPriority="67" w:unhideWhenUsed="0"/>
+    <w:lsdException w:name="Medium Grid 2 Accent 2" w:semiHidden="0" w:uiPriority="68" w:unhideWhenUsed="0"/>
+    <w:lsdException w:name="Medium Grid 3 Accent 2" w:semiHidden="0" w:uiPriority="69" w:unhideWhenUsed="0"/>
+    <w:lsdException w:name="Dark List Accent 2" w:semiHidden="0" w:uiPriority="70" w:unhideWhenUsed="0"/>
+    <w:lsdException w:name="Colorful Shading Accent 2" w:semiHidden="0" w:uiPriority="71" w:unhideWhenUsed="0"/>
+    <w:lsdException w:name="Colorful List Accent 2" w:semiHidden="0" w:uiPriority="72" w:unhideWhenUsed="0"/>
+    <w:lsdException w:name="Colorful Grid Accent 2" w:semiHidden="0" w:uiPriority="73" w:unhideWhenUsed="0"/>
+    <w:lsdException w:name="Light Shading Accent 3" w:semiHidden="0" w:uiPriority="60" w:unhideWhenUsed="0"/>
+    <w:lsdException w:name="Light List Accent 3" w:semiHidden="0" w:uiPriority="61" w:unhideWhenUsed="0"/>
+    <w:lsdException w:name="Light Grid Accent 3" w:semiHidden="0" w:uiPriority="62" w:unhideWhenUsed="0"/>
+    <w:lsdException w:name="Medium Shading 1 Accent 3" w:semiHidden="0" w:uiPriority="63" w:unhideWhenUsed="0"/>
+    <w:lsdException w:name="Medium Shading 2 Accent 3" w:semiHidden="0" w:uiPriority="64" w:unhideWhenUsed="0"/>
+    <w:lsdException w:name="Medium List 1 Accent 3" w:semiHidden="0" w:uiPriority="65" w:unhideWhenUsed="0"/>
+    <w:lsdException w:name="Medium List 2 Accent 3" w:semiHidden="0" w:uiPriority="66" w:unhideWhenUsed="0"/>
+    <w:lsdException w:name="Medium Grid 1 Accent 3" w:semiHidden="0" w:uiPriority="67" w:unhideWhenUsed="0"/>
+    <w:lsdException w:name="Medium Grid 2 Accent 3" w:semiHidden="0" w:uiPriority="68" w:unhideWhenUsed="0"/>
+    <w:lsdException w:name="Medium Grid 3 Accent 3" w:semiHidden="0" w:uiPriority="69" w:unhideWhenUsed="0"/>
+    <w:lsdException w:name="Dark List Accent 3" w:semiHidden="0" w:uiPriority="70" w:unhideWhenUsed="0"/>
+    <w:lsdException w:name="Colorful Shading Accent 3" w:semiHidden="0" w:uiPriority="71" w:unhideWhenUsed="0"/>
+    <w:lsdException w:name="Colorful List Accent 3" w:semiHidden="0" w:uiPriority="72" w:unhideWhenUsed="0"/>
+    <w:lsdException w:name="Colorful Grid Accent 3" w:semiHidden="0" w:uiPriority="73" w:unhideWhenUsed="0"/>
+    <w:lsdException w:name="Light Shading Accent 4" w:semiHidden="0" w:uiPriority="60" w:unhideWhenUsed="0"/>
+    <w:lsdException w:name="Light List Accent 4" w:semiHidden="0" w:uiPriority="61" w:unhideWhenUsed="0"/>
+    <w:lsdException w:name="Light Grid Accent 4" w:semiHidden="0" w:uiPriority="62" w:unhideWhenUsed="0"/>
+    <w:lsdException w:name="Medium Shading 1 Accent 4" w:semiHidden="0" w:uiPriority="63" w:unhideWhenUsed="0"/>
+    <w:lsdException w:name="Medium Shading 2 Accent 4" w:semiHidden="0" w:uiPriority="64" w:unhideWhenUsed="0"/>
+    <w:lsdException w:name="Medium List 1 Accent 4" w:semiHidden="0" w:uiPriority="65" w:unhideWhenUsed="0"/>
+    <w:lsdException w:name="Medium List 2 Accent 4" w:semiHidden="0" w:uiPriority="66" w:unhideWhenUsed="0"/>
+    <w:lsdException w:name="Medium Grid 1 Accent 4" w:semiHidden="0" w:uiPriority="67" w:unhideWhenUsed="0"/>
+    <w:lsdException w:name="Medium Grid 2 Accent 4" w:semiHidden="0" w:uiPriority="68" w:unhideWhenUsed="0"/>
+    <w:lsdException w:name="Medium Grid 3 Accent 4" w:semiHidden="0" w:uiPriority="69" w:unhideWhenUsed="0"/>
+    <w:lsdException w:name="Dark List Accent 4" w:semiHidden="0" w:uiPriority="70" w:unhideWhenUsed="0"/>
+    <w:lsdException w:name="Colorful Shading Accent 4" w:semiHidden="0" w:uiPriority="71" w:unhideWhenUsed="0"/>
+    <w:lsdException w:name="Colorful List Accent 4" w:semiHidden="0" w:uiPriority="72" w:unhideWhenUsed="0"/>
+    <w:lsdException w:name="Colorful Grid Accent 4" w:semiHidden="0" w:uiPriority="73" w:unhideWhenUsed="0"/>
+    <w:lsdException w:name="Light Shading Accent 5" w:semiHidden="0" w:uiPriority="60" w:unhideWhenUsed="0"/>
+    <w:lsdException w:name="Light List Accent 5" w:semiHidden="0" w:uiPriority="61" w:unhideWhenUsed="0"/>
+    <w:lsdException w:name="Light Grid Accent 5" w:semiHidden="0" w:uiPriority="62" w:unhideWhenUsed="0"/>
+    <w:lsdException w:name="Medium Shading 1 Accent 5" w:semiHidden="0" w:uiPriority="63" w:unhideWhenUsed="0"/>
+    <w:lsdException w:name="Medium Shading 2 Accent 5" w:semiHidden="0" w:uiPriority="64" w:unhideWhenUsed="0"/>
+    <w:lsdException w:name="Medium List 1 Accent 5" w:semiHidden="0" w:uiPriority="65" w:unhideWhenUsed="0"/>
+    <w:lsdException w:name="Medium List 2 Accent 5" w:semiHidden="0" w:uiPriority="66" w:unhideWhenUsed="0"/>
+    <w:lsdException w:name="Medium Grid 1 Accent 5" w:semiHidden="0" w:uiPriority="67" w:unhideWhenUsed="0"/>
+    <w:lsdException w:name="Medium Grid 2 Accent 5" w:semiHidden="0" w:uiPriority="68" w:unhideWhenUsed="0"/>
+    <w:lsdException w:name="Medium Grid 3 Accent 5" w:semiHidden="0" w:uiPriority="69" w:unhideWhenUsed="0"/>
+    <w:lsdException w:name="Dark List Accent 5" w:semiHidden="0" w:uiPriority="70" w:unhideWhenUsed="0"/>
+    <w:lsdException w:name="Colorful Shading Accent 5" w:semiHidden="0" w:uiPriority="71" w:unhideWhenUsed="0"/>
+    <w:lsdException w:name="Colorful List Accent 5" w:semiHidden="0" w:uiPriority="72" w:unhideWhenUsed="0"/>
+    <w:lsdException w:name="Colorful Grid Accent 5" w:semiHidden="0" w:uiPriority="73" w:unhideWhenUsed="0"/>
+    <w:lsdException w:name="Light Shading Accent 6" w:semiHidden="0" w:uiPriority="60" w:unhideWhenUsed="0"/>
+    <w:lsdException w:name="Light List Accent 6" w:semiHidden="0" w:uiPriority="61" w:unhideWhenUsed="0"/>
+    <w:lsdException w:name="Light Grid Accent 6" w:semiHidden="0" w:uiPriority="62" w:unhideWhenUsed="0"/>
+    <w:lsdException w:name="Medium Shading 1 Accent 6" w:semiHidden="0" w:uiPriority="63" w:unhideWhenUsed="0"/>
+    <w:lsdException w:name="Medium Shading 2 Accent 6" w:semiHidden="0" w:uiPriority="64" w:unhideWhenUsed="0"/>
+    <w:lsdException w:name="Medium List 1 Accent 6" w:semiHidden="0" w:uiPriority="65" w:unhideWhenUsed="0"/>
+    <w:lsdException w:name="Medium List 2 Accent 6" w:semiHidden="0" w:uiPriority="66" w:unhideWhenUsed="0"/>
+    <w:lsdException w:name="Medium Grid 1 Accent 6" w:semiHidden="0" w:uiPriority="67" w:unhideWhenUsed="0"/>
+    <w:lsdException w:name="Medium Grid 2 Accent 6" w:semiHidden="0" w:uiPriority="68" w:unhideWhenUsed="0"/>
+    <w:lsdException w:name="Medium Grid 3 Accent 6" w:semiHidden="0" w:uiPriority="69" w:unhideWhenUsed="0"/>
+    <w:lsdException w:name="Dark List Accent 6" w:semiHidden="0" w:uiPriority="70" w:unhideWhenUsed="0"/>
+    <w:lsdException w:name="Colorful Shading Accent 6" w:semiHidden="0" w:uiPriority="71" w:unhideWhenUsed="0"/>
+    <w:lsdException w:name="Colorful List Accent 6" w:semiHidden="0" w:uiPriority="72" w:unhideWhenUsed="0"/>
+    <w:lsdException w:name="Colorful Grid Accent 6" w:semiHidden="0" w:uiPriority="73" w:unhideWhenUsed="0"/>
+    <w:lsdException w:name="Subtle Emphasis" w:semiHidden="0" w:uiPriority="19" w:unhideWhenUsed="0" w:qFormat="1"/>
+    <w:lsdException w:name="Intense Emphasis" w:semiHidden="0" w:uiPriority="21" w:unhideWhenUsed="0" w:qFormat="1"/>
+    <w:lsdException w:name="Subtle Reference" w:semiHidden="0" w:uiPriority="31" w:unhideWhenUsed="0" w:qFormat="1"/>
+    <w:lsdException w:name="Intense Reference" w:semiHidden="0" w:uiPriority="32" w:unhideWhenUsed="0" w:qFormat="1"/>
+    <w:lsdException w:name="Book Title" w:semiHidden="0" w:uiPriority="33" w:unhideWhenUsed="0" w:qFormat="1"/>
+    <w:lsdException w:name="Bibliography" w:uiPriority="37"/>
+    <w:lsdException w:name="TOC Heading" w:uiPriority="39" w:qFormat="1"/>
+  </w:latentStyles>
+  <w:style w:type="paragraph" w:default="1" w:styleId="Normal">
+    <w:name w:val="Normal"/>
+    <w:qFormat/>
+  </w:style>
+  <w:style w:type="character" w:default="1" w:styleId="Fuentedeprrafopredeter">
+    <w:name w:val="Default Paragraph Font"/>
+    <w:uiPriority w:val="1"/>
+    <w:semiHidden/>
+    <w:unhideWhenUsed/>
+  </w:style>
+  <w:style w:type="table" w:default="1" w:styleId="Tablanormal">
+    <w:name w:val="Normal Table"/>
+    <w:uiPriority w:val="99"/>
+    <w:semiHidden/>
+    <w:unhideWhenUsed/>
+    <w:tblPr>
+      <w:tblInd w:w="0" w:type="dxa"/>
+      <w:tblCellMar>
+        <w:top w:w="0" w:type="dxa"/>
+        <w:left w:w="108" w:type="dxa"/>
+        <w:bottom w:w="0" w:type="dxa"/>
+        <w:right w:w="108" w:type="dxa"/>
+      </w:tblCellMar>
+    </w:tblPr>
+  </w:style>
+  <w:style w:type="numbering" w:default="1" w:styleId="Sinlista">
+    <w:name w:val="No List"/>
+    <w:uiPriority w:val="99"/>
+    <w:semiHidden/>
+    <w:unhideWhenUsed/>
+  </w:style>
+</w:styles>
+</file>
+
 <file path=word/glossary/document.xml><?xml version="1.0" encoding="utf-8"?>
-<w:glossaryDocument xmlns:wpc="http://schemas.microsoft.com/office/word/2010/wordprocessingCanvas" xmlns:cx="http://schemas.microsoft.com/office/drawing/2014/chartex" xmlns:cx1="http://schemas.microsoft.com/office/drawing/2015/9/8/chartex" xmlns:cx2="http://schemas.microsoft.com/office/drawing/2015/10/21/chartex" xmlns:cx3="http://schemas.microsoft.com/office/drawing/2016/5/9/chartex" xmlns:cx4="http://schemas.microsoft.com/office/drawing/2016/5/10/chartex" xmlns:cx5="http://schemas.microsoft.com/office/drawing/2016/5/11/chartex" xmlns:cx6="http://schemas.microsoft.com/office/drawing/2016/5/12/chartex" xmlns:cx7="http://schemas.microsoft.com/office/drawing/2016/5/13/chartex" xmlns:cx8="http://schemas.microsoft.com/office/drawing/2016/5/14/chartex" xmlns:mc="http://schemas.openxmlformats.org/markup-compatibility/2006" xmlns:aink="http://schemas.microsoft.com/office/drawing/2016/ink" xmlns:am3d="http://schemas.microsoft.com/office/drawing/2017/model3d" xmlns:o="urn:schemas-microsoft-com:office:office" xmlns:r="http://schemas.openxmlformats.org/officeDocument/2006/relationships" xmlns:m="http://schemas.openxmlformats.org/officeDocument/2006/math" xmlns:v="urn:schemas-microsoft-com:vml" xmlns:wp14="http://schemas.microsoft.com/office/word/2010/wordprocessingDrawing" xmlns:wp="http://schemas.openxmlformats.org/drawingml/2006/wordprocessingDrawing" xmlns:w10="urn:schemas-microsoft-com:office:word" xmlns:w="http://schemas.openxmlformats.org/wordprocessingml/2006/main" xmlns:w14="http://schemas.microsoft.com/office/word/2010/wordml" xmlns:w15="http://schemas.microsoft.com/office/word/2012/wordml" xmlns:w16cex="http://schemas.microsoft.com/office/word/2018/wordml/cex" xmlns:w16cid="http://schemas.microsoft.com/office/word/2016/wordml/cid" xmlns:w16="http://schemas.microsoft.com/office/word/2018/wordml" xmlns:w16se="http://schemas.microsoft.com/office/word/2015/wordml/symex" xmlns:wpg="http://schemas.microsoft.com/office/word/2010/wordprocessingGroup" xmlns:wpi="http://schemas.microsoft.com/office/word/2010/wordprocessingInk" xmlns:wne="http://schemas.microsoft.com/office/word/2006/wordml" xmlns:wps="http://schemas.microsoft.com/office/word/2010/wordprocessingShape" mc:Ignorable="w14 w15 w16se w16cid w16 w16cex wp14">
+<w:glossaryDocument xmlns:wpc="http://schemas.microsoft.com/office/word/2010/wordprocessingCanvas" xmlns:mc="http://schemas.openxmlformats.org/markup-compatibility/2006" xmlns:o="urn:schemas-microsoft-com:office:office" xmlns:r="http://schemas.openxmlformats.org/officeDocument/2006/relationships" xmlns:m="http://schemas.openxmlformats.org/officeDocument/2006/math" xmlns:v="urn:schemas-microsoft-com:vml" xmlns:wp14="http://schemas.microsoft.com/office/word/2010/wordprocessingDrawing" xmlns:wp="http://schemas.openxmlformats.org/drawingml/2006/wordprocessingDrawing" xmlns:w10="urn:schemas-microsoft-com:office:word" xmlns:w="http://schemas.openxmlformats.org/wordprocessingml/2006/main" xmlns:w14="http://schemas.microsoft.com/office/word/2010/wordml" xmlns:wpg="http://schemas.microsoft.com/office/word/2010/wordprocessingGroup" xmlns:wpi="http://schemas.microsoft.com/office/word/2010/wordprocessingInk" xmlns:wne="http://schemas.microsoft.com/office/word/2006/wordml" xmlns:wps="http://schemas.microsoft.com/office/word/2010/wordprocessingShape" mc:Ignorable="w14 wp14">
   <w:docParts>
     <w:docPart>
       <w:docPartPr>
@@ -10685,7 +9274,7 @@
 </file>
 
 <file path=word/glossary/fontTable.xml><?xml version="1.0" encoding="utf-8"?>
-<w:fonts xmlns:mc="http://schemas.openxmlformats.org/markup-compatibility/2006" xmlns:r="http://schemas.openxmlformats.org/officeDocument/2006/relationships" xmlns:w="http://schemas.openxmlformats.org/wordprocessingml/2006/main" xmlns:w14="http://schemas.microsoft.com/office/word/2010/wordml" xmlns:w15="http://schemas.microsoft.com/office/word/2012/wordml" xmlns:w16cex="http://schemas.microsoft.com/office/word/2018/wordml/cex" xmlns:w16cid="http://schemas.microsoft.com/office/word/2016/wordml/cid" xmlns:w16="http://schemas.microsoft.com/office/word/2018/wordml" xmlns:w16se="http://schemas.microsoft.com/office/word/2015/wordml/symex" mc:Ignorable="w14 w15 w16se w16cid w16 w16cex">
+<w:fonts xmlns:mc="http://schemas.openxmlformats.org/markup-compatibility/2006" xmlns:r="http://schemas.openxmlformats.org/officeDocument/2006/relationships" xmlns:w="http://schemas.openxmlformats.org/wordprocessingml/2006/main" xmlns:w14="http://schemas.microsoft.com/office/word/2010/wordml" mc:Ignorable="w14">
   <w:font w:name="Times New Roman">
     <w:panose1 w:val="02020603050405020304"/>
     <w:charset w:val="00"/>
@@ -10694,7 +9283,6 @@
     <w:sig w:usb0="E0002EFF" w:usb1="C000785B" w:usb2="00000009" w:usb3="00000000" w:csb0="000001FF" w:csb1="00000000"/>
   </w:font>
   <w:font w:name="Arial Unicode MS">
-    <w:altName w:val="Arial"/>
     <w:panose1 w:val="020B0604020202020204"/>
     <w:charset w:val="80"/>
     <w:family w:val="swiss"/>
@@ -10750,18 +9338,11 @@
     <w:pitch w:val="variable"/>
     <w:sig w:usb0="E00006FF" w:usb1="420024FF" w:usb2="02000000" w:usb3="00000000" w:csb0="0000019F" w:csb1="00000000"/>
   </w:font>
-  <w:font w:name="Calibri Light">
-    <w:panose1 w:val="020F0302020204030204"/>
-    <w:charset w:val="00"/>
-    <w:family w:val="swiss"/>
-    <w:pitch w:val="variable"/>
-    <w:sig w:usb0="E4002EFF" w:usb1="C000247B" w:usb2="00000009" w:usb3="00000000" w:csb0="000001FF" w:csb1="00000000"/>
-  </w:font>
 </w:fonts>
 </file>
 
 <file path=word/glossary/settings.xml><?xml version="1.0" encoding="utf-8"?>
-<w:settings xmlns:mc="http://schemas.openxmlformats.org/markup-compatibility/2006" xmlns:o="urn:schemas-microsoft-com:office:office" xmlns:r="http://schemas.openxmlformats.org/officeDocument/2006/relationships" xmlns:m="http://schemas.openxmlformats.org/officeDocument/2006/math" xmlns:v="urn:schemas-microsoft-com:vml" xmlns:w10="urn:schemas-microsoft-com:office:word" xmlns:w="http://schemas.openxmlformats.org/wordprocessingml/2006/main" xmlns:w14="http://schemas.microsoft.com/office/word/2010/wordml" xmlns:w15="http://schemas.microsoft.com/office/word/2012/wordml" xmlns:w16cex="http://schemas.microsoft.com/office/word/2018/wordml/cex" xmlns:w16cid="http://schemas.microsoft.com/office/word/2016/wordml/cid" xmlns:w16="http://schemas.microsoft.com/office/word/2018/wordml" xmlns:w16se="http://schemas.microsoft.com/office/word/2015/wordml/symex" xmlns:sl="http://schemas.openxmlformats.org/schemaLibrary/2006/main" mc:Ignorable="w14 w15 w16se w16cid w16 w16cex">
+<w:settings xmlns:mc="http://schemas.openxmlformats.org/markup-compatibility/2006" xmlns:o="urn:schemas-microsoft-com:office:office" xmlns:r="http://schemas.openxmlformats.org/officeDocument/2006/relationships" xmlns:m="http://schemas.openxmlformats.org/officeDocument/2006/math" xmlns:v="urn:schemas-microsoft-com:vml" xmlns:w10="urn:schemas-microsoft-com:office:word" xmlns:w="http://schemas.openxmlformats.org/wordprocessingml/2006/main" xmlns:w14="http://schemas.microsoft.com/office/word/2010/wordml" xmlns:sl="http://schemas.openxmlformats.org/schemaLibrary/2006/main" mc:Ignorable="w14">
   <w:view w:val="normal"/>
   <w:defaultTabStop w:val="708"/>
   <w:hyphenationZone w:val="425"/>
@@ -10769,7 +9350,6 @@
   <w:compat>
     <w:useFELayout/>
     <w:compatSetting w:name="compatibilityMode" w:uri="http://schemas.microsoft.com/office/word" w:val="12"/>
-    <w:compatSetting w:name="useWord2013TrackBottomHyphenation" w:uri="http://schemas.microsoft.com/office/word" w:val="1"/>
   </w:compat>
   <w:rsids>
     <w:rsidRoot w:val="00761E70"/>
@@ -10790,6 +9370,7 @@
     <w:rsid w:val="00A72C0E"/>
     <w:rsid w:val="00C12115"/>
     <w:rsid w:val="00C60583"/>
+    <w:rsid w:val="00CB57CC"/>
     <w:rsid w:val="00D30C5D"/>
     <w:rsid w:val="00D52307"/>
     <w:rsid w:val="00DC095F"/>
@@ -10815,7 +9396,7 @@
 </file>
 
 <file path=word/glossary/styles.xml><?xml version="1.0" encoding="utf-8"?>
-<w:styles xmlns:mc="http://schemas.openxmlformats.org/markup-compatibility/2006" xmlns:r="http://schemas.openxmlformats.org/officeDocument/2006/relationships" xmlns:w="http://schemas.openxmlformats.org/wordprocessingml/2006/main" xmlns:w14="http://schemas.microsoft.com/office/word/2010/wordml" xmlns:w15="http://schemas.microsoft.com/office/word/2012/wordml" xmlns:w16cex="http://schemas.microsoft.com/office/word/2018/wordml/cex" xmlns:w16cid="http://schemas.microsoft.com/office/word/2016/wordml/cid" xmlns:w16="http://schemas.microsoft.com/office/word/2018/wordml" xmlns:w16se="http://schemas.microsoft.com/office/word/2015/wordml/symex" mc:Ignorable="w14 w15 w16se w16cid w16 w16cex">
+<w:styles xmlns:mc="http://schemas.openxmlformats.org/markup-compatibility/2006" xmlns:r="http://schemas.openxmlformats.org/officeDocument/2006/relationships" xmlns:w="http://schemas.openxmlformats.org/wordprocessingml/2006/main" xmlns:w14="http://schemas.microsoft.com/office/word/2010/wordml" mc:Ignorable="w14">
   <w:docDefaults>
     <w:rPrDefault>
       <w:rPr>
@@ -10831,383 +9412,144 @@
       </w:pPr>
     </w:pPrDefault>
   </w:docDefaults>
-  <w:latentStyles w:defLockedState="0" w:defUIPriority="99" w:defSemiHidden="0" w:defUnhideWhenUsed="0" w:defQFormat="0" w:count="376">
-    <w:lsdException w:name="Normal" w:uiPriority="0" w:qFormat="1"/>
-    <w:lsdException w:name="heading 1" w:uiPriority="9" w:qFormat="1"/>
-    <w:lsdException w:name="heading 2" w:semiHidden="1" w:uiPriority="9" w:unhideWhenUsed="1" w:qFormat="1"/>
-    <w:lsdException w:name="heading 3" w:semiHidden="1" w:uiPriority="9" w:unhideWhenUsed="1" w:qFormat="1"/>
-    <w:lsdException w:name="heading 4" w:semiHidden="1" w:uiPriority="9" w:unhideWhenUsed="1" w:qFormat="1"/>
-    <w:lsdException w:name="heading 5" w:semiHidden="1" w:uiPriority="9" w:unhideWhenUsed="1" w:qFormat="1"/>
-    <w:lsdException w:name="heading 6" w:semiHidden="1" w:uiPriority="9" w:unhideWhenUsed="1" w:qFormat="1"/>
-    <w:lsdException w:name="heading 7" w:semiHidden="1" w:uiPriority="9" w:unhideWhenUsed="1" w:qFormat="1"/>
-    <w:lsdException w:name="heading 8" w:semiHidden="1" w:uiPriority="9" w:unhideWhenUsed="1" w:qFormat="1"/>
-    <w:lsdException w:name="heading 9" w:semiHidden="1" w:uiPriority="9" w:unhideWhenUsed="1" w:qFormat="1"/>
-    <w:lsdException w:name="index 1" w:semiHidden="1" w:unhideWhenUsed="1"/>
-    <w:lsdException w:name="index 2" w:semiHidden="1" w:unhideWhenUsed="1"/>
-    <w:lsdException w:name="index 3" w:semiHidden="1" w:unhideWhenUsed="1"/>
-    <w:lsdException w:name="index 4" w:semiHidden="1" w:unhideWhenUsed="1"/>
-    <w:lsdException w:name="index 5" w:semiHidden="1" w:unhideWhenUsed="1"/>
-    <w:lsdException w:name="index 6" w:semiHidden="1" w:unhideWhenUsed="1"/>
-    <w:lsdException w:name="index 7" w:semiHidden="1" w:unhideWhenUsed="1"/>
-    <w:lsdException w:name="index 8" w:semiHidden="1" w:unhideWhenUsed="1"/>
-    <w:lsdException w:name="index 9" w:semiHidden="1" w:unhideWhenUsed="1"/>
-    <w:lsdException w:name="toc 1" w:semiHidden="1" w:uiPriority="39" w:unhideWhenUsed="1"/>
-    <w:lsdException w:name="toc 2" w:semiHidden="1" w:uiPriority="39" w:unhideWhenUsed="1"/>
-    <w:lsdException w:name="toc 3" w:semiHidden="1" w:uiPriority="39" w:unhideWhenUsed="1"/>
-    <w:lsdException w:name="toc 4" w:semiHidden="1" w:uiPriority="39" w:unhideWhenUsed="1"/>
-    <w:lsdException w:name="toc 5" w:semiHidden="1" w:uiPriority="39" w:unhideWhenUsed="1"/>
-    <w:lsdException w:name="toc 6" w:semiHidden="1" w:uiPriority="39" w:unhideWhenUsed="1"/>
-    <w:lsdException w:name="toc 7" w:semiHidden="1" w:uiPriority="39" w:unhideWhenUsed="1"/>
-    <w:lsdException w:name="toc 8" w:semiHidden="1" w:uiPriority="39" w:unhideWhenUsed="1"/>
-    <w:lsdException w:name="toc 9" w:semiHidden="1" w:uiPriority="39" w:unhideWhenUsed="1"/>
-    <w:lsdException w:name="Normal Indent" w:semiHidden="1" w:unhideWhenUsed="1"/>
-    <w:lsdException w:name="footnote text" w:semiHidden="1" w:unhideWhenUsed="1"/>
-    <w:lsdException w:name="annotation text" w:semiHidden="1" w:unhideWhenUsed="1"/>
-    <w:lsdException w:name="header" w:semiHidden="1" w:unhideWhenUsed="1"/>
-    <w:lsdException w:name="footer" w:semiHidden="1" w:unhideWhenUsed="1"/>
-    <w:lsdException w:name="index heading" w:semiHidden="1" w:unhideWhenUsed="1"/>
-    <w:lsdException w:name="caption" w:semiHidden="1" w:uiPriority="35" w:unhideWhenUsed="1" w:qFormat="1"/>
-    <w:lsdException w:name="table of figures" w:semiHidden="1" w:unhideWhenUsed="1"/>
-    <w:lsdException w:name="envelope address" w:semiHidden="1" w:unhideWhenUsed="1"/>
-    <w:lsdException w:name="envelope return" w:semiHidden="1" w:unhideWhenUsed="1"/>
-    <w:lsdException w:name="footnote reference" w:semiHidden="1" w:unhideWhenUsed="1"/>
-    <w:lsdException w:name="annotation reference" w:semiHidden="1" w:unhideWhenUsed="1"/>
-    <w:lsdException w:name="line number" w:semiHidden="1" w:unhideWhenUsed="1"/>
-    <w:lsdException w:name="page number" w:semiHidden="1" w:unhideWhenUsed="1"/>
-    <w:lsdException w:name="endnote reference" w:semiHidden="1" w:unhideWhenUsed="1"/>
-    <w:lsdException w:name="endnote text" w:semiHidden="1" w:unhideWhenUsed="1"/>
-    <w:lsdException w:name="table of authorities" w:semiHidden="1" w:unhideWhenUsed="1"/>
-    <w:lsdException w:name="macro" w:semiHidden="1" w:unhideWhenUsed="1"/>
-    <w:lsdException w:name="toa heading" w:semiHidden="1" w:unhideWhenUsed="1"/>
-    <w:lsdException w:name="List" w:semiHidden="1" w:unhideWhenUsed="1"/>
-    <w:lsdException w:name="List Bullet" w:semiHidden="1" w:unhideWhenUsed="1"/>
-    <w:lsdException w:name="List Number" w:semiHidden="1" w:unhideWhenUsed="1"/>
-    <w:lsdException w:name="List 2" w:semiHidden="1" w:unhideWhenUsed="1"/>
-    <w:lsdException w:name="List 3" w:semiHidden="1" w:unhideWhenUsed="1"/>
-    <w:lsdException w:name="List 4" w:semiHidden="1" w:unhideWhenUsed="1"/>
-    <w:lsdException w:name="List 5" w:semiHidden="1" w:unhideWhenUsed="1"/>
-    <w:lsdException w:name="List Bullet 2" w:semiHidden="1" w:unhideWhenUsed="1"/>
-    <w:lsdException w:name="List Bullet 3" w:semiHidden="1" w:unhideWhenUsed="1"/>
-    <w:lsdException w:name="List Bullet 4" w:semiHidden="1" w:unhideWhenUsed="1"/>
-    <w:lsdException w:name="List Bullet 5" w:semiHidden="1" w:unhideWhenUsed="1"/>
-    <w:lsdException w:name="List Number 2" w:semiHidden="1" w:unhideWhenUsed="1"/>
-    <w:lsdException w:name="List Number 3" w:semiHidden="1" w:unhideWhenUsed="1"/>
-    <w:lsdException w:name="List Number 4" w:semiHidden="1" w:unhideWhenUsed="1"/>
-    <w:lsdException w:name="List Number 5" w:semiHidden="1" w:unhideWhenUsed="1"/>
-    <w:lsdException w:name="Title" w:uiPriority="10" w:qFormat="1"/>
-    <w:lsdException w:name="Closing" w:semiHidden="1" w:unhideWhenUsed="1"/>
-    <w:lsdException w:name="Signature" w:semiHidden="1" w:unhideWhenUsed="1"/>
-    <w:lsdException w:name="Default Paragraph Font" w:semiHidden="1" w:uiPriority="1" w:unhideWhenUsed="1"/>
-    <w:lsdException w:name="Body Text" w:semiHidden="1" w:unhideWhenUsed="1"/>
-    <w:lsdException w:name="Body Text Indent" w:semiHidden="1" w:unhideWhenUsed="1"/>
-    <w:lsdException w:name="List Continue" w:semiHidden="1" w:unhideWhenUsed="1"/>
-    <w:lsdException w:name="List Continue 2" w:semiHidden="1" w:unhideWhenUsed="1"/>
-    <w:lsdException w:name="List Continue 3" w:semiHidden="1" w:unhideWhenUsed="1"/>
-    <w:lsdException w:name="List Continue 4" w:semiHidden="1" w:unhideWhenUsed="1"/>
-    <w:lsdException w:name="List Continue 5" w:semiHidden="1" w:unhideWhenUsed="1"/>
-    <w:lsdException w:name="Message Header" w:semiHidden="1" w:unhideWhenUsed="1"/>
-    <w:lsdException w:name="Subtitle" w:uiPriority="11" w:qFormat="1"/>
-    <w:lsdException w:name="Salutation" w:semiHidden="1" w:unhideWhenUsed="1"/>
-    <w:lsdException w:name="Date" w:semiHidden="1" w:unhideWhenUsed="1"/>
-    <w:lsdException w:name="Body Text First Indent" w:semiHidden="1" w:unhideWhenUsed="1"/>
-    <w:lsdException w:name="Body Text First Indent 2" w:semiHidden="1" w:unhideWhenUsed="1"/>
-    <w:lsdException w:name="Note Heading" w:semiHidden="1" w:unhideWhenUsed="1"/>
-    <w:lsdException w:name="Body Text 2" w:semiHidden="1" w:unhideWhenUsed="1"/>
-    <w:lsdException w:name="Body Text 3" w:semiHidden="1" w:unhideWhenUsed="1"/>
-    <w:lsdException w:name="Body Text Indent 2" w:semiHidden="1" w:unhideWhenUsed="1"/>
-    <w:lsdException w:name="Body Text Indent 3" w:semiHidden="1" w:unhideWhenUsed="1"/>
-    <w:lsdException w:name="Block Text" w:semiHidden="1" w:unhideWhenUsed="1"/>
-    <w:lsdException w:name="Hyperlink" w:semiHidden="1" w:unhideWhenUsed="1"/>
-    <w:lsdException w:name="FollowedHyperlink" w:semiHidden="1" w:unhideWhenUsed="1"/>
-    <w:lsdException w:name="Strong" w:uiPriority="22" w:qFormat="1"/>
-    <w:lsdException w:name="Emphasis" w:uiPriority="20" w:qFormat="1"/>
-    <w:lsdException w:name="Document Map" w:semiHidden="1" w:unhideWhenUsed="1"/>
-    <w:lsdException w:name="Plain Text" w:semiHidden="1" w:unhideWhenUsed="1"/>
-    <w:lsdException w:name="E-mail Signature" w:semiHidden="1" w:unhideWhenUsed="1"/>
-    <w:lsdException w:name="HTML Top of Form" w:semiHidden="1" w:unhideWhenUsed="1"/>
-    <w:lsdException w:name="HTML Bottom of Form" w:semiHidden="1" w:unhideWhenUsed="1"/>
-    <w:lsdException w:name="Normal (Web)" w:semiHidden="1" w:unhideWhenUsed="1"/>
-    <w:lsdException w:name="HTML Acronym" w:semiHidden="1" w:unhideWhenUsed="1"/>
-    <w:lsdException w:name="HTML Address" w:semiHidden="1" w:unhideWhenUsed="1"/>
-    <w:lsdException w:name="HTML Cite" w:semiHidden="1" w:unhideWhenUsed="1"/>
-    <w:lsdException w:name="HTML Code" w:semiHidden="1" w:unhideWhenUsed="1"/>
-    <w:lsdException w:name="HTML Definition" w:semiHidden="1" w:unhideWhenUsed="1"/>
-    <w:lsdException w:name="HTML Keyboard" w:semiHidden="1" w:unhideWhenUsed="1"/>
-    <w:lsdException w:name="HTML Preformatted" w:semiHidden="1" w:unhideWhenUsed="1"/>
-    <w:lsdException w:name="HTML Sample" w:semiHidden="1" w:unhideWhenUsed="1"/>
-    <w:lsdException w:name="HTML Typewriter" w:semiHidden="1" w:unhideWhenUsed="1"/>
-    <w:lsdException w:name="HTML Variable" w:semiHidden="1" w:unhideWhenUsed="1"/>
-    <w:lsdException w:name="Normal Table" w:semiHidden="1" w:unhideWhenUsed="1"/>
-    <w:lsdException w:name="annotation subject" w:semiHidden="1" w:unhideWhenUsed="1"/>
-    <w:lsdException w:name="No List" w:semiHidden="1" w:unhideWhenUsed="1"/>
-    <w:lsdException w:name="Outline List 1" w:semiHidden="1" w:unhideWhenUsed="1"/>
-    <w:lsdException w:name="Outline List 2" w:semiHidden="1" w:unhideWhenUsed="1"/>
-    <w:lsdException w:name="Outline List 3" w:semiHidden="1" w:unhideWhenUsed="1"/>
-    <w:lsdException w:name="Table Simple 1" w:semiHidden="1" w:unhideWhenUsed="1"/>
-    <w:lsdException w:name="Table Simple 2" w:semiHidden="1" w:unhideWhenUsed="1"/>
-    <w:lsdException w:name="Table Simple 3" w:semiHidden="1" w:unhideWhenUsed="1"/>
-    <w:lsdException w:name="Table Classic 1" w:semiHidden="1" w:unhideWhenUsed="1"/>
-    <w:lsdException w:name="Table Classic 2" w:semiHidden="1" w:unhideWhenUsed="1"/>
-    <w:lsdException w:name="Table Classic 3" w:semiHidden="1" w:unhideWhenUsed="1"/>
-    <w:lsdException w:name="Table Classic 4" w:semiHidden="1" w:unhideWhenUsed="1"/>
-    <w:lsdException w:name="Table Colorful 1" w:semiHidden="1" w:unhideWhenUsed="1"/>
-    <w:lsdException w:name="Table Colorful 2" w:semiHidden="1" w:unhideWhenUsed="1"/>
-    <w:lsdException w:name="Table Colorful 3" w:semiHidden="1" w:unhideWhenUsed="1"/>
-    <w:lsdException w:name="Table Columns 1" w:semiHidden="1" w:unhideWhenUsed="1"/>
-    <w:lsdException w:name="Table Columns 2" w:semiHidden="1" w:unhideWhenUsed="1"/>
-    <w:lsdException w:name="Table Columns 3" w:semiHidden="1" w:unhideWhenUsed="1"/>
-    <w:lsdException w:name="Table Columns 4" w:semiHidden="1" w:unhideWhenUsed="1"/>
-    <w:lsdException w:name="Table Columns 5" w:semiHidden="1" w:unhideWhenUsed="1"/>
-    <w:lsdException w:name="Table Grid 1" w:semiHidden="1" w:unhideWhenUsed="1"/>
-    <w:lsdException w:name="Table Grid 2" w:semiHidden="1" w:unhideWhenUsed="1"/>
-    <w:lsdException w:name="Table Grid 3" w:semiHidden="1" w:unhideWhenUsed="1"/>
-    <w:lsdException w:name="Table Grid 4" w:semiHidden="1" w:unhideWhenUsed="1"/>
-    <w:lsdException w:name="Table Grid 5" w:semiHidden="1" w:unhideWhenUsed="1"/>
-    <w:lsdException w:name="Table Grid 6" w:semiHidden="1" w:unhideWhenUsed="1"/>
-    <w:lsdException w:name="Table Grid 7" w:semiHidden="1" w:unhideWhenUsed="1"/>
-    <w:lsdException w:name="Table Grid 8" w:semiHidden="1" w:unhideWhenUsed="1"/>
-    <w:lsdException w:name="Table List 1" w:semiHidden="1" w:unhideWhenUsed="1"/>
-    <w:lsdException w:name="Table List 2" w:semiHidden="1" w:unhideWhenUsed="1"/>
-    <w:lsdException w:name="Table List 3" w:semiHidden="1" w:unhideWhenUsed="1"/>
-    <w:lsdException w:name="Table List 4" w:semiHidden="1" w:unhideWhenUsed="1"/>
-    <w:lsdException w:name="Table List 5" w:semiHidden="1" w:unhideWhenUsed="1"/>
-    <w:lsdException w:name="Table List 6" w:semiHidden="1" w:unhideWhenUsed="1"/>
-    <w:lsdException w:name="Table List 7" w:semiHidden="1" w:unhideWhenUsed="1"/>
-    <w:lsdException w:name="Table List 8" w:semiHidden="1" w:unhideWhenUsed="1"/>
-    <w:lsdException w:name="Table 3D effects 1" w:semiHidden="1" w:unhideWhenUsed="1"/>
-    <w:lsdException w:name="Table 3D effects 2" w:semiHidden="1" w:unhideWhenUsed="1"/>
-    <w:lsdException w:name="Table 3D effects 3" w:semiHidden="1" w:unhideWhenUsed="1"/>
-    <w:lsdException w:name="Table Contemporary" w:semiHidden="1" w:unhideWhenUsed="1"/>
-    <w:lsdException w:name="Table Elegant" w:semiHidden="1" w:unhideWhenUsed="1"/>
-    <w:lsdException w:name="Table Professional" w:semiHidden="1" w:unhideWhenUsed="1"/>
-    <w:lsdException w:name="Table Subtle 1" w:semiHidden="1" w:unhideWhenUsed="1"/>
-    <w:lsdException w:name="Table Subtle 2" w:semiHidden="1" w:unhideWhenUsed="1"/>
-    <w:lsdException w:name="Table Web 1" w:semiHidden="1" w:unhideWhenUsed="1"/>
-    <w:lsdException w:name="Table Web 2" w:semiHidden="1" w:unhideWhenUsed="1"/>
-    <w:lsdException w:name="Table Web 3" w:semiHidden="1" w:unhideWhenUsed="1"/>
-    <w:lsdException w:name="Balloon Text" w:semiHidden="1" w:unhideWhenUsed="1"/>
-    <w:lsdException w:name="Table Grid" w:uiPriority="59"/>
-    <w:lsdException w:name="Table Theme" w:semiHidden="1" w:unhideWhenUsed="1"/>
-    <w:lsdException w:name="Placeholder Text" w:semiHidden="1"/>
-    <w:lsdException w:name="No Spacing" w:uiPriority="1" w:qFormat="1"/>
-    <w:lsdException w:name="Light Shading" w:uiPriority="60"/>
-    <w:lsdException w:name="Light List" w:uiPriority="61"/>
-    <w:lsdException w:name="Light Grid" w:uiPriority="62"/>
-    <w:lsdException w:name="Medium Shading 1" w:uiPriority="63"/>
-    <w:lsdException w:name="Medium Shading 2" w:uiPriority="64"/>
-    <w:lsdException w:name="Medium List 1" w:uiPriority="65"/>
-    <w:lsdException w:name="Medium List 2" w:uiPriority="66"/>
-    <w:lsdException w:name="Medium Grid 1" w:uiPriority="67"/>
-    <w:lsdException w:name="Medium Grid 2" w:uiPriority="68"/>
-    <w:lsdException w:name="Medium Grid 3" w:uiPriority="69"/>
-    <w:lsdException w:name="Dark List" w:uiPriority="70"/>
-    <w:lsdException w:name="Colorful Shading" w:uiPriority="71"/>
-    <w:lsdException w:name="Colorful List" w:uiPriority="72"/>
-    <w:lsdException w:name="Colorful Grid" w:uiPriority="73"/>
-    <w:lsdException w:name="Light Shading Accent 1" w:uiPriority="60"/>
-    <w:lsdException w:name="Light List Accent 1" w:uiPriority="61"/>
-    <w:lsdException w:name="Light Grid Accent 1" w:uiPriority="62"/>
-    <w:lsdException w:name="Medium Shading 1 Accent 1" w:uiPriority="63"/>
-    <w:lsdException w:name="Medium Shading 2 Accent 1" w:uiPriority="64"/>
-    <w:lsdException w:name="Medium List 1 Accent 1" w:uiPriority="65"/>
-    <w:lsdException w:name="Revision" w:semiHidden="1"/>
-    <w:lsdException w:name="List Paragraph" w:uiPriority="34" w:qFormat="1"/>
-    <w:lsdException w:name="Quote" w:uiPriority="29" w:qFormat="1"/>
-    <w:lsdException w:name="Intense Quote" w:uiPriority="30" w:qFormat="1"/>
-    <w:lsdException w:name="Medium List 2 Accent 1" w:uiPriority="66"/>
-    <w:lsdException w:name="Medium Grid 1 Accent 1" w:uiPriority="67"/>
-    <w:lsdException w:name="Medium Grid 2 Accent 1" w:uiPriority="68"/>
-    <w:lsdException w:name="Medium Grid 3 Accent 1" w:uiPriority="69"/>
-    <w:lsdException w:name="Dark List Accent 1" w:uiPriority="70"/>
-    <w:lsdException w:name="Colorful Shading Accent 1" w:uiPriority="71"/>
-    <w:lsdException w:name="Colorful List Accent 1" w:uiPriority="72"/>
-    <w:lsdException w:name="Colorful Grid Accent 1" w:uiPriority="73"/>
-    <w:lsdException w:name="Light Shading Accent 2" w:uiPriority="60"/>
-    <w:lsdException w:name="Light List Accent 2" w:uiPriority="61"/>
-    <w:lsdException w:name="Light Grid Accent 2" w:uiPriority="62"/>
-    <w:lsdException w:name="Medium Shading 1 Accent 2" w:uiPriority="63"/>
-    <w:lsdException w:name="Medium Shading 2 Accent 2" w:uiPriority="64"/>
-    <w:lsdException w:name="Medium List 1 Accent 2" w:uiPriority="65"/>
-    <w:lsdException w:name="Medium List 2 Accent 2" w:uiPriority="66"/>
-    <w:lsdException w:name="Medium Grid 1 Accent 2" w:uiPriority="67"/>
-    <w:lsdException w:name="Medium Grid 2 Accent 2" w:uiPriority="68"/>
-    <w:lsdException w:name="Medium Grid 3 Accent 2" w:uiPriority="69"/>
-    <w:lsdException w:name="Dark List Accent 2" w:uiPriority="70"/>
-    <w:lsdException w:name="Colorful Shading Accent 2" w:uiPriority="71"/>
-    <w:lsdException w:name="Colorful List Accent 2" w:uiPriority="72"/>
-    <w:lsdException w:name="Colorful Grid Accent 2" w:uiPriority="73"/>
-    <w:lsdException w:name="Light Shading Accent 3" w:uiPriority="60"/>
-    <w:lsdException w:name="Light List Accent 3" w:uiPriority="61"/>
-    <w:lsdException w:name="Light Grid Accent 3" w:uiPriority="62"/>
-    <w:lsdException w:name="Medium Shading 1 Accent 3" w:uiPriority="63"/>
-    <w:lsdException w:name="Medium Shading 2 Accent 3" w:uiPriority="64"/>
-    <w:lsdException w:name="Medium List 1 Accent 3" w:uiPriority="65"/>
-    <w:lsdException w:name="Medium List 2 Accent 3" w:uiPriority="66"/>
-    <w:lsdException w:name="Medium Grid 1 Accent 3" w:uiPriority="67"/>
-    <w:lsdException w:name="Medium Grid 2 Accent 3" w:uiPriority="68"/>
-    <w:lsdException w:name="Medium Grid 3 Accent 3" w:uiPriority="69"/>
-    <w:lsdException w:name="Dark List Accent 3" w:uiPriority="70"/>
-    <w:lsdException w:name="Colorful Shading Accent 3" w:uiPriority="71"/>
-    <w:lsdException w:name="Colorful List Accent 3" w:uiPriority="72"/>
-    <w:lsdException w:name="Colorful Grid Accent 3" w:uiPriority="73"/>
-    <w:lsdException w:name="Light Shading Accent 4" w:uiPriority="60"/>
-    <w:lsdException w:name="Light List Accent 4" w:uiPriority="61"/>
-    <w:lsdException w:name="Light Grid Accent 4" w:uiPriority="62"/>
-    <w:lsdException w:name="Medium Shading 1 Accent 4" w:uiPriority="63"/>
-    <w:lsdException w:name="Medium Shading 2 Accent 4" w:uiPriority="64"/>
-    <w:lsdException w:name="Medium List 1 Accent 4" w:uiPriority="65"/>
-    <w:lsdException w:name="Medium List 2 Accent 4" w:uiPriority="66"/>
-    <w:lsdException w:name="Medium Grid 1 Accent 4" w:uiPriority="67"/>
-    <w:lsdException w:name="Medium Grid 2 Accent 4" w:uiPriority="68"/>
-    <w:lsdException w:name="Medium Grid 3 Accent 4" w:uiPriority="69"/>
-    <w:lsdException w:name="Dark List Accent 4" w:uiPriority="70"/>
-    <w:lsdException w:name="Colorful Shading Accent 4" w:uiPriority="71"/>
-    <w:lsdException w:name="Colorful List Accent 4" w:uiPriority="72"/>
-    <w:lsdException w:name="Colorful Grid Accent 4" w:uiPriority="73"/>
-    <w:lsdException w:name="Light Shading Accent 5" w:uiPriority="60"/>
-    <w:lsdException w:name="Light List Accent 5" w:uiPriority="61"/>
-    <w:lsdException w:name="Light Grid Accent 5" w:uiPriority="62"/>
-    <w:lsdException w:name="Medium Shading 1 Accent 5" w:uiPriority="63"/>
-    <w:lsdException w:name="Medium Shading 2 Accent 5" w:uiPriority="64"/>
-    <w:lsdException w:name="Medium List 1 Accent 5" w:uiPriority="65"/>
-    <w:lsdException w:name="Medium List 2 Accent 5" w:uiPriority="66"/>
-    <w:lsdException w:name="Medium Grid 1 Accent 5" w:uiPriority="67"/>
-    <w:lsdException w:name="Medium Grid 2 Accent 5" w:uiPriority="68"/>
-    <w:lsdException w:name="Medium Grid 3 Accent 5" w:uiPriority="69"/>
-    <w:lsdException w:name="Dark List Accent 5" w:uiPriority="70"/>
-    <w:lsdException w:name="Colorful Shading Accent 5" w:uiPriority="71"/>
-    <w:lsdException w:name="Colorful List Accent 5" w:uiPriority="72"/>
-    <w:lsdException w:name="Colorful Grid Accent 5" w:uiPriority="73"/>
-    <w:lsdException w:name="Light Shading Accent 6" w:uiPriority="60"/>
-    <w:lsdException w:name="Light List Accent 6" w:uiPriority="61"/>
-    <w:lsdException w:name="Light Grid Accent 6" w:uiPriority="62"/>
-    <w:lsdException w:name="Medium Shading 1 Accent 6" w:uiPriority="63"/>
-    <w:lsdException w:name="Medium Shading 2 Accent 6" w:uiPriority="64"/>
-    <w:lsdException w:name="Medium List 1 Accent 6" w:uiPriority="65"/>
-    <w:lsdException w:name="Medium List 2 Accent 6" w:uiPriority="66"/>
-    <w:lsdException w:name="Medium Grid 1 Accent 6" w:uiPriority="67"/>
-    <w:lsdException w:name="Medium Grid 2 Accent 6" w:uiPriority="68"/>
-    <w:lsdException w:name="Medium Grid 3 Accent 6" w:uiPriority="69"/>
-    <w:lsdException w:name="Dark List Accent 6" w:uiPriority="70"/>
-    <w:lsdException w:name="Colorful Shading Accent 6" w:uiPriority="71"/>
-    <w:lsdException w:name="Colorful List Accent 6" w:uiPriority="72"/>
-    <w:lsdException w:name="Colorful Grid Accent 6" w:uiPriority="73"/>
-    <w:lsdException w:name="Subtle Emphasis" w:uiPriority="19" w:qFormat="1"/>
-    <w:lsdException w:name="Intense Emphasis" w:uiPriority="21" w:qFormat="1"/>
-    <w:lsdException w:name="Subtle Reference" w:uiPriority="31" w:qFormat="1"/>
-    <w:lsdException w:name="Intense Reference" w:uiPriority="32" w:qFormat="1"/>
-    <w:lsdException w:name="Book Title" w:uiPriority="33" w:qFormat="1"/>
-    <w:lsdException w:name="Bibliography" w:semiHidden="1" w:uiPriority="37" w:unhideWhenUsed="1"/>
-    <w:lsdException w:name="TOC Heading" w:semiHidden="1" w:uiPriority="39" w:unhideWhenUsed="1" w:qFormat="1"/>
-    <w:lsdException w:name="Plain Table 1" w:uiPriority="41"/>
-    <w:lsdException w:name="Plain Table 2" w:uiPriority="42"/>
-    <w:lsdException w:name="Plain Table 3" w:uiPriority="43"/>
-    <w:lsdException w:name="Plain Table 4" w:uiPriority="44"/>
-    <w:lsdException w:name="Plain Table 5" w:uiPriority="45"/>
-    <w:lsdException w:name="Grid Table Light" w:uiPriority="40"/>
-    <w:lsdException w:name="Grid Table 1 Light" w:uiPriority="46"/>
-    <w:lsdException w:name="Grid Table 2" w:uiPriority="47"/>
-    <w:lsdException w:name="Grid Table 3" w:uiPriority="48"/>
-    <w:lsdException w:name="Grid Table 4" w:uiPriority="49"/>
-    <w:lsdException w:name="Grid Table 5 Dark" w:uiPriority="50"/>
-    <w:lsdException w:name="Grid Table 6 Colorful" w:uiPriority="51"/>
-    <w:lsdException w:name="Grid Table 7 Colorful" w:uiPriority="52"/>
-    <w:lsdException w:name="Grid Table 1 Light Accent 1" w:uiPriority="46"/>
-    <w:lsdException w:name="Grid Table 2 Accent 1" w:uiPriority="47"/>
-    <w:lsdException w:name="Grid Table 3 Accent 1" w:uiPriority="48"/>
-    <w:lsdException w:name="Grid Table 4 Accent 1" w:uiPriority="49"/>
-    <w:lsdException w:name="Grid Table 5 Dark Accent 1" w:uiPriority="50"/>
-    <w:lsdException w:name="Grid Table 6 Colorful Accent 1" w:uiPriority="51"/>
-    <w:lsdException w:name="Grid Table 7 Colorful Accent 1" w:uiPriority="52"/>
-    <w:lsdException w:name="Grid Table 1 Light Accent 2" w:uiPriority="46"/>
-    <w:lsdException w:name="Grid Table 2 Accent 2" w:uiPriority="47"/>
-    <w:lsdException w:name="Grid Table 3 Accent 2" w:uiPriority="48"/>
-    <w:lsdException w:name="Grid Table 4 Accent 2" w:uiPriority="49"/>
-    <w:lsdException w:name="Grid Table 5 Dark Accent 2" w:uiPriority="50"/>
-    <w:lsdException w:name="Grid Table 6 Colorful Accent 2" w:uiPriority="51"/>
-    <w:lsdException w:name="Grid Table 7 Colorful Accent 2" w:uiPriority="52"/>
-    <w:lsdException w:name="Grid Table 1 Light Accent 3" w:uiPriority="46"/>
-    <w:lsdException w:name="Grid Table 2 Accent 3" w:uiPriority="47"/>
-    <w:lsdException w:name="Grid Table 3 Accent 3" w:uiPriority="48"/>
-    <w:lsdException w:name="Grid Table 4 Accent 3" w:uiPriority="49"/>
-    <w:lsdException w:name="Grid Table 5 Dark Accent 3" w:uiPriority="50"/>
-    <w:lsdException w:name="Grid Table 6 Colorful Accent 3" w:uiPriority="51"/>
-    <w:lsdException w:name="Grid Table 7 Colorful Accent 3" w:uiPriority="52"/>
-    <w:lsdException w:name="Grid Table 1 Light Accent 4" w:uiPriority="46"/>
-    <w:lsdException w:name="Grid Table 2 Accent 4" w:uiPriority="47"/>
-    <w:lsdException w:name="Grid Table 3 Accent 4" w:uiPriority="48"/>
-    <w:lsdException w:name="Grid Table 4 Accent 4" w:uiPriority="49"/>
-    <w:lsdException w:name="Grid Table 5 Dark Accent 4" w:uiPriority="50"/>
-    <w:lsdException w:name="Grid Table 6 Colorful Accent 4" w:uiPriority="51"/>
-    <w:lsdException w:name="Grid Table 7 Colorful Accent 4" w:uiPriority="52"/>
-    <w:lsdException w:name="Grid Table 1 Light Accent 5" w:uiPriority="46"/>
-    <w:lsdException w:name="Grid Table 2 Accent 5" w:uiPriority="47"/>
-    <w:lsdException w:name="Grid Table 3 Accent 5" w:uiPriority="48"/>
-    <w:lsdException w:name="Grid Table 4 Accent 5" w:uiPriority="49"/>
-    <w:lsdException w:name="Grid Table 5 Dark Accent 5" w:uiPriority="50"/>
-    <w:lsdException w:name="Grid Table 6 Colorful Accent 5" w:uiPriority="51"/>
-    <w:lsdException w:name="Grid Table 7 Colorful Accent 5" w:uiPriority="52"/>
-    <w:lsdException w:name="Grid Table 1 Light Accent 6" w:uiPriority="46"/>
-    <w:lsdException w:name="Grid Table 2 Accent 6" w:uiPriority="47"/>
-    <w:lsdException w:name="Grid Table 3 Accent 6" w:uiPriority="48"/>
-    <w:lsdException w:name="Grid Table 4 Accent 6" w:uiPriority="49"/>
-    <w:lsdException w:name="Grid Table 5 Dark Accent 6" w:uiPriority="50"/>
-    <w:lsdException w:name="Grid Table 6 Colorful Accent 6" w:uiPriority="51"/>
-    <w:lsdException w:name="Grid Table 7 Colorful Accent 6" w:uiPriority="52"/>
-    <w:lsdException w:name="List Table 1 Light" w:uiPriority="46"/>
-    <w:lsdException w:name="List Table 2" w:uiPriority="47"/>
-    <w:lsdException w:name="List Table 3" w:uiPriority="48"/>
-    <w:lsdException w:name="List Table 4" w:uiPriority="49"/>
-    <w:lsdException w:name="List Table 5 Dark" w:uiPriority="50"/>
-    <w:lsdException w:name="List Table 6 Colorful" w:uiPriority="51"/>
-    <w:lsdException w:name="List Table 7 Colorful" w:uiPriority="52"/>
-    <w:lsdException w:name="List Table 1 Light Accent 1" w:uiPriority="46"/>
-    <w:lsdException w:name="List Table 2 Accent 1" w:uiPriority="47"/>
-    <w:lsdException w:name="List Table 3 Accent 1" w:uiPriority="48"/>
-    <w:lsdException w:name="List Table 4 Accent 1" w:uiPriority="49"/>
-    <w:lsdException w:name="List Table 5 Dark Accent 1" w:uiPriority="50"/>
-    <w:lsdException w:name="List Table 6 Colorful Accent 1" w:uiPriority="51"/>
-    <w:lsdException w:name="List Table 7 Colorful Accent 1" w:uiPriority="52"/>
-    <w:lsdException w:name="List Table 1 Light Accent 2" w:uiPriority="46"/>
-    <w:lsdException w:name="List Table 2 Accent 2" w:uiPriority="47"/>
-    <w:lsdException w:name="List Table 3 Accent 2" w:uiPriority="48"/>
-    <w:lsdException w:name="List Table 4 Accent 2" w:uiPriority="49"/>
-    <w:lsdException w:name="List Table 5 Dark Accent 2" w:uiPriority="50"/>
-    <w:lsdException w:name="List Table 6 Colorful Accent 2" w:uiPriority="51"/>
-    <w:lsdException w:name="List Table 7 Colorful Accent 2" w:uiPriority="52"/>
-    <w:lsdException w:name="List Table 1 Light Accent 3" w:uiPriority="46"/>
-    <w:lsdException w:name="List Table 2 Accent 3" w:uiPriority="47"/>
-    <w:lsdException w:name="List Table 3 Accent 3" w:uiPriority="48"/>
-    <w:lsdException w:name="List Table 4 Accent 3" w:uiPriority="49"/>
-    <w:lsdException w:name="List Table 5 Dark Accent 3" w:uiPriority="50"/>
-    <w:lsdException w:name="List Table 6 Colorful Accent 3" w:uiPriority="51"/>
-    <w:lsdException w:name="List Table 7 Colorful Accent 3" w:uiPriority="52"/>
-    <w:lsdException w:name="List Table 1 Light Accent 4" w:uiPriority="46"/>
-    <w:lsdException w:name="List Table 2 Accent 4" w:uiPriority="47"/>
-    <w:lsdException w:name="List Table 3 Accent 4" w:uiPriority="48"/>
-    <w:lsdException w:name="List Table 4 Accent 4" w:uiPriority="49"/>
-    <w:lsdException w:name="List Table 5 Dark Accent 4" w:uiPriority="50"/>
-    <w:lsdException w:name="List Table 6 Colorful Accent 4" w:uiPriority="51"/>
-    <w:lsdException w:name="List Table 7 Colorful Accent 4" w:uiPriority="52"/>
-    <w:lsdException w:name="List Table 1 Light Accent 5" w:uiPriority="46"/>
-    <w:lsdException w:name="List Table 2 Accent 5" w:uiPriority="47"/>
-    <w:lsdException w:name="List Table 3 Accent 5" w:uiPriority="48"/>
-    <w:lsdException w:name="List Table 4 Accent 5" w:uiPriority="49"/>
-    <w:lsdException w:name="List Table 5 Dark Accent 5" w:uiPriority="50"/>
-    <w:lsdException w:name="List Table 6 Colorful Accent 5" w:uiPriority="51"/>
-    <w:lsdException w:name="List Table 7 Colorful Accent 5" w:uiPriority="52"/>
-    <w:lsdException w:name="List Table 1 Light Accent 6" w:uiPriority="46"/>
-    <w:lsdException w:name="List Table 2 Accent 6" w:uiPriority="47"/>
-    <w:lsdException w:name="List Table 3 Accent 6" w:uiPriority="48"/>
-    <w:lsdException w:name="List Table 4 Accent 6" w:uiPriority="49"/>
-    <w:lsdException w:name="List Table 5 Dark Accent 6" w:uiPriority="50"/>
-    <w:lsdException w:name="List Table 6 Colorful Accent 6" w:uiPriority="51"/>
-    <w:lsdException w:name="List Table 7 Colorful Accent 6" w:uiPriority="52"/>
-    <w:lsdException w:name="Mention" w:semiHidden="1" w:unhideWhenUsed="1"/>
-    <w:lsdException w:name="Smart Hyperlink" w:semiHidden="1" w:unhideWhenUsed="1"/>
-    <w:lsdException w:name="Hashtag" w:semiHidden="1" w:unhideWhenUsed="1"/>
-    <w:lsdException w:name="Unresolved Mention" w:semiHidden="1" w:unhideWhenUsed="1"/>
-    <w:lsdException w:name="Smart Link" w:semiHidden="1" w:unhideWhenUsed="1"/>
+  <w:latentStyles w:defLockedState="0" w:defUIPriority="99" w:defSemiHidden="1" w:defUnhideWhenUsed="1" w:defQFormat="0" w:count="267">
+    <w:lsdException w:name="Normal" w:semiHidden="0" w:uiPriority="0" w:unhideWhenUsed="0" w:qFormat="1"/>
+    <w:lsdException w:name="heading 1" w:semiHidden="0" w:uiPriority="9" w:unhideWhenUsed="0" w:qFormat="1"/>
+    <w:lsdException w:name="heading 2" w:uiPriority="9" w:qFormat="1"/>
+    <w:lsdException w:name="heading 3" w:uiPriority="9" w:qFormat="1"/>
+    <w:lsdException w:name="heading 4" w:uiPriority="9" w:qFormat="1"/>
+    <w:lsdException w:name="heading 5" w:uiPriority="9" w:qFormat="1"/>
+    <w:lsdException w:name="heading 6" w:uiPriority="9" w:qFormat="1"/>
+    <w:lsdException w:name="heading 7" w:uiPriority="9" w:qFormat="1"/>
+    <w:lsdException w:name="heading 8" w:uiPriority="9" w:qFormat="1"/>
+    <w:lsdException w:name="heading 9" w:uiPriority="9" w:qFormat="1"/>
+    <w:lsdException w:name="toc 1" w:uiPriority="39"/>
+    <w:lsdException w:name="toc 2" w:uiPriority="39"/>
+    <w:lsdException w:name="toc 3" w:uiPriority="39"/>
+    <w:lsdException w:name="toc 4" w:uiPriority="39"/>
+    <w:lsdException w:name="toc 5" w:uiPriority="39"/>
+    <w:lsdException w:name="toc 6" w:uiPriority="39"/>
+    <w:lsdException w:name="toc 7" w:uiPriority="39"/>
+    <w:lsdException w:name="toc 8" w:uiPriority="39"/>
+    <w:lsdException w:name="toc 9" w:uiPriority="39"/>
+    <w:lsdException w:name="caption" w:uiPriority="35" w:qFormat="1"/>
+    <w:lsdException w:name="Title" w:semiHidden="0" w:uiPriority="10" w:unhideWhenUsed="0" w:qFormat="1"/>
+    <w:lsdException w:name="Default Paragraph Font" w:uiPriority="1"/>
+    <w:lsdException w:name="Subtitle" w:semiHidden="0" w:uiPriority="11" w:unhideWhenUsed="0" w:qFormat="1"/>
+    <w:lsdException w:name="Strong" w:semiHidden="0" w:uiPriority="22" w:unhideWhenUsed="0" w:qFormat="1"/>
+    <w:lsdException w:name="Emphasis" w:semiHidden="0" w:uiPriority="20" w:unhideWhenUsed="0" w:qFormat="1"/>
+    <w:lsdException w:name="Table Grid" w:semiHidden="0" w:uiPriority="59" w:unhideWhenUsed="0"/>
+    <w:lsdException w:name="Placeholder Text" w:unhideWhenUsed="0"/>
+    <w:lsdException w:name="No Spacing" w:semiHidden="0" w:uiPriority="1" w:unhideWhenUsed="0" w:qFormat="1"/>
+    <w:lsdException w:name="Light Shading" w:semiHidden="0" w:uiPriority="60" w:unhideWhenUsed="0"/>
+    <w:lsdException w:name="Light List" w:semiHidden="0" w:uiPriority="61" w:unhideWhenUsed="0"/>
+    <w:lsdException w:name="Light Grid" w:semiHidden="0" w:uiPriority="62" w:unhideWhenUsed="0"/>
+    <w:lsdException w:name="Medium Shading 1" w:semiHidden="0" w:uiPriority="63" w:unhideWhenUsed="0"/>
+    <w:lsdException w:name="Medium Shading 2" w:semiHidden="0" w:uiPriority="64" w:unhideWhenUsed="0"/>
+    <w:lsdException w:name="Medium List 1" w:semiHidden="0" w:uiPriority="65" w:unhideWhenUsed="0"/>
+    <w:lsdException w:name="Medium List 2" w:semiHidden="0" w:uiPriority="66" w:unhideWhenUsed="0"/>
+    <w:lsdException w:name="Medium Grid 1" w:semiHidden="0" w:uiPriority="67" w:unhideWhenUsed="0"/>
+    <w:lsdException w:name="Medium Grid 2" w:semiHidden="0" w:uiPriority="68" w:unhideWhenUsed="0"/>
+    <w:lsdException w:name="Medium Grid 3" w:semiHidden="0" w:uiPriority="69" w:unhideWhenUsed="0"/>
+    <w:lsdException w:name="Dark List" w:semiHidden="0" w:uiPriority="70" w:unhideWhenUsed="0"/>
+    <w:lsdException w:name="Colorful Shading" w:semiHidden="0" w:uiPriority="71" w:unhideWhenUsed="0"/>
+    <w:lsdException w:name="Colorful List" w:semiHidden="0" w:uiPriority="72" w:unhideWhenUsed="0"/>
+    <w:lsdException w:name="Colorful Grid" w:semiHidden="0" w:uiPriority="73" w:unhideWhenUsed="0"/>
+    <w:lsdException w:name="Light Shading Accent 1" w:semiHidden="0" w:uiPriority="60" w:unhideWhenUsed="0"/>
+    <w:lsdException w:name="Light List Accent 1" w:semiHidden="0" w:uiPriority="61" w:unhideWhenUsed="0"/>
+    <w:lsdException w:name="Light Grid Accent 1" w:semiHidden="0" w:uiPriority="62" w:unhideWhenUsed="0"/>
+    <w:lsdException w:name="Medium Shading 1 Accent 1" w:semiHidden="0" w:uiPriority="63" w:unhideWhenUsed="0"/>
+    <w:lsdException w:name="Medium Shading 2 Accent 1" w:semiHidden="0" w:uiPriority="64" w:unhideWhenUsed="0"/>
+    <w:lsdException w:name="Medium List 1 Accent 1" w:semiHidden="0" w:uiPriority="65" w:unhideWhenUsed="0"/>
+    <w:lsdException w:name="Revision" w:unhideWhenUsed="0"/>
+    <w:lsdException w:name="List Paragraph" w:semiHidden="0" w:uiPriority="34" w:unhideWhenUsed="0" w:qFormat="1"/>
+    <w:lsdException w:name="Quote" w:semiHidden="0" w:uiPriority="29" w:unhideWhenUsed="0" w:qFormat="1"/>
+    <w:lsdException w:name="Intense Quote" w:semiHidden="0" w:uiPriority="30" w:unhideWhenUsed="0" w:qFormat="1"/>
+    <w:lsdException w:name="Medium List 2 Accent 1" w:semiHidden="0" w:uiPriority="66" w:unhideWhenUsed="0"/>
+    <w:lsdException w:name="Medium Grid 1 Accent 1" w:semiHidden="0" w:uiPriority="67" w:unhideWhenUsed="0"/>
+    <w:lsdException w:name="Medium Grid 2 Accent 1" w:semiHidden="0" w:uiPriority="68" w:unhideWhenUsed="0"/>
+    <w:lsdException w:name="Medium Grid 3 Accent 1" w:semiHidden="0" w:uiPriority="69" w:unhideWhenUsed="0"/>
+    <w:lsdException w:name="Dark List Accent 1" w:semiHidden="0" w:uiPriority="70" w:unhideWhenUsed="0"/>
+    <w:lsdException w:name="Colorful Shading Accent 1" w:semiHidden="0" w:uiPriority="71" w:unhideWhenUsed="0"/>
+    <w:lsdException w:name="Colorful List Accent 1" w:semiHidden="0" w:uiPriority="72" w:unhideWhenUsed="0"/>
+    <w:lsdException w:name="Colorful Grid Accent 1" w:semiHidden="0" w:uiPriority="73" w:unhideWhenUsed="0"/>
+    <w:lsdException w:name="Light Shading Accent 2" w:semiHidden="0" w:uiPriority="60" w:unhideWhenUsed="0"/>
+    <w:lsdException w:name="Light List Accent 2" w:semiHidden="0" w:uiPriority="61" w:unhideWhenUsed="0"/>
+    <w:lsdException w:name="Light Grid Accent 2" w:semiHidden="0" w:uiPriority="62" w:unhideWhenUsed="0"/>
+    <w:lsdException w:name="Medium Shading 1 Accent 2" w:semiHidden="0" w:uiPriority="63" w:unhideWhenUsed="0"/>
+    <w:lsdException w:name="Medium Shading 2 Accent 2" w:semiHidden="0" w:uiPriority="64" w:unhideWhenUsed="0"/>
+    <w:lsdException w:name="Medium List 1 Accent 2" w:semiHidden="0" w:uiPriority="65" w:unhideWhenUsed="0"/>
+    <w:lsdException w:name="Medium List 2 Accent 2" w:semiHidden="0" w:uiPriority="66" w:unhideWhenUsed="0"/>
+    <w:lsdException w:name="Medium Grid 1 Accent 2" w:semiHidden="0" w:uiPriority="67" w:unhideWhenUsed="0"/>
+    <w:lsdException w:name="Medium Grid 2 Accent 2" w:semiHidden="0" w:uiPriority="68" w:unhideWhenUsed="0"/>
+    <w:lsdException w:name="Medium Grid 3 Accent 2" w:semiHidden="0" w:uiPriority="69" w:unhideWhenUsed="0"/>
+    <w:lsdException w:name="Dark List Accent 2" w:semiHidden="0" w:uiPriority="70" w:unhideWhenUsed="0"/>
+    <w:lsdException w:name="Colorful Shading Accent 2" w:semiHidden="0" w:uiPriority="71" w:unhideWhenUsed="0"/>
+    <w:lsdException w:name="Colorful List Accent 2" w:semiHidden="0" w:uiPriority="72" w:unhideWhenUsed="0"/>
+    <w:lsdException w:name="Colorful Grid Accent 2" w:semiHidden="0" w:uiPriority="73" w:unhideWhenUsed="0"/>
+    <w:lsdException w:name="Light Shading Accent 3" w:semiHidden="0" w:uiPriority="60" w:unhideWhenUsed="0"/>
+    <w:lsdException w:name="Light List Accent 3" w:semiHidden="0" w:uiPriority="61" w:unhideWhenUsed="0"/>
+    <w:lsdException w:name="Light Grid Accent 3" w:semiHidden="0" w:uiPriority="62" w:unhideWhenUsed="0"/>
+    <w:lsdException w:name="Medium Shading 1 Accent 3" w:semiHidden="0" w:uiPriority="63" w:unhideWhenUsed="0"/>
+    <w:lsdException w:name="Medium Shading 2 Accent 3" w:semiHidden="0" w:uiPriority="64" w:unhideWhenUsed="0"/>
+    <w:lsdException w:name="Medium List 1 Accent 3" w:semiHidden="0" w:uiPriority="65" w:unhideWhenUsed="0"/>
+    <w:lsdException w:name="Medium List 2 Accent 3" w:semiHidden="0" w:uiPriority="66" w:unhideWhenUsed="0"/>
+    <w:lsdException w:name="Medium Grid 1 Accent 3" w:semiHidden="0" w:uiPriority="67" w:unhideWhenUsed="0"/>
+    <w:lsdException w:name="Medium Grid 2 Accent 3" w:semiHidden="0" w:uiPriority="68" w:unhideWhenUsed="0"/>
+    <w:lsdException w:name="Medium Grid 3 Accent 3" w:semiHidden="0" w:uiPriority="69" w:unhideWhenUsed="0"/>
+    <w:lsdException w:name="Dark List Accent 3" w:semiHidden="0" w:uiPriority="70" w:unhideWhenUsed="0"/>
+    <w:lsdException w:name="Colorful Shading Accent 3" w:semiHidden="0" w:uiPriority="71" w:unhideWhenUsed="0"/>
+    <w:lsdException w:name="Colorful List Accent 3" w:semiHidden="0" w:uiPriority="72" w:unhideWhenUsed="0"/>
+    <w:lsdException w:name="Colorful Grid Accent 3" w:semiHidden="0" w:uiPriority="73" w:unhideWhenUsed="0"/>
+    <w:lsdException w:name="Light Shading Accent 4" w:semiHidden="0" w:uiPriority="60" w:unhideWhenUsed="0"/>
+    <w:lsdException w:name="Light List Accent 4" w:semiHidden="0" w:uiPriority="61" w:unhideWhenUsed="0"/>
+    <w:lsdException w:name="Light Grid Accent 4" w:semiHidden="0" w:uiPriority="62" w:unhideWhenUsed="0"/>
+    <w:lsdException w:name="Medium Shading 1 Accent 4" w:semiHidden="0" w:uiPriority="63" w:unhideWhenUsed="0"/>
+    <w:lsdException w:name="Medium Shading 2 Accent 4" w:semiHidden="0" w:uiPriority="64" w:unhideWhenUsed="0"/>
+    <w:lsdException w:name="Medium List 1 Accent 4" w:semiHidden="0" w:uiPriority="65" w:unhideWhenUsed="0"/>
+    <w:lsdException w:name="Medium List 2 Accent 4" w:semiHidden="0" w:uiPriority="66" w:unhideWhenUsed="0"/>
+    <w:lsdException w:name="Medium Grid 1 Accent 4" w:semiHidden="0" w:uiPriority="67" w:unhideWhenUsed="0"/>
+    <w:lsdException w:name="Medium Grid 2 Accent 4" w:semiHidden="0" w:uiPriority="68" w:unhideWhenUsed="0"/>
+    <w:lsdException w:name="Medium Grid 3 Accent 4" w:semiHidden="0" w:uiPriority="69" w:unhideWhenUsed="0"/>
+    <w:lsdException w:name="Dark List Accent 4" w:semiHidden="0" w:uiPriority="70" w:unhideWhenUsed="0"/>
+    <w:lsdException w:name="Colorful Shading Accent 4" w:semiHidden="0" w:uiPriority="71" w:unhideWhenUsed="0"/>
+    <w:lsdException w:name="Colorful List Accent 4" w:semiHidden="0" w:uiPriority="72" w:unhideWhenUsed="0"/>
+    <w:lsdException w:name="Colorful Grid Accent 4" w:semiHidden="0" w:uiPriority="73" w:unhideWhenUsed="0"/>
+    <w:lsdException w:name="Light Shading Accent 5" w:semiHidden="0" w:uiPriority="60" w:unhideWhenUsed="0"/>
+    <w:lsdException w:name="Light List Accent 5" w:semiHidden="0" w:uiPriority="61" w:unhideWhenUsed="0"/>
+    <w:lsdException w:name="Light Grid Accent 5" w:semiHidden="0" w:uiPriority="62" w:unhideWhenUsed="0"/>
+    <w:lsdException w:name="Medium Shading 1 Accent 5" w:semiHidden="0" w:uiPriority="63" w:unhideWhenUsed="0"/>
+    <w:lsdException w:name="Medium Shading 2 Accent 5" w:semiHidden="0" w:uiPriority="64" w:unhideWhenUsed="0"/>
+    <w:lsdException w:name="Medium List 1 Accent 5" w:semiHidden="0" w:uiPriority="65" w:unhideWhenUsed="0"/>
+    <w:lsdException w:name="Medium List 2 Accent 5" w:semiHidden="0" w:uiPriority="66" w:unhideWhenUsed="0"/>
+    <w:lsdException w:name="Medium Grid 1 Accent 5" w:semiHidden="0" w:uiPriority="67" w:unhideWhenUsed="0"/>
+    <w:lsdException w:name="Medium Grid 2 Accent 5" w:semiHidden="0" w:uiPriority="68" w:unhideWhenUsed="0"/>
+    <w:lsdException w:name="Medium Grid 3 Accent 5" w:semiHidden="0" w:uiPriority="69" w:unhideWhenUsed="0"/>
+    <w:lsdException w:name="Dark List Accent 5" w:semiHidden="0" w:uiPriority="70" w:unhideWhenUsed="0"/>
+    <w:lsdException w:name="Colorful Shading Accent 5" w:semiHidden="0" w:uiPriority="71" w:unhideWhenUsed="0"/>
+    <w:lsdException w:name="Colorful List Accent 5" w:semiHidden="0" w:uiPriority="72" w:unhideWhenUsed="0"/>
+    <w:lsdException w:name="Colorful Grid Accent 5" w:semiHidden="0" w:uiPriority="73" w:unhideWhenUsed="0"/>
+    <w:lsdException w:name="Light Shading Accent 6" w:semiHidden="0" w:uiPriority="60" w:unhideWhenUsed="0"/>
+    <w:lsdException w:name="Light List Accent 6" w:semiHidden="0" w:uiPriority="61" w:unhideWhenUsed="0"/>
+    <w:lsdException w:name="Light Grid Accent 6" w:semiHidden="0" w:uiPriority="62" w:unhideWhenUsed="0"/>
+    <w:lsdException w:name="Medium Shading 1 Accent 6" w:semiHidden="0" w:uiPriority="63" w:unhideWhenUsed="0"/>
+    <w:lsdException w:name="Medium Shading 2 Accent 6" w:semiHidden="0" w:uiPriority="64" w:unhideWhenUsed="0"/>
+    <w:lsdException w:name="Medium List 1 Accent 6" w:semiHidden="0" w:uiPriority="65" w:unhideWhenUsed="0"/>
+    <w:lsdException w:name="Medium List 2 Accent 6" w:semiHidden="0" w:uiPriority="66" w:unhideWhenUsed="0"/>
+    <w:lsdException w:name="Medium Grid 1 Accent 6" w:semiHidden="0" w:uiPriority="67" w:unhideWhenUsed="0"/>
+    <w:lsdException w:name="Medium Grid 2 Accent 6" w:semiHidden="0" w:uiPriority="68" w:unhideWhenUsed="0"/>
+    <w:lsdException w:name="Medium Grid 3 Accent 6" w:semiHidden="0" w:uiPriority="69" w:unhideWhenUsed="0"/>
+    <w:lsdException w:name="Dark List Accent 6" w:semiHidden="0" w:uiPriority="70" w:unhideWhenUsed="0"/>
+    <w:lsdException w:name="Colorful Shading Accent 6" w:semiHidden="0" w:uiPriority="71" w:unhideWhenUsed="0"/>
+    <w:lsdException w:name="Colorful List Accent 6" w:semiHidden="0" w:uiPriority="72" w:unhideWhenUsed="0"/>
+    <w:lsdException w:name="Colorful Grid Accent 6" w:semiHidden="0" w:uiPriority="73" w:unhideWhenUsed="0"/>
+    <w:lsdException w:name="Subtle Emphasis" w:semiHidden="0" w:uiPriority="19" w:unhideWhenUsed="0" w:qFormat="1"/>
+    <w:lsdException w:name="Intense Emphasis" w:semiHidden="0" w:uiPriority="21" w:unhideWhenUsed="0" w:qFormat="1"/>
+    <w:lsdException w:name="Subtle Reference" w:semiHidden="0" w:uiPriority="31" w:unhideWhenUsed="0" w:qFormat="1"/>
+    <w:lsdException w:name="Intense Reference" w:semiHidden="0" w:uiPriority="32" w:unhideWhenUsed="0" w:qFormat="1"/>
+    <w:lsdException w:name="Book Title" w:semiHidden="0" w:uiPriority="33" w:unhideWhenUsed="0" w:qFormat="1"/>
+    <w:lsdException w:name="Bibliography" w:uiPriority="37"/>
+    <w:lsdException w:name="TOC Heading" w:uiPriority="39" w:qFormat="1"/>
   </w:latentStyles>
   <w:style w:type="paragraph" w:default="1" w:styleId="Normal">
     <w:name w:val="Normal"/>
@@ -11248,8 +9590,198 @@
 </w:styles>
 </file>
 
+<file path=word/glossary/stylesWithEffects.xml><?xml version="1.0" encoding="utf-8"?>
+<w:styles xmlns:wpc="http://schemas.microsoft.com/office/word/2010/wordprocessingCanvas" xmlns:mc="http://schemas.openxmlformats.org/markup-compatibility/2006" xmlns:o="urn:schemas-microsoft-com:office:office" xmlns:r="http://schemas.openxmlformats.org/officeDocument/2006/relationships" xmlns:m="http://schemas.openxmlformats.org/officeDocument/2006/math" xmlns:v="urn:schemas-microsoft-com:vml" xmlns:wp14="http://schemas.microsoft.com/office/word/2010/wordprocessingDrawing" xmlns:wp="http://schemas.openxmlformats.org/drawingml/2006/wordprocessingDrawing" xmlns:w10="urn:schemas-microsoft-com:office:word" xmlns:w="http://schemas.openxmlformats.org/wordprocessingml/2006/main" xmlns:w14="http://schemas.microsoft.com/office/word/2010/wordml" xmlns:wpg="http://schemas.microsoft.com/office/word/2010/wordprocessingGroup" xmlns:wpi="http://schemas.microsoft.com/office/word/2010/wordprocessingInk" xmlns:wne="http://schemas.microsoft.com/office/word/2006/wordml" xmlns:wps="http://schemas.microsoft.com/office/word/2010/wordprocessingShape" mc:Ignorable="w14 wp14">
+  <w:docDefaults>
+    <w:rPrDefault>
+      <w:rPr>
+        <w:rFonts w:asciiTheme="minorHAnsi" w:eastAsiaTheme="minorEastAsia" w:hAnsiTheme="minorHAnsi" w:cstheme="minorBidi"/>
+        <w:sz w:val="22"/>
+        <w:szCs w:val="22"/>
+        <w:lang w:val="es-ES" w:eastAsia="es-ES" w:bidi="ar-SA"/>
+      </w:rPr>
+    </w:rPrDefault>
+    <w:pPrDefault>
+      <w:pPr>
+        <w:spacing w:after="200" w:line="276" w:lineRule="auto"/>
+      </w:pPr>
+    </w:pPrDefault>
+  </w:docDefaults>
+  <w:latentStyles w:defLockedState="0" w:defUIPriority="99" w:defSemiHidden="1" w:defUnhideWhenUsed="1" w:defQFormat="0" w:count="267">
+    <w:lsdException w:name="Normal" w:semiHidden="0" w:uiPriority="0" w:unhideWhenUsed="0" w:qFormat="1"/>
+    <w:lsdException w:name="heading 1" w:semiHidden="0" w:uiPriority="9" w:unhideWhenUsed="0" w:qFormat="1"/>
+    <w:lsdException w:name="heading 2" w:uiPriority="9" w:qFormat="1"/>
+    <w:lsdException w:name="heading 3" w:uiPriority="9" w:qFormat="1"/>
+    <w:lsdException w:name="heading 4" w:uiPriority="9" w:qFormat="1"/>
+    <w:lsdException w:name="heading 5" w:uiPriority="9" w:qFormat="1"/>
+    <w:lsdException w:name="heading 6" w:uiPriority="9" w:qFormat="1"/>
+    <w:lsdException w:name="heading 7" w:uiPriority="9" w:qFormat="1"/>
+    <w:lsdException w:name="heading 8" w:uiPriority="9" w:qFormat="1"/>
+    <w:lsdException w:name="heading 9" w:uiPriority="9" w:qFormat="1"/>
+    <w:lsdException w:name="toc 1" w:uiPriority="39"/>
+    <w:lsdException w:name="toc 2" w:uiPriority="39"/>
+    <w:lsdException w:name="toc 3" w:uiPriority="39"/>
+    <w:lsdException w:name="toc 4" w:uiPriority="39"/>
+    <w:lsdException w:name="toc 5" w:uiPriority="39"/>
+    <w:lsdException w:name="toc 6" w:uiPriority="39"/>
+    <w:lsdException w:name="toc 7" w:uiPriority="39"/>
+    <w:lsdException w:name="toc 8" w:uiPriority="39"/>
+    <w:lsdException w:name="toc 9" w:uiPriority="39"/>
+    <w:lsdException w:name="caption" w:uiPriority="35" w:qFormat="1"/>
+    <w:lsdException w:name="Title" w:semiHidden="0" w:uiPriority="10" w:unhideWhenUsed="0" w:qFormat="1"/>
+    <w:lsdException w:name="Default Paragraph Font" w:uiPriority="1"/>
+    <w:lsdException w:name="Subtitle" w:semiHidden="0" w:uiPriority="11" w:unhideWhenUsed="0" w:qFormat="1"/>
+    <w:lsdException w:name="Strong" w:semiHidden="0" w:uiPriority="22" w:unhideWhenUsed="0" w:qFormat="1"/>
+    <w:lsdException w:name="Emphasis" w:semiHidden="0" w:uiPriority="20" w:unhideWhenUsed="0" w:qFormat="1"/>
+    <w:lsdException w:name="Table Grid" w:semiHidden="0" w:uiPriority="59" w:unhideWhenUsed="0"/>
+    <w:lsdException w:name="Placeholder Text" w:unhideWhenUsed="0"/>
+    <w:lsdException w:name="No Spacing" w:semiHidden="0" w:uiPriority="1" w:unhideWhenUsed="0" w:qFormat="1"/>
+    <w:lsdException w:name="Light Shading" w:semiHidden="0" w:uiPriority="60" w:unhideWhenUsed="0"/>
+    <w:lsdException w:name="Light List" w:semiHidden="0" w:uiPriority="61" w:unhideWhenUsed="0"/>
+    <w:lsdException w:name="Light Grid" w:semiHidden="0" w:uiPriority="62" w:unhideWhenUsed="0"/>
+    <w:lsdException w:name="Medium Shading 1" w:semiHidden="0" w:uiPriority="63" w:unhideWhenUsed="0"/>
+    <w:lsdException w:name="Medium Shading 2" w:semiHidden="0" w:uiPriority="64" w:unhideWhenUsed="0"/>
+    <w:lsdException w:name="Medium List 1" w:semiHidden="0" w:uiPriority="65" w:unhideWhenUsed="0"/>
+    <w:lsdException w:name="Medium List 2" w:semiHidden="0" w:uiPriority="66" w:unhideWhenUsed="0"/>
+    <w:lsdException w:name="Medium Grid 1" w:semiHidden="0" w:uiPriority="67" w:unhideWhenUsed="0"/>
+    <w:lsdException w:name="Medium Grid 2" w:semiHidden="0" w:uiPriority="68" w:unhideWhenUsed="0"/>
+    <w:lsdException w:name="Medium Grid 3" w:semiHidden="0" w:uiPriority="69" w:unhideWhenUsed="0"/>
+    <w:lsdException w:name="Dark List" w:semiHidden="0" w:uiPriority="70" w:unhideWhenUsed="0"/>
+    <w:lsdException w:name="Colorful Shading" w:semiHidden="0" w:uiPriority="71" w:unhideWhenUsed="0"/>
+    <w:lsdException w:name="Colorful List" w:semiHidden="0" w:uiPriority="72" w:unhideWhenUsed="0"/>
+    <w:lsdException w:name="Colorful Grid" w:semiHidden="0" w:uiPriority="73" w:unhideWhenUsed="0"/>
+    <w:lsdException w:name="Light Shading Accent 1" w:semiHidden="0" w:uiPriority="60" w:unhideWhenUsed="0"/>
+    <w:lsdException w:name="Light List Accent 1" w:semiHidden="0" w:uiPriority="61" w:unhideWhenUsed="0"/>
+    <w:lsdException w:name="Light Grid Accent 1" w:semiHidden="0" w:uiPriority="62" w:unhideWhenUsed="0"/>
+    <w:lsdException w:name="Medium Shading 1 Accent 1" w:semiHidden="0" w:uiPriority="63" w:unhideWhenUsed="0"/>
+    <w:lsdException w:name="Medium Shading 2 Accent 1" w:semiHidden="0" w:uiPriority="64" w:unhideWhenUsed="0"/>
+    <w:lsdException w:name="Medium List 1 Accent 1" w:semiHidden="0" w:uiPriority="65" w:unhideWhenUsed="0"/>
+    <w:lsdException w:name="Revision" w:unhideWhenUsed="0"/>
+    <w:lsdException w:name="List Paragraph" w:semiHidden="0" w:uiPriority="34" w:unhideWhenUsed="0" w:qFormat="1"/>
+    <w:lsdException w:name="Quote" w:semiHidden="0" w:uiPriority="29" w:unhideWhenUsed="0" w:qFormat="1"/>
+    <w:lsdException w:name="Intense Quote" w:semiHidden="0" w:uiPriority="30" w:unhideWhenUsed="0" w:qFormat="1"/>
+    <w:lsdException w:name="Medium List 2 Accent 1" w:semiHidden="0" w:uiPriority="66" w:unhideWhenUsed="0"/>
+    <w:lsdException w:name="Medium Grid 1 Accent 1" w:semiHidden="0" w:uiPriority="67" w:unhideWhenUsed="0"/>
+    <w:lsdException w:name="Medium Grid 2 Accent 1" w:semiHidden="0" w:uiPriority="68" w:unhideWhenUsed="0"/>
+    <w:lsdException w:name="Medium Grid 3 Accent 1" w:semiHidden="0" w:uiPriority="69" w:unhideWhenUsed="0"/>
+    <w:lsdException w:name="Dark List Accent 1" w:semiHidden="0" w:uiPriority="70" w:unhideWhenUsed="0"/>
+    <w:lsdException w:name="Colorful Shading Accent 1" w:semiHidden="0" w:uiPriority="71" w:unhideWhenUsed="0"/>
+    <w:lsdException w:name="Colorful List Accent 1" w:semiHidden="0" w:uiPriority="72" w:unhideWhenUsed="0"/>
+    <w:lsdException w:name="Colorful Grid Accent 1" w:semiHidden="0" w:uiPriority="73" w:unhideWhenUsed="0"/>
+    <w:lsdException w:name="Light Shading Accent 2" w:semiHidden="0" w:uiPriority="60" w:unhideWhenUsed="0"/>
+    <w:lsdException w:name="Light List Accent 2" w:semiHidden="0" w:uiPriority="61" w:unhideWhenUsed="0"/>
+    <w:lsdException w:name="Light Grid Accent 2" w:semiHidden="0" w:uiPriority="62" w:unhideWhenUsed="0"/>
+    <w:lsdException w:name="Medium Shading 1 Accent 2" w:semiHidden="0" w:uiPriority="63" w:unhideWhenUsed="0"/>
+    <w:lsdException w:name="Medium Shading 2 Accent 2" w:semiHidden="0" w:uiPriority="64" w:unhideWhenUsed="0"/>
+    <w:lsdException w:name="Medium List 1 Accent 2" w:semiHidden="0" w:uiPriority="65" w:unhideWhenUsed="0"/>
+    <w:lsdException w:name="Medium List 2 Accent 2" w:semiHidden="0" w:uiPriority="66" w:unhideWhenUsed="0"/>
+    <w:lsdException w:name="Medium Grid 1 Accent 2" w:semiHidden="0" w:uiPriority="67" w:unhideWhenUsed="0"/>
+    <w:lsdException w:name="Medium Grid 2 Accent 2" w:semiHidden="0" w:uiPriority="68" w:unhideWhenUsed="0"/>
+    <w:lsdException w:name="Medium Grid 3 Accent 2" w:semiHidden="0" w:uiPriority="69" w:unhideWhenUsed="0"/>
+    <w:lsdException w:name="Dark List Accent 2" w:semiHidden="0" w:uiPriority="70" w:unhideWhenUsed="0"/>
+    <w:lsdException w:name="Colorful Shading Accent 2" w:semiHidden="0" w:uiPriority="71" w:unhideWhenUsed="0"/>
+    <w:lsdException w:name="Colorful List Accent 2" w:semiHidden="0" w:uiPriority="72" w:unhideWhenUsed="0"/>
+    <w:lsdException w:name="Colorful Grid Accent 2" w:semiHidden="0" w:uiPriority="73" w:unhideWhenUsed="0"/>
+    <w:lsdException w:name="Light Shading Accent 3" w:semiHidden="0" w:uiPriority="60" w:unhideWhenUsed="0"/>
+    <w:lsdException w:name="Light List Accent 3" w:semiHidden="0" w:uiPriority="61" w:unhideWhenUsed="0"/>
+    <w:lsdException w:name="Light Grid Accent 3" w:semiHidden="0" w:uiPriority="62" w:unhideWhenUsed="0"/>
+    <w:lsdException w:name="Medium Shading 1 Accent 3" w:semiHidden="0" w:uiPriority="63" w:unhideWhenUsed="0"/>
+    <w:lsdException w:name="Medium Shading 2 Accent 3" w:semiHidden="0" w:uiPriority="64" w:unhideWhenUsed="0"/>
+    <w:lsdException w:name="Medium List 1 Accent 3" w:semiHidden="0" w:uiPriority="65" w:unhideWhenUsed="0"/>
+    <w:lsdException w:name="Medium List 2 Accent 3" w:semiHidden="0" w:uiPriority="66" w:unhideWhenUsed="0"/>
+    <w:lsdException w:name="Medium Grid 1 Accent 3" w:semiHidden="0" w:uiPriority="67" w:unhideWhenUsed="0"/>
+    <w:lsdException w:name="Medium Grid 2 Accent 3" w:semiHidden="0" w:uiPriority="68" w:unhideWhenUsed="0"/>
+    <w:lsdException w:name="Medium Grid 3 Accent 3" w:semiHidden="0" w:uiPriority="69" w:unhideWhenUsed="0"/>
+    <w:lsdException w:name="Dark List Accent 3" w:semiHidden="0" w:uiPriority="70" w:unhideWhenUsed="0"/>
+    <w:lsdException w:name="Colorful Shading Accent 3" w:semiHidden="0" w:uiPriority="71" w:unhideWhenUsed="0"/>
+    <w:lsdException w:name="Colorful List Accent 3" w:semiHidden="0" w:uiPriority="72" w:unhideWhenUsed="0"/>
+    <w:lsdException w:name="Colorful Grid Accent 3" w:semiHidden="0" w:uiPriority="73" w:unhideWhenUsed="0"/>
+    <w:lsdException w:name="Light Shading Accent 4" w:semiHidden="0" w:uiPriority="60" w:unhideWhenUsed="0"/>
+    <w:lsdException w:name="Light List Accent 4" w:semiHidden="0" w:uiPriority="61" w:unhideWhenUsed="0"/>
+    <w:lsdException w:name="Light Grid Accent 4" w:semiHidden="0" w:uiPriority="62" w:unhideWhenUsed="0"/>
+    <w:lsdException w:name="Medium Shading 1 Accent 4" w:semiHidden="0" w:uiPriority="63" w:unhideWhenUsed="0"/>
+    <w:lsdException w:name="Medium Shading 2 Accent 4" w:semiHidden="0" w:uiPriority="64" w:unhideWhenUsed="0"/>
+    <w:lsdException w:name="Medium List 1 Accent 4" w:semiHidden="0" w:uiPriority="65" w:unhideWhenUsed="0"/>
+    <w:lsdException w:name="Medium List 2 Accent 4" w:semiHidden="0" w:uiPriority="66" w:unhideWhenUsed="0"/>
+    <w:lsdException w:name="Medium Grid 1 Accent 4" w:semiHidden="0" w:uiPriority="67" w:unhideWhenUsed="0"/>
+    <w:lsdException w:name="Medium Grid 2 Accent 4" w:semiHidden="0" w:uiPriority="68" w:unhideWhenUsed="0"/>
+    <w:lsdException w:name="Medium Grid 3 Accent 4" w:semiHidden="0" w:uiPriority="69" w:unhideWhenUsed="0"/>
+    <w:lsdException w:name="Dark List Accent 4" w:semiHidden="0" w:uiPriority="70" w:unhideWhenUsed="0"/>
+    <w:lsdException w:name="Colorful Shading Accent 4" w:semiHidden="0" w:uiPriority="71" w:unhideWhenUsed="0"/>
+    <w:lsdException w:name="Colorful List Accent 4" w:semiHidden="0" w:uiPriority="72" w:unhideWhenUsed="0"/>
+    <w:lsdException w:name="Colorful Grid Accent 4" w:semiHidden="0" w:uiPriority="73" w:unhideWhenUsed="0"/>
+    <w:lsdException w:name="Light Shading Accent 5" w:semiHidden="0" w:uiPriority="60" w:unhideWhenUsed="0"/>
+    <w:lsdException w:name="Light List Accent 5" w:semiHidden="0" w:uiPriority="61" w:unhideWhenUsed="0"/>
+    <w:lsdException w:name="Light Grid Accent 5" w:semiHidden="0" w:uiPriority="62" w:unhideWhenUsed="0"/>
+    <w:lsdException w:name="Medium Shading 1 Accent 5" w:semiHidden="0" w:uiPriority="63" w:unhideWhenUsed="0"/>
+    <w:lsdException w:name="Medium Shading 2 Accent 5" w:semiHidden="0" w:uiPriority="64" w:unhideWhenUsed="0"/>
+    <w:lsdException w:name="Medium List 1 Accent 5" w:semiHidden="0" w:uiPriority="65" w:unhideWhenUsed="0"/>
+    <w:lsdException w:name="Medium List 2 Accent 5" w:semiHidden="0" w:uiPriority="66" w:unhideWhenUsed="0"/>
+    <w:lsdException w:name="Medium Grid 1 Accent 5" w:semiHidden="0" w:uiPriority="67" w:unhideWhenUsed="0"/>
+    <w:lsdException w:name="Medium Grid 2 Accent 5" w:semiHidden="0" w:uiPriority="68" w:unhideWhenUsed="0"/>
+    <w:lsdException w:name="Medium Grid 3 Accent 5" w:semiHidden="0" w:uiPriority="69" w:unhideWhenUsed="0"/>
+    <w:lsdException w:name="Dark List Accent 5" w:semiHidden="0" w:uiPriority="70" w:unhideWhenUsed="0"/>
+    <w:lsdException w:name="Colorful Shading Accent 5" w:semiHidden="0" w:uiPriority="71" w:unhideWhenUsed="0"/>
+    <w:lsdException w:name="Colorful List Accent 5" w:semiHidden="0" w:uiPriority="72" w:unhideWhenUsed="0"/>
+    <w:lsdException w:name="Colorful Grid Accent 5" w:semiHidden="0" w:uiPriority="73" w:unhideWhenUsed="0"/>
+    <w:lsdException w:name="Light Shading Accent 6" w:semiHidden="0" w:uiPriority="60" w:unhideWhenUsed="0"/>
+    <w:lsdException w:name="Light List Accent 6" w:semiHidden="0" w:uiPriority="61" w:unhideWhenUsed="0"/>
+    <w:lsdException w:name="Light Grid Accent 6" w:semiHidden="0" w:uiPriority="62" w:unhideWhenUsed="0"/>
+    <w:lsdException w:name="Medium Shading 1 Accent 6" w:semiHidden="0" w:uiPriority="63" w:unhideWhenUsed="0"/>
+    <w:lsdException w:name="Medium Shading 2 Accent 6" w:semiHidden="0" w:uiPriority="64" w:unhideWhenUsed="0"/>
+    <w:lsdException w:name="Medium List 1 Accent 6" w:semiHidden="0" w:uiPriority="65" w:unhideWhenUsed="0"/>
+    <w:lsdException w:name="Medium List 2 Accent 6" w:semiHidden="0" w:uiPriority="66" w:unhideWhenUsed="0"/>
+    <w:lsdException w:name="Medium Grid 1 Accent 6" w:semiHidden="0" w:uiPriority="67" w:unhideWhenUsed="0"/>
+    <w:lsdException w:name="Medium Grid 2 Accent 6" w:semiHidden="0" w:uiPriority="68" w:unhideWhenUsed="0"/>
+    <w:lsdException w:name="Medium Grid 3 Accent 6" w:semiHidden="0" w:uiPriority="69" w:unhideWhenUsed="0"/>
+    <w:lsdException w:name="Dark List Accent 6" w:semiHidden="0" w:uiPriority="70" w:unhideWhenUsed="0"/>
+    <w:lsdException w:name="Colorful Shading Accent 6" w:semiHidden="0" w:uiPriority="71" w:unhideWhenUsed="0"/>
+    <w:lsdException w:name="Colorful List Accent 6" w:semiHidden="0" w:uiPriority="72" w:unhideWhenUsed="0"/>
+    <w:lsdException w:name="Colorful Grid Accent 6" w:semiHidden="0" w:uiPriority="73" w:unhideWhenUsed="0"/>
+    <w:lsdException w:name="Subtle Emphasis" w:semiHidden="0" w:uiPriority="19" w:unhideWhenUsed="0" w:qFormat="1"/>
+    <w:lsdException w:name="Intense Emphasis" w:semiHidden="0" w:uiPriority="21" w:unhideWhenUsed="0" w:qFormat="1"/>
+    <w:lsdException w:name="Subtle Reference" w:semiHidden="0" w:uiPriority="31" w:unhideWhenUsed="0" w:qFormat="1"/>
+    <w:lsdException w:name="Intense Reference" w:semiHidden="0" w:uiPriority="32" w:unhideWhenUsed="0" w:qFormat="1"/>
+    <w:lsdException w:name="Book Title" w:semiHidden="0" w:uiPriority="33" w:unhideWhenUsed="0" w:qFormat="1"/>
+    <w:lsdException w:name="Bibliography" w:uiPriority="37"/>
+    <w:lsdException w:name="TOC Heading" w:uiPriority="39" w:qFormat="1"/>
+  </w:latentStyles>
+  <w:style w:type="paragraph" w:default="1" w:styleId="Normal">
+    <w:name w:val="Normal"/>
+    <w:qFormat/>
+  </w:style>
+  <w:style w:type="character" w:default="1" w:styleId="Fuentedeprrafopredeter">
+    <w:name w:val="Default Paragraph Font"/>
+    <w:uiPriority w:val="1"/>
+    <w:semiHidden/>
+    <w:unhideWhenUsed/>
+  </w:style>
+  <w:style w:type="table" w:default="1" w:styleId="Tablanormal">
+    <w:name w:val="Normal Table"/>
+    <w:uiPriority w:val="99"/>
+    <w:semiHidden/>
+    <w:unhideWhenUsed/>
+    <w:tblPr>
+      <w:tblInd w:w="0" w:type="dxa"/>
+      <w:tblCellMar>
+        <w:top w:w="0" w:type="dxa"/>
+        <w:left w:w="108" w:type="dxa"/>
+        <w:bottom w:w="0" w:type="dxa"/>
+        <w:right w:w="108" w:type="dxa"/>
+      </w:tblCellMar>
+    </w:tblPr>
+  </w:style>
+  <w:style w:type="numbering" w:default="1" w:styleId="Sinlista">
+    <w:name w:val="No List"/>
+    <w:uiPriority w:val="99"/>
+    <w:semiHidden/>
+    <w:unhideWhenUsed/>
+  </w:style>
+</w:styles>
+</file>
+
 <file path=word/glossary/webSettings.xml><?xml version="1.0" encoding="utf-8"?>
-<w:webSettings xmlns:mc="http://schemas.openxmlformats.org/markup-compatibility/2006" xmlns:r="http://schemas.openxmlformats.org/officeDocument/2006/relationships" xmlns:w="http://schemas.openxmlformats.org/wordprocessingml/2006/main" xmlns:w14="http://schemas.microsoft.com/office/word/2010/wordml" xmlns:w15="http://schemas.microsoft.com/office/word/2012/wordml" xmlns:w16cex="http://schemas.microsoft.com/office/word/2018/wordml/cex" xmlns:w16cid="http://schemas.microsoft.com/office/word/2016/wordml/cid" xmlns:w16="http://schemas.microsoft.com/office/word/2018/wordml" xmlns:w16se="http://schemas.microsoft.com/office/word/2015/wordml/symex" mc:Ignorable="w14 w15 w16se w16cid w16 w16cex">
+<w:webSettings xmlns:mc="http://schemas.openxmlformats.org/markup-compatibility/2006" xmlns:r="http://schemas.openxmlformats.org/officeDocument/2006/relationships" xmlns:w="http://schemas.openxmlformats.org/wordprocessingml/2006/main" xmlns:w14="http://schemas.microsoft.com/office/word/2010/wordml" mc:Ignorable="w14">
   <w:optimizeForBrowser/>
 </w:webSettings>
 </file>
@@ -11542,7 +10074,7 @@
 </file>
 
 <file path=customXml/itemProps1.xml><?xml version="1.0" encoding="utf-8"?>
-<ds:datastoreItem xmlns:ds="http://schemas.openxmlformats.org/officeDocument/2006/customXml" ds:itemID="{B8EC3199-C8B7-4854-8843-422124F802AA}">
+<ds:datastoreItem xmlns:ds="http://schemas.openxmlformats.org/officeDocument/2006/customXml" ds:itemID="{46BEAB7E-BFDA-4C46-99B0-858D43888687}">
   <ds:schemaRefs>
     <ds:schemaRef ds:uri="http://schemas.openxmlformats.org/officeDocument/2006/bibliography"/>
   </ds:schemaRefs>

</xml_diff>